<commit_message>
Beefed up Add Picture testing.
</commit_message>
<xml_diff>
--- a/test/AddPictureOrTableTest.docx
+++ b/test/AddPictureOrTableTest.docx
@@ -1,6 +1,6 @@
 
 <file path=word/document.xml><?xml version="1.0" encoding="utf-8"?>
-<w:document xmlns:wpc="http://schemas.microsoft.com/office/word/2010/wordprocessingCanvas" xmlns:cx="http://schemas.microsoft.com/office/drawing/2014/chartex" xmlns:cx1="http://schemas.microsoft.com/office/drawing/2015/9/8/chartex" xmlns:cx2="http://schemas.microsoft.com/office/drawing/2015/10/21/chartex" xmlns:cx3="http://schemas.microsoft.com/office/drawing/2016/5/9/chartex" xmlns:cx4="http://schemas.microsoft.com/office/drawing/2016/5/10/chartex" xmlns:cx5="http://schemas.microsoft.com/office/drawing/2016/5/11/chartex" xmlns:cx6="http://schemas.microsoft.com/office/drawing/2016/5/12/chartex" xmlns:cx7="http://schemas.microsoft.com/office/drawing/2016/5/13/chartex" xmlns:cx8="http://schemas.microsoft.com/office/drawing/2016/5/14/chartex" xmlns:mc="http://schemas.openxmlformats.org/markup-compatibility/2006" xmlns:aink="http://schemas.microsoft.com/office/drawing/2016/ink" xmlns:am3d="http://schemas.microsoft.com/office/drawing/2017/model3d" xmlns:o="urn:schemas-microsoft-com:office:office" xmlns:r="http://schemas.openxmlformats.org/officeDocument/2006/relationships" xmlns:m="http://schemas.openxmlformats.org/officeDocument/2006/math" xmlns:v="urn:schemas-microsoft-com:vml" xmlns:wp14="http://schemas.microsoft.com/office/word/2010/wordprocessingDrawing" xmlns:wp="http://schemas.openxmlformats.org/drawingml/2006/wordprocessingDrawing" xmlns:w10="urn:schemas-microsoft-com:office:word" xmlns:w="http://schemas.openxmlformats.org/wordprocessingml/2006/main" xmlns:w14="http://schemas.microsoft.com/office/word/2010/wordml" xmlns:w15="http://schemas.microsoft.com/office/word/2012/wordml" xmlns:w16cex="http://schemas.microsoft.com/office/word/2018/wordml/cex" xmlns:w16cid="http://schemas.microsoft.com/office/word/2016/wordml/cid" xmlns:w16="http://schemas.microsoft.com/office/word/2018/wordml" xmlns:w16se="http://schemas.microsoft.com/office/word/2015/wordml/symex" xmlns:wpg="http://schemas.microsoft.com/office/word/2010/wordprocessingGroup" xmlns:wpi="http://schemas.microsoft.com/office/word/2010/wordprocessingInk" xmlns:wne="http://schemas.microsoft.com/office/word/2006/wordml" xmlns:wps="http://schemas.microsoft.com/office/word/2010/wordprocessingShape" mc:Ignorable="w14 w15 w16se w16cid w16 w16cex wp14">
+<w:document xmlns:wpc="http://schemas.microsoft.com/office/word/2010/wordprocessingCanvas" xmlns:cx="http://schemas.microsoft.com/office/drawing/2014/chartex" xmlns:cx1="http://schemas.microsoft.com/office/drawing/2015/9/8/chartex" xmlns:cx2="http://schemas.microsoft.com/office/drawing/2015/10/21/chartex" xmlns:cx3="http://schemas.microsoft.com/office/drawing/2016/5/9/chartex" xmlns:cx4="http://schemas.microsoft.com/office/drawing/2016/5/10/chartex" xmlns:cx5="http://schemas.microsoft.com/office/drawing/2016/5/11/chartex" xmlns:cx6="http://schemas.microsoft.com/office/drawing/2016/5/12/chartex" xmlns:cx7="http://schemas.microsoft.com/office/drawing/2016/5/13/chartex" xmlns:cx8="http://schemas.microsoft.com/office/drawing/2016/5/14/chartex" xmlns:mc="http://schemas.openxmlformats.org/markup-compatibility/2006" xmlns:aink="http://schemas.microsoft.com/office/drawing/2016/ink" xmlns:am3d="http://schemas.microsoft.com/office/drawing/2017/model3d" xmlns:o="urn:schemas-microsoft-com:office:office" xmlns:r="http://schemas.openxmlformats.org/officeDocument/2006/relationships" xmlns:m="http://schemas.openxmlformats.org/officeDocument/2006/math" xmlns:v="urn:schemas-microsoft-com:vml" xmlns:wp14="http://schemas.microsoft.com/office/word/2010/wordprocessingDrawing" xmlns:wp="http://schemas.openxmlformats.org/drawingml/2006/wordprocessingDrawing" xmlns:w10="urn:schemas-microsoft-com:office:word" xmlns:w="http://schemas.openxmlformats.org/wordprocessingml/2006/main" xmlns:w14="http://schemas.microsoft.com/office/word/2010/wordml" xmlns:w15="http://schemas.microsoft.com/office/word/2012/wordml" xmlns:w16cex="http://schemas.microsoft.com/office/word/2018/wordml/cex" xmlns:w16cid="http://schemas.microsoft.com/office/word/2016/wordml/cid" xmlns:w16="http://schemas.microsoft.com/office/word/2018/wordml" xmlns:w16sdtdh="http://schemas.microsoft.com/office/word/2020/wordml/sdtdatahash" xmlns:w16se="http://schemas.microsoft.com/office/word/2015/wordml/symex" xmlns:wpg="http://schemas.microsoft.com/office/word/2010/wordprocessingGroup" xmlns:wpi="http://schemas.microsoft.com/office/word/2010/wordprocessingInk" xmlns:wne="http://schemas.microsoft.com/office/word/2006/wordml" xmlns:wps="http://schemas.microsoft.com/office/word/2010/wordprocessingShape" mc:Ignorable="w14 w15 w16se w16cid w16 w16cex w16sdtdh wp14">
   <w:body>
     <w:p>
       <w:pPr>
@@ -290,7 +290,317 @@
     </w:p>
     <w:p>
       <w:pPr>
-        <w:pStyle w:val="Body"/>
+        <w:pStyle w:val="ListParagraph"/>
+        <w:numPr>
+          <w:ilvl w:val="0"/>
+          <w:numId w:val="1"/>
+        </w:numPr>
+        <w:jc w:val="left"/>
+        <w:rPr>
+          <w:sz w:val="24"/>
+          <w:szCs w:val="24"/>
+        </w:rPr>
+      </w:pPr>
+      <w:r>
+        <w:rPr>
+          <w:b/>
+          <w:bCs/>
+          <w:sz w:val="24"/>
+          <w:szCs w:val="24"/>
+        </w:rPr>
+        <w:lastRenderedPageBreak/>
+        <w:t xml:space="preserve">Basic </w:t>
+      </w:r>
+      <w:r>
+        <w:rPr>
+          <w:b/>
+          <w:bCs/>
+          <w:sz w:val="24"/>
+          <w:szCs w:val="24"/>
+        </w:rPr>
+        <w:t>Insert Picture</w:t>
+      </w:r>
+      <w:r>
+        <w:rPr>
+          <w:sz w:val="24"/>
+          <w:szCs w:val="24"/>
+        </w:rPr>
+        <w:br/>
+      </w:r>
+      <w:r>
+        <w:rPr>
+          <w:sz w:val="24"/>
+          <w:szCs w:val="24"/>
+        </w:rPr>
+        <w:t xml:space="preserve">Put cursor </w:t>
+      </w:r>
+      <w:proofErr w:type="gramStart"/>
+      <w:r>
+        <w:rPr>
+          <w:sz w:val="24"/>
+          <w:szCs w:val="24"/>
+        </w:rPr>
+        <w:t>on line</w:t>
+      </w:r>
+      <w:proofErr w:type="gramEnd"/>
+      <w:r>
+        <w:rPr>
+          <w:sz w:val="24"/>
+          <w:szCs w:val="24"/>
+        </w:rPr>
+        <w:t xml:space="preserve"> below this and click Layout - New Figure</w:t>
+      </w:r>
+      <w:r>
+        <w:rPr>
+          <w:sz w:val="24"/>
+          <w:szCs w:val="24"/>
+        </w:rPr>
+        <w:t xml:space="preserve"> </w:t>
+      </w:r>
+      <w:r>
+        <w:rPr>
+          <w:sz w:val="24"/>
+          <w:szCs w:val="24"/>
+        </w:rPr>
+        <w:br/>
+      </w:r>
+      <w:r>
+        <w:rPr>
+          <w:i/>
+          <w:iCs/>
+          <w:sz w:val="24"/>
+          <w:szCs w:val="24"/>
+        </w:rPr>
+        <w:br/>
+      </w:r>
+      <w:r>
+        <w:rPr>
+          <w:i/>
+          <w:iCs/>
+          <w:sz w:val="24"/>
+          <w:szCs w:val="24"/>
+        </w:rPr>
+        <w:t xml:space="preserve">Shows </w:t>
+      </w:r>
+      <w:r>
+        <w:rPr>
+          <w:i/>
+          <w:iCs/>
+          <w:sz w:val="24"/>
+          <w:szCs w:val="24"/>
+        </w:rPr>
+        <w:t xml:space="preserve">Figure 1 and the </w:t>
+      </w:r>
+      <w:r>
+        <w:rPr>
+          <w:i/>
+          <w:iCs/>
+          <w:sz w:val="24"/>
+          <w:szCs w:val="24"/>
+        </w:rPr>
+        <w:t>text box with placeholders for image and caption</w:t>
+      </w:r>
+      <w:r>
+        <w:rPr>
+          <w:i/>
+          <w:iCs/>
+          <w:sz w:val="24"/>
+          <w:szCs w:val="24"/>
+        </w:rPr>
+        <w:t xml:space="preserve"> above</w:t>
+      </w:r>
+      <w:r>
+        <w:rPr>
+          <w:sz w:val="24"/>
+          <w:szCs w:val="24"/>
+        </w:rPr>
+        <w:t xml:space="preserve"> </w:t>
+      </w:r>
+      <w:r>
+        <w:rPr>
+          <w:sz w:val="24"/>
+          <w:szCs w:val="24"/>
+        </w:rPr>
+        <w:br/>
+      </w:r>
+      <w:r>
+        <w:rPr>
+          <w:sz w:val="24"/>
+          <w:szCs w:val="24"/>
+        </w:rPr>
+        <w:t xml:space="preserve">Click on image placeholder and select </w:t>
+      </w:r>
+      <w:r>
+        <w:rPr>
+          <w:sz w:val="24"/>
+          <w:szCs w:val="24"/>
+        </w:rPr>
+        <w:t xml:space="preserve">Insert – Pictures – </w:t>
+      </w:r>
+      <w:proofErr w:type="spellStart"/>
+      <w:r>
+        <w:rPr>
+          <w:sz w:val="24"/>
+          <w:szCs w:val="24"/>
+        </w:rPr>
+        <w:t>PictureFromFile</w:t>
+      </w:r>
+      <w:proofErr w:type="spellEnd"/>
+      <w:r>
+        <w:rPr>
+          <w:sz w:val="24"/>
+          <w:szCs w:val="24"/>
+        </w:rPr>
+        <w:t xml:space="preserve"> - </w:t>
+      </w:r>
+      <w:r>
+        <w:rPr>
+          <w:sz w:val="24"/>
+          <w:szCs w:val="24"/>
+        </w:rPr>
+        <w:t>images/</w:t>
+      </w:r>
+      <w:r>
+        <w:rPr>
+          <w:sz w:val="24"/>
+          <w:szCs w:val="24"/>
+        </w:rPr>
+        <w:t>PlaceholderImage</w:t>
+      </w:r>
+      <w:r>
+        <w:rPr>
+          <w:sz w:val="24"/>
+          <w:szCs w:val="24"/>
+        </w:rPr>
+        <w:t>.png.</w:t>
+      </w:r>
+      <w:r>
+        <w:rPr>
+          <w:sz w:val="24"/>
+          <w:szCs w:val="24"/>
+        </w:rPr>
+        <w:br/>
+      </w:r>
+      <w:r>
+        <w:rPr>
+          <w:i/>
+          <w:iCs/>
+          <w:sz w:val="24"/>
+          <w:szCs w:val="24"/>
+        </w:rPr>
+        <w:t xml:space="preserve">Shows the image </w:t>
+      </w:r>
+      <w:r>
+        <w:rPr>
+          <w:i/>
+          <w:iCs/>
+          <w:sz w:val="24"/>
+          <w:szCs w:val="24"/>
+        </w:rPr>
+        <w:t xml:space="preserve">about 3/4 </w:t>
+      </w:r>
+      <w:r>
+        <w:rPr>
+          <w:i/>
+          <w:iCs/>
+          <w:sz w:val="24"/>
+          <w:szCs w:val="24"/>
+        </w:rPr>
+        <w:t>width.</w:t>
+      </w:r>
+      <w:r>
+        <w:rPr>
+          <w:i/>
+          <w:iCs/>
+          <w:sz w:val="24"/>
+          <w:szCs w:val="24"/>
+        </w:rPr>
+        <w:br/>
+      </w:r>
+      <w:r>
+        <w:rPr>
+          <w:sz w:val="24"/>
+          <w:szCs w:val="24"/>
+        </w:rPr>
+        <w:t>Click on caption placeholder and enter ‘Caption’</w:t>
+      </w:r>
+      <w:r>
+        <w:rPr>
+          <w:sz w:val="24"/>
+          <w:szCs w:val="24"/>
+        </w:rPr>
+        <w:br/>
+      </w:r>
+      <w:r>
+        <w:rPr>
+          <w:i/>
+          <w:iCs/>
+          <w:sz w:val="24"/>
+          <w:szCs w:val="24"/>
+        </w:rPr>
+        <w:t>Shows the caption text.</w:t>
+      </w:r>
+      <w:r>
+        <w:rPr>
+          <w:i/>
+          <w:iCs/>
+          <w:sz w:val="24"/>
+          <w:szCs w:val="24"/>
+        </w:rPr>
+        <w:br/>
+      </w:r>
+      <w:r>
+        <w:rPr>
+          <w:sz w:val="24"/>
+          <w:szCs w:val="24"/>
+        </w:rPr>
+        <w:t>Undo</w:t>
+      </w:r>
+      <w:r>
+        <w:rPr>
+          <w:sz w:val="24"/>
+          <w:szCs w:val="24"/>
+        </w:rPr>
+        <w:t xml:space="preserve"> (about 5 times)</w:t>
+      </w:r>
+      <w:r>
+        <w:rPr>
+          <w:sz w:val="24"/>
+          <w:szCs w:val="24"/>
+        </w:rPr>
+        <w:br/>
+      </w:r>
+      <w:r>
+        <w:rPr>
+          <w:i/>
+          <w:iCs/>
+          <w:sz w:val="24"/>
+          <w:szCs w:val="24"/>
+        </w:rPr>
+        <w:t xml:space="preserve">Removes </w:t>
+      </w:r>
+      <w:r>
+        <w:rPr>
+          <w:i/>
+          <w:iCs/>
+          <w:sz w:val="24"/>
+          <w:szCs w:val="24"/>
+        </w:rPr>
+        <w:t>it</w:t>
+      </w:r>
+      <w:r>
+        <w:rPr>
+          <w:i/>
+          <w:iCs/>
+          <w:sz w:val="24"/>
+          <w:szCs w:val="24"/>
+        </w:rPr>
+        <w:t>.</w:t>
+      </w:r>
+    </w:p>
+    <w:p>
+      <w:pPr>
+        <w:jc w:val="left"/>
         <w:rPr>
           <w:sz w:val="24"/>
           <w:szCs w:val="24"/>
@@ -326,7 +636,7 @@
           <w:sz w:val="24"/>
           <w:szCs w:val="24"/>
         </w:rPr>
-        <w:t>Insert Picture</w:t>
+        <w:t>Insert Table</w:t>
       </w:r>
       <w:r>
         <w:rPr>
@@ -334,12 +644,6 @@
           <w:szCs w:val="24"/>
         </w:rPr>
         <w:br/>
-      </w:r>
-      <w:r>
-        <w:rPr>
-          <w:sz w:val="24"/>
-          <w:szCs w:val="24"/>
-        </w:rPr>
         <w:t xml:space="preserve">Put cursor </w:t>
       </w:r>
       <w:proofErr w:type="gramStart"/>
@@ -356,21 +660,7 @@
           <w:sz w:val="24"/>
           <w:szCs w:val="24"/>
         </w:rPr>
-        <w:t xml:space="preserve"> below this and click Layout - New Figure</w:t>
-      </w:r>
-      <w:r>
-        <w:rPr>
-          <w:sz w:val="24"/>
-          <w:szCs w:val="24"/>
-        </w:rPr>
-        <w:t xml:space="preserve"> </w:t>
-      </w:r>
-      <w:r>
-        <w:rPr>
-          <w:sz w:val="24"/>
-          <w:szCs w:val="24"/>
-        </w:rPr>
-        <w:br/>
+        <w:t xml:space="preserve"> below this and click Layout - New Table </w:t>
       </w:r>
       <w:r>
         <w:rPr>
@@ -386,7 +676,7 @@
           <w:sz w:val="24"/>
           <w:szCs w:val="24"/>
         </w:rPr>
-        <w:t xml:space="preserve">Shows </w:t>
+        <w:br/>
       </w:r>
       <w:r>
         <w:rPr>
@@ -395,35 +685,7 @@
           <w:sz w:val="24"/>
           <w:szCs w:val="24"/>
         </w:rPr>
-        <w:t>Figure 1 and the new figure above</w:t>
-      </w:r>
-      <w:r>
-        <w:rPr>
-          <w:sz w:val="24"/>
-          <w:szCs w:val="24"/>
-        </w:rPr>
-        <w:t xml:space="preserve"> </w:t>
-      </w:r>
-      <w:r>
-        <w:rPr>
-          <w:sz w:val="24"/>
-          <w:szCs w:val="24"/>
-        </w:rPr>
-        <w:br/>
-      </w:r>
-      <w:r>
-        <w:rPr>
-          <w:sz w:val="24"/>
-          <w:szCs w:val="24"/>
-        </w:rPr>
-        <w:t>Undo.</w:t>
-      </w:r>
-      <w:r>
-        <w:rPr>
-          <w:sz w:val="24"/>
-          <w:szCs w:val="24"/>
-        </w:rPr>
-        <w:br/>
+        <w:t xml:space="preserve">Shows </w:t>
       </w:r>
       <w:r>
         <w:rPr>
@@ -432,8 +694,62 @@
           <w:sz w:val="24"/>
           <w:szCs w:val="24"/>
         </w:rPr>
-        <w:t>Returns to original</w:t>
-      </w:r>
+        <w:t>Table 1 and the new table below</w:t>
+      </w:r>
+      <w:r>
+        <w:rPr>
+          <w:sz w:val="24"/>
+          <w:szCs w:val="24"/>
+        </w:rPr>
+        <w:t xml:space="preserve"> </w:t>
+      </w:r>
+      <w:r>
+        <w:rPr>
+          <w:sz w:val="24"/>
+          <w:szCs w:val="24"/>
+        </w:rPr>
+        <w:br/>
+      </w:r>
+      <w:r>
+        <w:rPr>
+          <w:sz w:val="24"/>
+          <w:szCs w:val="24"/>
+        </w:rPr>
+        <w:t>Click on table placeholder and Insert – Table – 2x2.</w:t>
+      </w:r>
+      <w:r>
+        <w:rPr>
+          <w:sz w:val="24"/>
+          <w:szCs w:val="24"/>
+        </w:rPr>
+        <w:br/>
+        <w:t>Use Del to delete the lines above and below</w:t>
+      </w:r>
+      <w:r>
+        <w:rPr>
+          <w:sz w:val="24"/>
+          <w:szCs w:val="24"/>
+        </w:rPr>
+        <w:br/>
+      </w:r>
+      <w:r>
+        <w:rPr>
+          <w:i/>
+          <w:iCs/>
+          <w:sz w:val="24"/>
+          <w:szCs w:val="24"/>
+        </w:rPr>
+        <w:t>Shows table snugly in frame, with 10pt spacing below the frame.</w:t>
+      </w:r>
+    </w:p>
+    <w:p>
+      <w:pPr>
+        <w:jc w:val="left"/>
+        <w:rPr>
+          <w:sz w:val="24"/>
+          <w:szCs w:val="24"/>
+        </w:rPr>
+      </w:pPr>
     </w:p>
     <w:p>
       <w:pPr>
@@ -455,7 +771,7 @@
           <w:sz w:val="24"/>
           <w:szCs w:val="24"/>
         </w:rPr>
-        <w:t xml:space="preserve">Basic </w:t>
+        <w:t>Reposition</w:t>
       </w:r>
       <w:r>
         <w:rPr>
@@ -464,38 +780,14 @@
           <w:sz w:val="24"/>
           <w:szCs w:val="24"/>
         </w:rPr>
-        <w:t>Insert Table</w:t>
-      </w:r>
-      <w:r>
-        <w:rPr>
-          <w:sz w:val="24"/>
-          <w:szCs w:val="24"/>
-        </w:rPr>
         <w:br/>
-        <w:t xml:space="preserve">Put cursor </w:t>
-      </w:r>
-      <w:proofErr w:type="gramStart"/>
-      <w:r>
-        <w:rPr>
-          <w:sz w:val="24"/>
-          <w:szCs w:val="24"/>
-        </w:rPr>
-        <w:t>on line</w:t>
-      </w:r>
-      <w:proofErr w:type="gramEnd"/>
-      <w:r>
-        <w:rPr>
-          <w:sz w:val="24"/>
-          <w:szCs w:val="24"/>
-        </w:rPr>
-        <w:t xml:space="preserve"> below this and click Layout - New Table </w:t>
-      </w:r>
-      <w:r>
-        <w:rPr>
-          <w:sz w:val="24"/>
-          <w:szCs w:val="24"/>
-        </w:rPr>
-        <w:br/>
+      </w:r>
+      <w:r>
+        <w:rPr>
+          <w:sz w:val="24"/>
+          <w:szCs w:val="24"/>
+        </w:rPr>
+        <w:t>Click Layout – Reposition</w:t>
       </w:r>
       <w:r>
         <w:rPr>
@@ -511,7 +803,28 @@
           <w:sz w:val="24"/>
           <w:szCs w:val="24"/>
         </w:rPr>
-        <w:t xml:space="preserve">Shows </w:t>
+        <w:t>Table frame moves to bottom of page, again 10pt from text.</w:t>
+      </w:r>
+      <w:r>
+        <w:rPr>
+          <w:sz w:val="24"/>
+          <w:szCs w:val="24"/>
+        </w:rPr>
+        <w:br/>
+      </w:r>
+      <w:r>
+        <w:rPr>
+          <w:sz w:val="24"/>
+          <w:szCs w:val="24"/>
+        </w:rPr>
+        <w:t>Undo a few times</w:t>
+      </w:r>
+      <w:r>
+        <w:rPr>
+          <w:sz w:val="24"/>
+          <w:szCs w:val="24"/>
+        </w:rPr>
+        <w:br/>
       </w:r>
       <w:r>
         <w:rPr>
@@ -520,39 +833,21 @@
           <w:sz w:val="24"/>
           <w:szCs w:val="24"/>
         </w:rPr>
-        <w:t>Table 1 and the new table below</w:t>
-      </w:r>
-      <w:r>
-        <w:rPr>
-          <w:sz w:val="24"/>
-          <w:szCs w:val="24"/>
-        </w:rPr>
-        <w:t xml:space="preserve"> </w:t>
-      </w:r>
-      <w:r>
-        <w:rPr>
-          <w:sz w:val="24"/>
-          <w:szCs w:val="24"/>
-        </w:rPr>
-        <w:br/>
-        <w:t>Undo.</w:t>
-      </w:r>
-      <w:r>
-        <w:rPr>
-          <w:sz w:val="24"/>
-          <w:szCs w:val="24"/>
-        </w:rPr>
-        <w:br/>
-      </w:r>
-      <w:r>
-        <w:rPr>
-          <w:i/>
-          <w:iCs/>
-          <w:sz w:val="24"/>
-          <w:szCs w:val="24"/>
-        </w:rPr>
         <w:t>Returns to original</w:t>
       </w:r>
+    </w:p>
+    <w:p>
+      <w:pPr>
+        <w:pStyle w:val="ListParagraph"/>
+        <w:ind w:left="851"/>
+        <w:jc w:val="left"/>
+        <w:rPr>
+          <w:b/>
+          <w:bCs/>
+          <w:sz w:val="24"/>
+          <w:szCs w:val="24"/>
+        </w:rPr>
+      </w:pPr>
     </w:p>
     <w:p>
       <w:pPr>
@@ -593,37 +888,14 @@
           <w:szCs w:val="24"/>
         </w:rPr>
         <w:br/>
-        <w:t xml:space="preserve">Put cursor </w:t>
-      </w:r>
-      <w:proofErr w:type="gramStart"/>
-      <w:r>
-        <w:rPr>
-          <w:sz w:val="24"/>
-          <w:szCs w:val="24"/>
-        </w:rPr>
-        <w:t>on line</w:t>
-      </w:r>
-      <w:proofErr w:type="gramEnd"/>
-      <w:r>
-        <w:rPr>
-          <w:sz w:val="24"/>
-          <w:szCs w:val="24"/>
-        </w:rPr>
-        <w:t xml:space="preserve"> below this and click Layout - New Figure</w:t>
-      </w:r>
-      <w:r>
-        <w:rPr>
-          <w:sz w:val="24"/>
-          <w:szCs w:val="24"/>
-        </w:rPr>
-        <w:t>, New Table</w:t>
-      </w:r>
-      <w:r>
-        <w:rPr>
-          <w:sz w:val="24"/>
-          <w:szCs w:val="24"/>
-        </w:rPr>
-        <w:t xml:space="preserve"> </w:t>
+        <w:t>Put cursor on line below this and click Layout - New Figure</w:t>
+      </w:r>
+      <w:r>
+        <w:rPr>
+          <w:sz w:val="24"/>
+          <w:szCs w:val="24"/>
+        </w:rPr>
+        <w:t>;</w:t>
       </w:r>
       <w:r>
         <w:rPr>
@@ -631,6 +903,14 @@
           <w:szCs w:val="24"/>
         </w:rPr>
         <w:br/>
+        <w:t xml:space="preserve">Replace cursor there, click Layout - </w:t>
+      </w:r>
+      <w:r>
+        <w:rPr>
+          <w:sz w:val="24"/>
+          <w:szCs w:val="24"/>
+        </w:rPr>
+        <w:t xml:space="preserve">New Table </w:t>
       </w:r>
       <w:r>
         <w:rPr>
@@ -638,40 +918,23 @@
           <w:szCs w:val="24"/>
         </w:rPr>
         <w:br/>
-      </w:r>
-      <w:r>
-        <w:rPr>
-          <w:i/>
-          <w:iCs/>
-          <w:sz w:val="24"/>
-          <w:szCs w:val="24"/>
-        </w:rPr>
-        <w:t xml:space="preserve">Shows </w:t>
-      </w:r>
-      <w:r>
-        <w:rPr>
-          <w:i/>
-          <w:iCs/>
-          <w:sz w:val="24"/>
-          <w:szCs w:val="24"/>
-        </w:rPr>
-        <w:t xml:space="preserve">Figure 1 </w:t>
-      </w:r>
-      <w:r>
-        <w:rPr>
-          <w:i/>
-          <w:iCs/>
-          <w:sz w:val="24"/>
-          <w:szCs w:val="24"/>
-        </w:rPr>
-        <w:t>both figure and table</w:t>
-      </w:r>
-      <w:r>
-        <w:rPr>
-          <w:sz w:val="24"/>
-          <w:szCs w:val="24"/>
-        </w:rPr>
-        <w:t xml:space="preserve"> </w:t>
+        <w:t xml:space="preserve">Layout - </w:t>
+      </w:r>
+      <w:proofErr w:type="spellStart"/>
+      <w:r>
+        <w:rPr>
+          <w:sz w:val="24"/>
+          <w:szCs w:val="24"/>
+        </w:rPr>
+        <w:t>Relayout</w:t>
+      </w:r>
+      <w:proofErr w:type="spellEnd"/>
+      <w:r>
+        <w:rPr>
+          <w:sz w:val="24"/>
+          <w:szCs w:val="24"/>
+        </w:rPr>
+        <w:t xml:space="preserve"> Document</w:t>
       </w:r>
       <w:r>
         <w:rPr>
@@ -685,30 +948,242 @@
           <w:sz w:val="24"/>
           <w:szCs w:val="24"/>
         </w:rPr>
-        <w:t xml:space="preserve">Layout - </w:t>
-      </w:r>
-      <w:proofErr w:type="spellStart"/>
-      <w:r>
-        <w:rPr>
-          <w:sz w:val="24"/>
-          <w:szCs w:val="24"/>
-        </w:rPr>
-        <w:t>Relayout</w:t>
-      </w:r>
-      <w:proofErr w:type="spellEnd"/>
-      <w:r>
-        <w:rPr>
-          <w:sz w:val="24"/>
-          <w:szCs w:val="24"/>
-        </w:rPr>
-        <w:t xml:space="preserve"> Document</w:t>
-      </w:r>
-      <w:r>
-        <w:rPr>
-          <w:sz w:val="24"/>
-          <w:szCs w:val="24"/>
-        </w:rPr>
         <w:br/>
+      </w:r>
+      <w:r>
+        <w:rPr>
+          <w:noProof/>
+          <w:sz w:val="24"/>
+          <w:szCs w:val="24"/>
+        </w:rPr>
+        <mc:AlternateContent>
+          <mc:Choice Requires="wps">
+            <w:drawing>
+              <wp:anchor distT="127000" distB="127000" distL="114300" distR="114300" simplePos="0" relativeHeight="251667456" behindDoc="0" locked="1" layoutInCell="1" allowOverlap="0" wp14:anchorId="19C70F0F" wp14:editId="04998194">
+                <wp:simplePos x="0" y="0"/>
+                <wp:positionH relativeFrom="margin">
+                  <wp:align>center</wp:align>
+                </wp:positionH>
+                <wp:positionV relativeFrom="margin">
+                  <wp:align>top</wp:align>
+                </wp:positionV>
+                <wp:extent cx="5731510" cy="1216660"/>
+                <wp:effectExtent l="0" t="0" r="0" b="0"/>
+                <wp:wrapTopAndBottom/>
+                <wp:docPr id="13" name="Text Box 2"/>
+                <wp:cNvGraphicFramePr>
+                  <a:graphicFrameLocks xmlns:a="http://schemas.openxmlformats.org/drawingml/2006/main"/>
+                </wp:cNvGraphicFramePr>
+                <a:graphic xmlns:a="http://schemas.openxmlformats.org/drawingml/2006/main">
+                  <a:graphicData uri="http://schemas.microsoft.com/office/word/2010/wordprocessingShape">
+                    <wps:wsp>
+                      <wps:cNvSpPr txBox="1">
+                        <a:spLocks noChangeArrowheads="1"/>
+                      </wps:cNvSpPr>
+                      <wps:spPr bwMode="auto">
+                        <a:xfrm>
+                          <a:off x="0" y="0"/>
+                          <a:ext cx="5731510" cy="1216660"/>
+                        </a:xfrm>
+                        <a:prstGeom prst="rect">
+                          <a:avLst/>
+                        </a:prstGeom>
+                        <a:noFill/>
+                        <a:ln w="9525">
+                          <a:noFill/>
+                          <a:miter lim="800000"/>
+                          <a:headEnd/>
+                          <a:tailEnd/>
+                        </a:ln>
+                      </wps:spPr>
+                      <wps:txbx>
+                        <w:txbxContent>
+                          <w:sdt>
+                            <w:sdtPr>
+                              <w:id w:val="506874566"/>
+                              <w:placeholder>
+                                <w:docPart w:val="950C767DBAE9AB47A8F8831808E13C74"/>
+                              </w:placeholder>
+                              <w:temporary/>
+                              <w:showingPlcHdr/>
+                              <w15:appearance w15:val="hidden"/>
+                            </w:sdtPr>
+                            <w:sdtContent>
+                              <w:p>
+                                <w:pPr>
+                                  <w:pStyle w:val="Figure"/>
+                                </w:pPr>
+                                <w:r>
+                                  <w:t>[Click here, and</w:t>
+                                </w:r>
+                                <w:r>
+                                  <w:br/>
+                                  <w:t>use Pictures on the Insert Tab</w:t>
+                                </w:r>
+                                <w:r>
+                                  <w:br/>
+                                  <w:t>to add your image]</w:t>
+                                </w:r>
+                              </w:p>
+                            </w:sdtContent>
+                          </w:sdt>
+                          <w:p>
+                            <w:pPr>
+                              <w:pStyle w:val="Caption"/>
+                            </w:pPr>
+                            <w:bookmarkStart w:id="0" w:name="_Ref53342401"/>
+                            <w:r>
+                              <w:t xml:space="preserve">Figure </w:t>
+                            </w:r>
+                            <w:r>
+                              <w:fldChar w:fldCharType="begin"/>
+                            </w:r>
+                            <w:r>
+                              <w:instrText xml:space="preserve"> SEQ Figure \* ARABIC </w:instrText>
+                            </w:r>
+                            <w:r>
+                              <w:fldChar w:fldCharType="separate"/>
+                            </w:r>
+                            <w:r>
+                              <w:rPr>
+                                <w:noProof/>
+                              </w:rPr>
+                              <w:t>1</w:t>
+                            </w:r>
+                            <w:r>
+                              <w:fldChar w:fldCharType="end"/>
+                            </w:r>
+                            <w:bookmarkEnd w:id="0"/>
+                            <w:r>
+                              <w:t xml:space="preserve">: </w:t>
+                            </w:r>
+                            <w:sdt>
+                              <w:sdtPr>
+                                <w:id w:val="-806470049"/>
+                                <w:placeholder>
+                                  <w:docPart w:val="17FABCB85EB1A64D966A56DB2FBE2FC9"/>
+                                </w:placeholder>
+                                <w:temporary/>
+                                <w:showingPlcHdr/>
+                                <w15:appearance w15:val="hidden"/>
+                              </w:sdtPr>
+                              <w:sdtContent>
+                                <w:r>
+                                  <w:t>[Click here to add caption]</w:t>
+                                </w:r>
+                              </w:sdtContent>
+                            </w:sdt>
+                          </w:p>
+                        </w:txbxContent>
+                      </wps:txbx>
+                      <wps:bodyPr rot="0" vert="horz" wrap="square" lIns="0" tIns="0" rIns="0" bIns="0" anchor="t" anchorCtr="0">
+                        <a:spAutoFit/>
+                      </wps:bodyPr>
+                    </wps:wsp>
+                  </a:graphicData>
+                </a:graphic>
+                <wp14:sizeRelH relativeFrom="margin">
+                  <wp14:pctWidth>0</wp14:pctWidth>
+                </wp14:sizeRelH>
+                <wp14:sizeRelV relativeFrom="margin">
+                  <wp14:pctHeight>20000</wp14:pctHeight>
+                </wp14:sizeRelV>
+              </wp:anchor>
+            </w:drawing>
+          </mc:Choice>
+          <mc:Fallback>
+            <w:pict>
+              <v:shapetype w14:anchorId="19C70F0F" id="_x0000_t202" coordsize="21600,21600" o:spt="202" path="m,l,21600r21600,l21600,xe">
+                <v:stroke joinstyle="miter"/>
+                <v:path gradientshapeok="t" o:connecttype="rect"/>
+              </v:shapetype>
+              <v:shape id="Text Box 2" o:spid="_x0000_s1026" type="#_x0000_t202" style="position:absolute;left:0;text-align:left;margin-left:0;margin-top:0;width:451.3pt;height:95.8pt;z-index:251667456;visibility:visible;mso-wrap-style:square;mso-width-percent:0;mso-height-percent:200;mso-wrap-distance-left:9pt;mso-wrap-distance-top:10pt;mso-wrap-distance-right:9pt;mso-wrap-distance-bottom:10pt;mso-position-horizontal:center;mso-position-horizontal-relative:margin;mso-position-vertical:top;mso-position-vertical-relative:margin;mso-width-percent:0;mso-height-percent:200;mso-width-relative:margin;mso-height-relative:margin;v-text-anchor:top" o:gfxdata="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" o:allowoverlap="f" filled="f" stroked="f">
+                <v:textbox style="mso-fit-shape-to-text:t" inset="0,0,0,0">
+                  <w:txbxContent>
+                    <w:sdt>
+                      <w:sdtPr>
+                        <w:id w:val="506874566"/>
+                        <w:placeholder>
+                          <w:docPart w:val="950C767DBAE9AB47A8F8831808E13C74"/>
+                        </w:placeholder>
+                        <w:temporary/>
+                        <w:showingPlcHdr/>
+                        <w15:appearance w15:val="hidden"/>
+                      </w:sdtPr>
+                      <w:sdtContent>
+                        <w:p>
+                          <w:pPr>
+                            <w:pStyle w:val="Figure"/>
+                          </w:pPr>
+                          <w:r>
+                            <w:t>[Click here, and</w:t>
+                          </w:r>
+                          <w:r>
+                            <w:br/>
+                            <w:t>use Pictures on the Insert Tab</w:t>
+                          </w:r>
+                          <w:r>
+                            <w:br/>
+                            <w:t>to add your image]</w:t>
+                          </w:r>
+                        </w:p>
+                      </w:sdtContent>
+                    </w:sdt>
+                    <w:p>
+                      <w:pPr>
+                        <w:pStyle w:val="Caption"/>
+                      </w:pPr>
+                      <w:bookmarkStart w:id="1" w:name="_Ref53342401"/>
+                      <w:r>
+                        <w:t xml:space="preserve">Figure </w:t>
+                      </w:r>
+                      <w:r>
+                        <w:fldChar w:fldCharType="begin"/>
+                      </w:r>
+                      <w:r>
+                        <w:instrText xml:space="preserve"> SEQ Figure \* ARABIC </w:instrText>
+                      </w:r>
+                      <w:r>
+                        <w:fldChar w:fldCharType="separate"/>
+                      </w:r>
+                      <w:r>
+                        <w:rPr>
+                          <w:noProof/>
+                        </w:rPr>
+                        <w:t>1</w:t>
+                      </w:r>
+                      <w:r>
+                        <w:fldChar w:fldCharType="end"/>
+                      </w:r>
+                      <w:bookmarkEnd w:id="1"/>
+                      <w:r>
+                        <w:t xml:space="preserve">: </w:t>
+                      </w:r>
+                      <w:sdt>
+                        <w:sdtPr>
+                          <w:id w:val="-806470049"/>
+                          <w:placeholder>
+                            <w:docPart w:val="17FABCB85EB1A64D966A56DB2FBE2FC9"/>
+                          </w:placeholder>
+                          <w:temporary/>
+                          <w:showingPlcHdr/>
+                          <w15:appearance w15:val="hidden"/>
+                        </w:sdtPr>
+                        <w:sdtContent>
+                          <w:r>
+                            <w:t>[Click here to add caption]</w:t>
+                          </w:r>
+                        </w:sdtContent>
+                      </w:sdt>
+                    </w:p>
+                  </w:txbxContent>
+                </v:textbox>
+                <w10:wrap type="topAndBottom" anchorx="margin" anchory="margin"/>
+                <w10:anchorlock/>
+              </v:shape>
+            </w:pict>
+          </mc:Fallback>
+        </mc:AlternateContent>
       </w:r>
       <w:r>
         <w:rPr>
@@ -786,6 +1261,3192 @@
           <w:szCs w:val="24"/>
         </w:rPr>
       </w:pPr>
+      <w:r>
+        <w:t xml:space="preserve">Lorem ipsum dolor sit </w:t>
+      </w:r>
+      <w:proofErr w:type="spellStart"/>
+      <w:r>
+        <w:t>amet</w:t>
+      </w:r>
+      <w:proofErr w:type="spellEnd"/>
+      <w:r>
+        <w:t xml:space="preserve">, </w:t>
+      </w:r>
+      <w:proofErr w:type="spellStart"/>
+      <w:r>
+        <w:t>consectetur</w:t>
+      </w:r>
+      <w:proofErr w:type="spellEnd"/>
+      <w:r>
+        <w:t xml:space="preserve"> </w:t>
+      </w:r>
+      <w:proofErr w:type="spellStart"/>
+      <w:r>
+        <w:t>adipiscing</w:t>
+      </w:r>
+      <w:proofErr w:type="spellEnd"/>
+      <w:r>
+        <w:t xml:space="preserve"> </w:t>
+      </w:r>
+      <w:proofErr w:type="spellStart"/>
+      <w:r>
+        <w:t>elit</w:t>
+      </w:r>
+      <w:proofErr w:type="spellEnd"/>
+      <w:r>
+        <w:t xml:space="preserve">. Integer </w:t>
+      </w:r>
+      <w:proofErr w:type="spellStart"/>
+      <w:r>
+        <w:t>nec</w:t>
+      </w:r>
+      <w:proofErr w:type="spellEnd"/>
+      <w:r>
+        <w:t xml:space="preserve"> </w:t>
+      </w:r>
+      <w:proofErr w:type="spellStart"/>
+      <w:r>
+        <w:t>odio</w:t>
+      </w:r>
+      <w:proofErr w:type="spellEnd"/>
+      <w:r>
+        <w:t xml:space="preserve">. </w:t>
+      </w:r>
+      <w:proofErr w:type="spellStart"/>
+      <w:r>
+        <w:t>Praesent</w:t>
+      </w:r>
+      <w:proofErr w:type="spellEnd"/>
+      <w:r>
+        <w:t xml:space="preserve"> libero. Sed cursus ante </w:t>
+      </w:r>
+      <w:proofErr w:type="spellStart"/>
+      <w:r>
+        <w:t>dapibus</w:t>
+      </w:r>
+      <w:proofErr w:type="spellEnd"/>
+      <w:r>
+        <w:t xml:space="preserve"> diam. Sed nisi. </w:t>
+      </w:r>
+      <w:proofErr w:type="spellStart"/>
+      <w:r>
+        <w:t>Nulla</w:t>
+      </w:r>
+      <w:proofErr w:type="spellEnd"/>
+      <w:r>
+        <w:t xml:space="preserve"> </w:t>
+      </w:r>
+      <w:proofErr w:type="spellStart"/>
+      <w:r>
+        <w:t>quis</w:t>
+      </w:r>
+      <w:proofErr w:type="spellEnd"/>
+      <w:r>
+        <w:t xml:space="preserve"> </w:t>
+      </w:r>
+      <w:proofErr w:type="spellStart"/>
+      <w:r>
+        <w:t>sem</w:t>
+      </w:r>
+      <w:proofErr w:type="spellEnd"/>
+      <w:r>
+        <w:t xml:space="preserve"> at </w:t>
+      </w:r>
+      <w:proofErr w:type="spellStart"/>
+      <w:r>
+        <w:t>nibh</w:t>
+      </w:r>
+      <w:proofErr w:type="spellEnd"/>
+      <w:r>
+        <w:t xml:space="preserve"> </w:t>
+      </w:r>
+      <w:proofErr w:type="spellStart"/>
+      <w:r>
+        <w:t>elementum</w:t>
+      </w:r>
+      <w:proofErr w:type="spellEnd"/>
+      <w:r>
+        <w:t xml:space="preserve"> </w:t>
+      </w:r>
+      <w:proofErr w:type="spellStart"/>
+      <w:r>
+        <w:t>imperdiet</w:t>
+      </w:r>
+      <w:proofErr w:type="spellEnd"/>
+      <w:r>
+        <w:t xml:space="preserve">. Duis </w:t>
+      </w:r>
+      <w:proofErr w:type="spellStart"/>
+      <w:r>
+        <w:t>sagittis</w:t>
+      </w:r>
+      <w:proofErr w:type="spellEnd"/>
+      <w:r>
+        <w:t xml:space="preserve"> ipsum. </w:t>
+      </w:r>
+      <w:proofErr w:type="spellStart"/>
+      <w:r>
+        <w:t>Praesent</w:t>
+      </w:r>
+      <w:proofErr w:type="spellEnd"/>
+      <w:r>
+        <w:t xml:space="preserve"> </w:t>
+      </w:r>
+      <w:proofErr w:type="spellStart"/>
+      <w:r>
+        <w:t>mauris</w:t>
+      </w:r>
+      <w:proofErr w:type="spellEnd"/>
+      <w:r>
+        <w:t xml:space="preserve">. </w:t>
+      </w:r>
+      <w:proofErr w:type="spellStart"/>
+      <w:r>
+        <w:t>Fusce</w:t>
+      </w:r>
+      <w:proofErr w:type="spellEnd"/>
+      <w:r>
+        <w:t xml:space="preserve"> </w:t>
+      </w:r>
+      <w:proofErr w:type="spellStart"/>
+      <w:r>
+        <w:t>nec</w:t>
+      </w:r>
+      <w:proofErr w:type="spellEnd"/>
+      <w:r>
+        <w:t xml:space="preserve"> </w:t>
+      </w:r>
+      <w:proofErr w:type="spellStart"/>
+      <w:r>
+        <w:t>tellus</w:t>
+      </w:r>
+      <w:proofErr w:type="spellEnd"/>
+      <w:r>
+        <w:t xml:space="preserve"> sed </w:t>
+      </w:r>
+      <w:proofErr w:type="spellStart"/>
+      <w:r>
+        <w:t>augue</w:t>
+      </w:r>
+      <w:proofErr w:type="spellEnd"/>
+      <w:r>
+        <w:t xml:space="preserve"> semper porta. </w:t>
+      </w:r>
+      <w:proofErr w:type="spellStart"/>
+      <w:r>
+        <w:t>Mauris</w:t>
+      </w:r>
+      <w:proofErr w:type="spellEnd"/>
+      <w:r>
+        <w:t xml:space="preserve"> </w:t>
+      </w:r>
+      <w:proofErr w:type="spellStart"/>
+      <w:r>
+        <w:t>massa</w:t>
+      </w:r>
+      <w:proofErr w:type="spellEnd"/>
+      <w:r>
+        <w:t xml:space="preserve">. Vestibulum lacinia </w:t>
+      </w:r>
+      <w:proofErr w:type="spellStart"/>
+      <w:r>
+        <w:t>arcu</w:t>
+      </w:r>
+      <w:proofErr w:type="spellEnd"/>
+      <w:r>
+        <w:t xml:space="preserve"> </w:t>
+      </w:r>
+      <w:proofErr w:type="spellStart"/>
+      <w:r>
+        <w:t>eget</w:t>
+      </w:r>
+      <w:proofErr w:type="spellEnd"/>
+      <w:r>
+        <w:t xml:space="preserve"> </w:t>
+      </w:r>
+      <w:proofErr w:type="spellStart"/>
+      <w:r>
+        <w:t>nulla</w:t>
+      </w:r>
+      <w:proofErr w:type="spellEnd"/>
+      <w:r>
+        <w:t xml:space="preserve">. Class </w:t>
+      </w:r>
+      <w:proofErr w:type="spellStart"/>
+      <w:r>
+        <w:t>aptent</w:t>
+      </w:r>
+      <w:proofErr w:type="spellEnd"/>
+      <w:r>
+        <w:t xml:space="preserve"> </w:t>
+      </w:r>
+      <w:proofErr w:type="spellStart"/>
+      <w:r>
+        <w:t>taciti</w:t>
+      </w:r>
+      <w:proofErr w:type="spellEnd"/>
+      <w:r>
+        <w:t xml:space="preserve"> </w:t>
+      </w:r>
+      <w:proofErr w:type="spellStart"/>
+      <w:r>
+        <w:t>sociosqu</w:t>
+      </w:r>
+      <w:proofErr w:type="spellEnd"/>
+      <w:r>
+        <w:t xml:space="preserve"> </w:t>
+      </w:r>
+      <w:proofErr w:type="spellStart"/>
+      <w:r>
+        <w:t>ad</w:t>
+      </w:r>
+      <w:proofErr w:type="spellEnd"/>
+      <w:r>
+        <w:t xml:space="preserve"> </w:t>
+      </w:r>
+      <w:proofErr w:type="spellStart"/>
+      <w:r>
+        <w:t>litora</w:t>
+      </w:r>
+      <w:proofErr w:type="spellEnd"/>
+      <w:r>
+        <w:t xml:space="preserve"> </w:t>
+      </w:r>
+      <w:proofErr w:type="spellStart"/>
+      <w:r>
+        <w:t>torquent</w:t>
+      </w:r>
+      <w:proofErr w:type="spellEnd"/>
+      <w:r>
+        <w:t xml:space="preserve"> per </w:t>
+      </w:r>
+      <w:proofErr w:type="spellStart"/>
+      <w:r>
+        <w:t>conubia</w:t>
+      </w:r>
+      <w:proofErr w:type="spellEnd"/>
+      <w:r>
+        <w:t xml:space="preserve"> nostra, per </w:t>
+      </w:r>
+      <w:proofErr w:type="spellStart"/>
+      <w:r>
+        <w:t>inceptos</w:t>
+      </w:r>
+      <w:proofErr w:type="spellEnd"/>
+      <w:r>
+        <w:t xml:space="preserve"> </w:t>
+      </w:r>
+      <w:proofErr w:type="spellStart"/>
+      <w:r>
+        <w:t>himenaeos</w:t>
+      </w:r>
+      <w:proofErr w:type="spellEnd"/>
+      <w:r>
+        <w:t xml:space="preserve">. </w:t>
+      </w:r>
+      <w:proofErr w:type="spellStart"/>
+      <w:r>
+        <w:t>Curabitur</w:t>
+      </w:r>
+      <w:proofErr w:type="spellEnd"/>
+      <w:r>
+        <w:t xml:space="preserve"> </w:t>
+      </w:r>
+      <w:proofErr w:type="spellStart"/>
+      <w:r>
+        <w:t>sodales</w:t>
+      </w:r>
+      <w:proofErr w:type="spellEnd"/>
+      <w:r>
+        <w:t xml:space="preserve"> ligula in libero. Sed </w:t>
+      </w:r>
+      <w:proofErr w:type="spellStart"/>
+      <w:r>
+        <w:t>dignissim</w:t>
+      </w:r>
+      <w:proofErr w:type="spellEnd"/>
+      <w:r>
+        <w:t xml:space="preserve"> lacinia </w:t>
+      </w:r>
+      <w:proofErr w:type="spellStart"/>
+      <w:r>
+        <w:t>nunc</w:t>
+      </w:r>
+      <w:proofErr w:type="spellEnd"/>
+      <w:r>
+        <w:t>.</w:t>
+      </w:r>
+      <w:r>
+        <w:t xml:space="preserve"> </w:t>
+      </w:r>
+      <w:r>
+        <w:t xml:space="preserve">Lorem ipsum dolor sit </w:t>
+      </w:r>
+      <w:proofErr w:type="spellStart"/>
+      <w:r>
+        <w:t>amet</w:t>
+      </w:r>
+      <w:proofErr w:type="spellEnd"/>
+      <w:r>
+        <w:t xml:space="preserve">, </w:t>
+      </w:r>
+      <w:proofErr w:type="spellStart"/>
+      <w:r>
+        <w:t>consectetur</w:t>
+      </w:r>
+      <w:proofErr w:type="spellEnd"/>
+      <w:r>
+        <w:t xml:space="preserve"> </w:t>
+      </w:r>
+      <w:proofErr w:type="spellStart"/>
+      <w:r>
+        <w:t>adipiscing</w:t>
+      </w:r>
+      <w:proofErr w:type="spellEnd"/>
+      <w:r>
+        <w:t xml:space="preserve"> </w:t>
+      </w:r>
+      <w:proofErr w:type="spellStart"/>
+      <w:r>
+        <w:t>elit</w:t>
+      </w:r>
+      <w:proofErr w:type="spellEnd"/>
+      <w:r>
+        <w:t xml:space="preserve">. Integer </w:t>
+      </w:r>
+      <w:proofErr w:type="spellStart"/>
+      <w:r>
+        <w:t>nec</w:t>
+      </w:r>
+      <w:proofErr w:type="spellEnd"/>
+      <w:r>
+        <w:t xml:space="preserve"> </w:t>
+      </w:r>
+      <w:proofErr w:type="spellStart"/>
+      <w:r>
+        <w:t>odio</w:t>
+      </w:r>
+      <w:proofErr w:type="spellEnd"/>
+      <w:r>
+        <w:t xml:space="preserve">. </w:t>
+      </w:r>
+      <w:proofErr w:type="spellStart"/>
+      <w:r>
+        <w:t>Praesent</w:t>
+      </w:r>
+      <w:proofErr w:type="spellEnd"/>
+      <w:r>
+        <w:t xml:space="preserve"> libero. Sed cursus ante </w:t>
+      </w:r>
+      <w:proofErr w:type="spellStart"/>
+      <w:r>
+        <w:t>dapibus</w:t>
+      </w:r>
+      <w:proofErr w:type="spellEnd"/>
+      <w:r>
+        <w:t xml:space="preserve"> diam. Sed nisi. </w:t>
+      </w:r>
+      <w:proofErr w:type="spellStart"/>
+      <w:r>
+        <w:t>Nulla</w:t>
+      </w:r>
+      <w:proofErr w:type="spellEnd"/>
+      <w:r>
+        <w:t xml:space="preserve"> </w:t>
+      </w:r>
+      <w:proofErr w:type="spellStart"/>
+      <w:r>
+        <w:t>quis</w:t>
+      </w:r>
+      <w:proofErr w:type="spellEnd"/>
+      <w:r>
+        <w:t xml:space="preserve"> </w:t>
+      </w:r>
+      <w:proofErr w:type="spellStart"/>
+      <w:r>
+        <w:t>sem</w:t>
+      </w:r>
+      <w:proofErr w:type="spellEnd"/>
+      <w:r>
+        <w:t xml:space="preserve"> at </w:t>
+      </w:r>
+      <w:proofErr w:type="spellStart"/>
+      <w:r>
+        <w:t>nibh</w:t>
+      </w:r>
+      <w:proofErr w:type="spellEnd"/>
+      <w:r>
+        <w:t xml:space="preserve"> </w:t>
+      </w:r>
+      <w:proofErr w:type="spellStart"/>
+      <w:r>
+        <w:t>elementum</w:t>
+      </w:r>
+      <w:proofErr w:type="spellEnd"/>
+      <w:r>
+        <w:t xml:space="preserve"> </w:t>
+      </w:r>
+      <w:proofErr w:type="spellStart"/>
+      <w:r>
+        <w:t>imperdiet</w:t>
+      </w:r>
+      <w:proofErr w:type="spellEnd"/>
+      <w:r>
+        <w:t xml:space="preserve">. Duis </w:t>
+      </w:r>
+      <w:proofErr w:type="spellStart"/>
+      <w:r>
+        <w:t>sagittis</w:t>
+      </w:r>
+      <w:proofErr w:type="spellEnd"/>
+      <w:r>
+        <w:t xml:space="preserve"> ipsum. </w:t>
+      </w:r>
+      <w:proofErr w:type="spellStart"/>
+      <w:r>
+        <w:t>Praesent</w:t>
+      </w:r>
+      <w:proofErr w:type="spellEnd"/>
+      <w:r>
+        <w:t xml:space="preserve"> </w:t>
+      </w:r>
+      <w:proofErr w:type="spellStart"/>
+      <w:r>
+        <w:t>mauris</w:t>
+      </w:r>
+      <w:proofErr w:type="spellEnd"/>
+      <w:r>
+        <w:t xml:space="preserve">. </w:t>
+      </w:r>
+      <w:proofErr w:type="spellStart"/>
+      <w:r>
+        <w:t>Fusce</w:t>
+      </w:r>
+      <w:proofErr w:type="spellEnd"/>
+      <w:r>
+        <w:t xml:space="preserve"> </w:t>
+      </w:r>
+      <w:proofErr w:type="spellStart"/>
+      <w:r>
+        <w:t>nec</w:t>
+      </w:r>
+      <w:proofErr w:type="spellEnd"/>
+      <w:r>
+        <w:t xml:space="preserve"> </w:t>
+      </w:r>
+      <w:proofErr w:type="spellStart"/>
+      <w:r>
+        <w:t>tellus</w:t>
+      </w:r>
+      <w:proofErr w:type="spellEnd"/>
+      <w:r>
+        <w:t xml:space="preserve"> sed </w:t>
+      </w:r>
+      <w:proofErr w:type="spellStart"/>
+      <w:r>
+        <w:t>augue</w:t>
+      </w:r>
+      <w:proofErr w:type="spellEnd"/>
+      <w:r>
+        <w:t xml:space="preserve"> semper porta. </w:t>
+      </w:r>
+      <w:proofErr w:type="spellStart"/>
+      <w:r>
+        <w:t>Mauris</w:t>
+      </w:r>
+      <w:proofErr w:type="spellEnd"/>
+      <w:r>
+        <w:t xml:space="preserve"> </w:t>
+      </w:r>
+      <w:proofErr w:type="spellStart"/>
+      <w:r>
+        <w:t>massa</w:t>
+      </w:r>
+      <w:proofErr w:type="spellEnd"/>
+      <w:r>
+        <w:t xml:space="preserve">. Vestibulum lacinia </w:t>
+      </w:r>
+      <w:proofErr w:type="spellStart"/>
+      <w:r>
+        <w:t>arcu</w:t>
+      </w:r>
+      <w:proofErr w:type="spellEnd"/>
+      <w:r>
+        <w:t xml:space="preserve"> </w:t>
+      </w:r>
+      <w:proofErr w:type="spellStart"/>
+      <w:r>
+        <w:t>eget</w:t>
+      </w:r>
+      <w:proofErr w:type="spellEnd"/>
+      <w:r>
+        <w:t xml:space="preserve"> </w:t>
+      </w:r>
+      <w:proofErr w:type="spellStart"/>
+      <w:r>
+        <w:t>nulla</w:t>
+      </w:r>
+      <w:proofErr w:type="spellEnd"/>
+      <w:r>
+        <w:t xml:space="preserve">. Class </w:t>
+      </w:r>
+      <w:proofErr w:type="spellStart"/>
+      <w:r>
+        <w:t>aptent</w:t>
+      </w:r>
+      <w:proofErr w:type="spellEnd"/>
+      <w:r>
+        <w:t xml:space="preserve"> </w:t>
+      </w:r>
+      <w:proofErr w:type="spellStart"/>
+      <w:r>
+        <w:t>taciti</w:t>
+      </w:r>
+      <w:proofErr w:type="spellEnd"/>
+      <w:r>
+        <w:t xml:space="preserve"> </w:t>
+      </w:r>
+      <w:proofErr w:type="spellStart"/>
+      <w:r>
+        <w:t>sociosqu</w:t>
+      </w:r>
+      <w:proofErr w:type="spellEnd"/>
+      <w:r>
+        <w:t xml:space="preserve"> </w:t>
+      </w:r>
+      <w:proofErr w:type="spellStart"/>
+      <w:r>
+        <w:t>ad</w:t>
+      </w:r>
+      <w:proofErr w:type="spellEnd"/>
+      <w:r>
+        <w:t xml:space="preserve"> </w:t>
+      </w:r>
+      <w:proofErr w:type="spellStart"/>
+      <w:r>
+        <w:t>litora</w:t>
+      </w:r>
+      <w:proofErr w:type="spellEnd"/>
+      <w:r>
+        <w:t xml:space="preserve"> </w:t>
+      </w:r>
+      <w:proofErr w:type="spellStart"/>
+      <w:r>
+        <w:t>torquent</w:t>
+      </w:r>
+      <w:proofErr w:type="spellEnd"/>
+      <w:r>
+        <w:t xml:space="preserve"> per </w:t>
+      </w:r>
+      <w:proofErr w:type="spellStart"/>
+      <w:r>
+        <w:t>conubia</w:t>
+      </w:r>
+      <w:proofErr w:type="spellEnd"/>
+      <w:r>
+        <w:t xml:space="preserve"> nostra, per </w:t>
+      </w:r>
+      <w:proofErr w:type="spellStart"/>
+      <w:r>
+        <w:t>inceptos</w:t>
+      </w:r>
+      <w:proofErr w:type="spellEnd"/>
+      <w:r>
+        <w:t xml:space="preserve"> </w:t>
+      </w:r>
+      <w:proofErr w:type="spellStart"/>
+      <w:r>
+        <w:t>himenaeos</w:t>
+      </w:r>
+      <w:proofErr w:type="spellEnd"/>
+      <w:r>
+        <w:t xml:space="preserve">. </w:t>
+      </w:r>
+      <w:proofErr w:type="spellStart"/>
+      <w:r>
+        <w:t>Curabitur</w:t>
+      </w:r>
+      <w:proofErr w:type="spellEnd"/>
+      <w:r>
+        <w:t xml:space="preserve"> </w:t>
+      </w:r>
+      <w:proofErr w:type="spellStart"/>
+      <w:r>
+        <w:t>sodales</w:t>
+      </w:r>
+      <w:proofErr w:type="spellEnd"/>
+      <w:r>
+        <w:t xml:space="preserve"> ligula in libero. Sed </w:t>
+      </w:r>
+      <w:proofErr w:type="spellStart"/>
+      <w:r>
+        <w:t>dignissim</w:t>
+      </w:r>
+      <w:proofErr w:type="spellEnd"/>
+      <w:r>
+        <w:t xml:space="preserve"> lacinia </w:t>
+      </w:r>
+      <w:proofErr w:type="spellStart"/>
+      <w:r>
+        <w:t>nunc</w:t>
+      </w:r>
+      <w:proofErr w:type="spellEnd"/>
+      <w:r>
+        <w:t>.</w:t>
+      </w:r>
+      <w:r>
+        <w:t xml:space="preserve"> </w:t>
+      </w:r>
+      <w:r>
+        <w:t xml:space="preserve">Lorem ipsum dolor sit </w:t>
+      </w:r>
+      <w:proofErr w:type="spellStart"/>
+      <w:r>
+        <w:t>amet</w:t>
+      </w:r>
+      <w:proofErr w:type="spellEnd"/>
+      <w:r>
+        <w:t xml:space="preserve">, </w:t>
+      </w:r>
+      <w:proofErr w:type="spellStart"/>
+      <w:r>
+        <w:t>consectetur</w:t>
+      </w:r>
+      <w:proofErr w:type="spellEnd"/>
+      <w:r>
+        <w:t xml:space="preserve"> </w:t>
+      </w:r>
+      <w:proofErr w:type="spellStart"/>
+      <w:r>
+        <w:t>adipiscing</w:t>
+      </w:r>
+      <w:proofErr w:type="spellEnd"/>
+      <w:r>
+        <w:t xml:space="preserve"> </w:t>
+      </w:r>
+      <w:proofErr w:type="spellStart"/>
+      <w:r>
+        <w:t>elit</w:t>
+      </w:r>
+      <w:proofErr w:type="spellEnd"/>
+      <w:r>
+        <w:t xml:space="preserve">. Integer </w:t>
+      </w:r>
+      <w:proofErr w:type="spellStart"/>
+      <w:r>
+        <w:t>nec</w:t>
+      </w:r>
+      <w:proofErr w:type="spellEnd"/>
+      <w:r>
+        <w:t xml:space="preserve"> </w:t>
+      </w:r>
+      <w:proofErr w:type="spellStart"/>
+      <w:r>
+        <w:t>odio</w:t>
+      </w:r>
+      <w:proofErr w:type="spellEnd"/>
+      <w:r>
+        <w:t xml:space="preserve">. </w:t>
+      </w:r>
+      <w:proofErr w:type="spellStart"/>
+      <w:r>
+        <w:t>Praesent</w:t>
+      </w:r>
+      <w:proofErr w:type="spellEnd"/>
+      <w:r>
+        <w:t xml:space="preserve"> libero. Sed cursus ante </w:t>
+      </w:r>
+      <w:proofErr w:type="spellStart"/>
+      <w:r>
+        <w:t>dapibus</w:t>
+      </w:r>
+      <w:proofErr w:type="spellEnd"/>
+      <w:r>
+        <w:t xml:space="preserve"> diam. Sed nisi. </w:t>
+      </w:r>
+      <w:proofErr w:type="spellStart"/>
+      <w:r>
+        <w:t>Nulla</w:t>
+      </w:r>
+      <w:proofErr w:type="spellEnd"/>
+      <w:r>
+        <w:t xml:space="preserve"> </w:t>
+      </w:r>
+      <w:proofErr w:type="spellStart"/>
+      <w:r>
+        <w:t>quis</w:t>
+      </w:r>
+      <w:proofErr w:type="spellEnd"/>
+      <w:r>
+        <w:t xml:space="preserve"> </w:t>
+      </w:r>
+      <w:proofErr w:type="spellStart"/>
+      <w:r>
+        <w:t>sem</w:t>
+      </w:r>
+      <w:proofErr w:type="spellEnd"/>
+      <w:r>
+        <w:t xml:space="preserve"> at </w:t>
+      </w:r>
+      <w:proofErr w:type="spellStart"/>
+      <w:r>
+        <w:t>nibh</w:t>
+      </w:r>
+      <w:proofErr w:type="spellEnd"/>
+      <w:r>
+        <w:t xml:space="preserve"> </w:t>
+      </w:r>
+      <w:proofErr w:type="spellStart"/>
+      <w:r>
+        <w:t>elementum</w:t>
+      </w:r>
+      <w:proofErr w:type="spellEnd"/>
+      <w:r>
+        <w:t xml:space="preserve"> </w:t>
+      </w:r>
+      <w:proofErr w:type="spellStart"/>
+      <w:r>
+        <w:t>imperdiet</w:t>
+      </w:r>
+      <w:proofErr w:type="spellEnd"/>
+      <w:r>
+        <w:t xml:space="preserve">. Duis </w:t>
+      </w:r>
+      <w:proofErr w:type="spellStart"/>
+      <w:r>
+        <w:lastRenderedPageBreak/>
+        <w:t>sagittis</w:t>
+      </w:r>
+      <w:proofErr w:type="spellEnd"/>
+      <w:r>
+        <w:t xml:space="preserve"> ipsum. </w:t>
+      </w:r>
+      <w:proofErr w:type="spellStart"/>
+      <w:r>
+        <w:t>Praesent</w:t>
+      </w:r>
+      <w:proofErr w:type="spellEnd"/>
+      <w:r>
+        <w:t xml:space="preserve"> </w:t>
+      </w:r>
+      <w:proofErr w:type="spellStart"/>
+      <w:r>
+        <w:t>mauris</w:t>
+      </w:r>
+      <w:proofErr w:type="spellEnd"/>
+      <w:r>
+        <w:t xml:space="preserve">. </w:t>
+      </w:r>
+      <w:proofErr w:type="spellStart"/>
+      <w:r>
+        <w:t>Fusce</w:t>
+      </w:r>
+      <w:proofErr w:type="spellEnd"/>
+      <w:r>
+        <w:t xml:space="preserve"> </w:t>
+      </w:r>
+      <w:proofErr w:type="spellStart"/>
+      <w:r>
+        <w:t>nec</w:t>
+      </w:r>
+      <w:proofErr w:type="spellEnd"/>
+      <w:r>
+        <w:t xml:space="preserve"> </w:t>
+      </w:r>
+      <w:proofErr w:type="spellStart"/>
+      <w:r>
+        <w:t>tellus</w:t>
+      </w:r>
+      <w:proofErr w:type="spellEnd"/>
+      <w:r>
+        <w:t xml:space="preserve"> sed </w:t>
+      </w:r>
+      <w:proofErr w:type="spellStart"/>
+      <w:r>
+        <w:t>augue</w:t>
+      </w:r>
+      <w:proofErr w:type="spellEnd"/>
+      <w:r>
+        <w:t xml:space="preserve"> semper porta. </w:t>
+      </w:r>
+      <w:proofErr w:type="spellStart"/>
+      <w:r>
+        <w:t>Mauris</w:t>
+      </w:r>
+      <w:proofErr w:type="spellEnd"/>
+      <w:r>
+        <w:t xml:space="preserve"> </w:t>
+      </w:r>
+      <w:proofErr w:type="spellStart"/>
+      <w:r>
+        <w:t>massa</w:t>
+      </w:r>
+      <w:proofErr w:type="spellEnd"/>
+      <w:r>
+        <w:t xml:space="preserve">. Vestibulum lacinia </w:t>
+      </w:r>
+      <w:proofErr w:type="spellStart"/>
+      <w:r>
+        <w:t>arcu</w:t>
+      </w:r>
+      <w:proofErr w:type="spellEnd"/>
+      <w:r>
+        <w:t xml:space="preserve"> </w:t>
+      </w:r>
+      <w:proofErr w:type="spellStart"/>
+      <w:r>
+        <w:t>eget</w:t>
+      </w:r>
+      <w:proofErr w:type="spellEnd"/>
+      <w:r>
+        <w:t xml:space="preserve"> </w:t>
+      </w:r>
+      <w:proofErr w:type="spellStart"/>
+      <w:r>
+        <w:t>nulla</w:t>
+      </w:r>
+      <w:proofErr w:type="spellEnd"/>
+      <w:r>
+        <w:t xml:space="preserve">. Class </w:t>
+      </w:r>
+      <w:proofErr w:type="spellStart"/>
+      <w:r>
+        <w:t>aptent</w:t>
+      </w:r>
+      <w:proofErr w:type="spellEnd"/>
+      <w:r>
+        <w:t xml:space="preserve"> </w:t>
+      </w:r>
+      <w:proofErr w:type="spellStart"/>
+      <w:r>
+        <w:t>taciti</w:t>
+      </w:r>
+      <w:proofErr w:type="spellEnd"/>
+      <w:r>
+        <w:t xml:space="preserve"> </w:t>
+      </w:r>
+      <w:proofErr w:type="spellStart"/>
+      <w:r>
+        <w:t>sociosqu</w:t>
+      </w:r>
+      <w:proofErr w:type="spellEnd"/>
+      <w:r>
+        <w:t xml:space="preserve"> </w:t>
+      </w:r>
+      <w:proofErr w:type="spellStart"/>
+      <w:r>
+        <w:t>ad</w:t>
+      </w:r>
+      <w:proofErr w:type="spellEnd"/>
+      <w:r>
+        <w:t xml:space="preserve"> </w:t>
+      </w:r>
+      <w:proofErr w:type="spellStart"/>
+      <w:r>
+        <w:t>litora</w:t>
+      </w:r>
+      <w:proofErr w:type="spellEnd"/>
+      <w:r>
+        <w:t xml:space="preserve"> </w:t>
+      </w:r>
+      <w:proofErr w:type="spellStart"/>
+      <w:r>
+        <w:t>torquent</w:t>
+      </w:r>
+      <w:proofErr w:type="spellEnd"/>
+      <w:r>
+        <w:t xml:space="preserve"> per </w:t>
+      </w:r>
+      <w:proofErr w:type="spellStart"/>
+      <w:r>
+        <w:t>conubia</w:t>
+      </w:r>
+      <w:proofErr w:type="spellEnd"/>
+      <w:r>
+        <w:t xml:space="preserve"> nostra, per </w:t>
+      </w:r>
+      <w:proofErr w:type="spellStart"/>
+      <w:r>
+        <w:t>inceptos</w:t>
+      </w:r>
+      <w:proofErr w:type="spellEnd"/>
+      <w:r>
+        <w:t xml:space="preserve"> </w:t>
+      </w:r>
+      <w:proofErr w:type="spellStart"/>
+      <w:r>
+        <w:t>himenaeos</w:t>
+      </w:r>
+      <w:proofErr w:type="spellEnd"/>
+      <w:r>
+        <w:t xml:space="preserve">. </w:t>
+      </w:r>
+      <w:proofErr w:type="spellStart"/>
+      <w:r>
+        <w:t>Curabitur</w:t>
+      </w:r>
+      <w:proofErr w:type="spellEnd"/>
+      <w:r>
+        <w:t xml:space="preserve"> </w:t>
+      </w:r>
+      <w:proofErr w:type="spellStart"/>
+      <w:r>
+        <w:t>sodales</w:t>
+      </w:r>
+      <w:proofErr w:type="spellEnd"/>
+      <w:r>
+        <w:t xml:space="preserve"> ligula in libero. Sed </w:t>
+      </w:r>
+      <w:proofErr w:type="spellStart"/>
+      <w:r>
+        <w:t>dignissim</w:t>
+      </w:r>
+      <w:proofErr w:type="spellEnd"/>
+      <w:r>
+        <w:t xml:space="preserve"> lacinia </w:t>
+      </w:r>
+      <w:proofErr w:type="spellStart"/>
+      <w:r>
+        <w:t>nunc</w:t>
+      </w:r>
+      <w:proofErr w:type="spellEnd"/>
+      <w:r>
+        <w:t>.</w:t>
+      </w:r>
+      <w:r>
+        <w:t xml:space="preserve"> </w:t>
+      </w:r>
+      <w:r>
+        <w:t xml:space="preserve">Lorem ipsum dolor sit </w:t>
+      </w:r>
+      <w:proofErr w:type="spellStart"/>
+      <w:r>
+        <w:t>amet</w:t>
+      </w:r>
+      <w:proofErr w:type="spellEnd"/>
+      <w:r>
+        <w:t xml:space="preserve">, </w:t>
+      </w:r>
+      <w:proofErr w:type="spellStart"/>
+      <w:r>
+        <w:t>consectetur</w:t>
+      </w:r>
+      <w:proofErr w:type="spellEnd"/>
+      <w:r>
+        <w:t xml:space="preserve"> </w:t>
+      </w:r>
+      <w:proofErr w:type="spellStart"/>
+      <w:r>
+        <w:t>adipiscing</w:t>
+      </w:r>
+      <w:proofErr w:type="spellEnd"/>
+      <w:r>
+        <w:t xml:space="preserve"> </w:t>
+      </w:r>
+      <w:proofErr w:type="spellStart"/>
+      <w:r>
+        <w:t>elit</w:t>
+      </w:r>
+      <w:proofErr w:type="spellEnd"/>
+      <w:r>
+        <w:t xml:space="preserve">. Integer </w:t>
+      </w:r>
+      <w:proofErr w:type="spellStart"/>
+      <w:r>
+        <w:t>nec</w:t>
+      </w:r>
+      <w:proofErr w:type="spellEnd"/>
+      <w:r>
+        <w:t xml:space="preserve"> </w:t>
+      </w:r>
+      <w:proofErr w:type="spellStart"/>
+      <w:r>
+        <w:t>odio</w:t>
+      </w:r>
+      <w:proofErr w:type="spellEnd"/>
+      <w:r>
+        <w:t xml:space="preserve">. </w:t>
+      </w:r>
+      <w:proofErr w:type="spellStart"/>
+      <w:r>
+        <w:t>Praesent</w:t>
+      </w:r>
+      <w:proofErr w:type="spellEnd"/>
+      <w:r>
+        <w:t xml:space="preserve"> libero. Sed cursus ante </w:t>
+      </w:r>
+      <w:proofErr w:type="spellStart"/>
+      <w:r>
+        <w:t>dapibus</w:t>
+      </w:r>
+      <w:proofErr w:type="spellEnd"/>
+      <w:r>
+        <w:t xml:space="preserve"> diam. Sed nisi. </w:t>
+      </w:r>
+      <w:proofErr w:type="spellStart"/>
+      <w:r>
+        <w:t>Nulla</w:t>
+      </w:r>
+      <w:proofErr w:type="spellEnd"/>
+      <w:r>
+        <w:t xml:space="preserve"> </w:t>
+      </w:r>
+      <w:proofErr w:type="spellStart"/>
+      <w:r>
+        <w:t>quis</w:t>
+      </w:r>
+      <w:proofErr w:type="spellEnd"/>
+      <w:r>
+        <w:t xml:space="preserve"> </w:t>
+      </w:r>
+      <w:proofErr w:type="spellStart"/>
+      <w:r>
+        <w:t>sem</w:t>
+      </w:r>
+      <w:proofErr w:type="spellEnd"/>
+      <w:r>
+        <w:t xml:space="preserve"> at </w:t>
+      </w:r>
+      <w:proofErr w:type="spellStart"/>
+      <w:r>
+        <w:t>nibh</w:t>
+      </w:r>
+      <w:proofErr w:type="spellEnd"/>
+      <w:r>
+        <w:t xml:space="preserve"> </w:t>
+      </w:r>
+      <w:proofErr w:type="spellStart"/>
+      <w:r>
+        <w:t>elementum</w:t>
+      </w:r>
+      <w:proofErr w:type="spellEnd"/>
+      <w:r>
+        <w:t xml:space="preserve"> </w:t>
+      </w:r>
+      <w:proofErr w:type="spellStart"/>
+      <w:r>
+        <w:t>imperdiet</w:t>
+      </w:r>
+      <w:proofErr w:type="spellEnd"/>
+      <w:r>
+        <w:t xml:space="preserve">. Duis </w:t>
+      </w:r>
+      <w:proofErr w:type="spellStart"/>
+      <w:r>
+        <w:t>sagittis</w:t>
+      </w:r>
+      <w:proofErr w:type="spellEnd"/>
+      <w:r>
+        <w:t xml:space="preserve"> ipsum. </w:t>
+      </w:r>
+      <w:proofErr w:type="spellStart"/>
+      <w:r>
+        <w:t>Praesent</w:t>
+      </w:r>
+      <w:proofErr w:type="spellEnd"/>
+      <w:r>
+        <w:t xml:space="preserve"> </w:t>
+      </w:r>
+      <w:proofErr w:type="spellStart"/>
+      <w:r>
+        <w:t>mauris</w:t>
+      </w:r>
+      <w:proofErr w:type="spellEnd"/>
+      <w:r>
+        <w:t xml:space="preserve">. </w:t>
+      </w:r>
+      <w:proofErr w:type="spellStart"/>
+      <w:r>
+        <w:t>Fusce</w:t>
+      </w:r>
+      <w:proofErr w:type="spellEnd"/>
+      <w:r>
+        <w:t xml:space="preserve"> </w:t>
+      </w:r>
+      <w:proofErr w:type="spellStart"/>
+      <w:r>
+        <w:t>nec</w:t>
+      </w:r>
+      <w:proofErr w:type="spellEnd"/>
+      <w:r>
+        <w:t xml:space="preserve"> </w:t>
+      </w:r>
+      <w:proofErr w:type="spellStart"/>
+      <w:r>
+        <w:t>tellus</w:t>
+      </w:r>
+      <w:proofErr w:type="spellEnd"/>
+      <w:r>
+        <w:t xml:space="preserve"> sed </w:t>
+      </w:r>
+      <w:proofErr w:type="spellStart"/>
+      <w:r>
+        <w:t>augue</w:t>
+      </w:r>
+      <w:proofErr w:type="spellEnd"/>
+      <w:r>
+        <w:t xml:space="preserve"> semper porta. </w:t>
+      </w:r>
+      <w:proofErr w:type="spellStart"/>
+      <w:r>
+        <w:t>Mauris</w:t>
+      </w:r>
+      <w:proofErr w:type="spellEnd"/>
+      <w:r>
+        <w:t xml:space="preserve"> </w:t>
+      </w:r>
+      <w:proofErr w:type="spellStart"/>
+      <w:r>
+        <w:t>massa</w:t>
+      </w:r>
+      <w:proofErr w:type="spellEnd"/>
+      <w:r>
+        <w:t xml:space="preserve">. Vestibulum lacinia </w:t>
+      </w:r>
+      <w:proofErr w:type="spellStart"/>
+      <w:r>
+        <w:t>arcu</w:t>
+      </w:r>
+      <w:proofErr w:type="spellEnd"/>
+      <w:r>
+        <w:t xml:space="preserve"> </w:t>
+      </w:r>
+      <w:proofErr w:type="spellStart"/>
+      <w:r>
+        <w:t>eget</w:t>
+      </w:r>
+      <w:proofErr w:type="spellEnd"/>
+      <w:r>
+        <w:t xml:space="preserve"> </w:t>
+      </w:r>
+      <w:proofErr w:type="spellStart"/>
+      <w:r>
+        <w:t>nulla</w:t>
+      </w:r>
+      <w:proofErr w:type="spellEnd"/>
+      <w:r>
+        <w:t xml:space="preserve">. Class </w:t>
+      </w:r>
+      <w:proofErr w:type="spellStart"/>
+      <w:r>
+        <w:t>aptent</w:t>
+      </w:r>
+      <w:proofErr w:type="spellEnd"/>
+      <w:r>
+        <w:t xml:space="preserve"> </w:t>
+      </w:r>
+      <w:proofErr w:type="spellStart"/>
+      <w:r>
+        <w:t>taciti</w:t>
+      </w:r>
+      <w:proofErr w:type="spellEnd"/>
+      <w:r>
+        <w:t xml:space="preserve"> </w:t>
+      </w:r>
+      <w:proofErr w:type="spellStart"/>
+      <w:r>
+        <w:t>sociosqu</w:t>
+      </w:r>
+      <w:proofErr w:type="spellEnd"/>
+      <w:r>
+        <w:t xml:space="preserve"> </w:t>
+      </w:r>
+      <w:proofErr w:type="spellStart"/>
+      <w:r>
+        <w:t>ad</w:t>
+      </w:r>
+      <w:proofErr w:type="spellEnd"/>
+      <w:r>
+        <w:t xml:space="preserve"> </w:t>
+      </w:r>
+      <w:proofErr w:type="spellStart"/>
+      <w:r>
+        <w:t>litora</w:t>
+      </w:r>
+      <w:proofErr w:type="spellEnd"/>
+      <w:r>
+        <w:t xml:space="preserve"> </w:t>
+      </w:r>
+      <w:proofErr w:type="spellStart"/>
+      <w:r>
+        <w:t>torquent</w:t>
+      </w:r>
+      <w:proofErr w:type="spellEnd"/>
+      <w:r>
+        <w:t xml:space="preserve"> per </w:t>
+      </w:r>
+      <w:proofErr w:type="spellStart"/>
+      <w:r>
+        <w:t>conubia</w:t>
+      </w:r>
+      <w:proofErr w:type="spellEnd"/>
+      <w:r>
+        <w:t xml:space="preserve"> nostra, per </w:t>
+      </w:r>
+      <w:proofErr w:type="spellStart"/>
+      <w:r>
+        <w:t>inceptos</w:t>
+      </w:r>
+      <w:proofErr w:type="spellEnd"/>
+      <w:r>
+        <w:t xml:space="preserve"> </w:t>
+      </w:r>
+      <w:proofErr w:type="spellStart"/>
+      <w:r>
+        <w:t>himenaeos</w:t>
+      </w:r>
+      <w:proofErr w:type="spellEnd"/>
+      <w:r>
+        <w:t xml:space="preserve">. </w:t>
+      </w:r>
+      <w:proofErr w:type="spellStart"/>
+      <w:r>
+        <w:t>Curabitur</w:t>
+      </w:r>
+      <w:proofErr w:type="spellEnd"/>
+      <w:r>
+        <w:t xml:space="preserve"> </w:t>
+      </w:r>
+      <w:proofErr w:type="spellStart"/>
+      <w:r>
+        <w:t>sodales</w:t>
+      </w:r>
+      <w:proofErr w:type="spellEnd"/>
+      <w:r>
+        <w:t xml:space="preserve"> ligula in libero. Sed </w:t>
+      </w:r>
+      <w:proofErr w:type="spellStart"/>
+      <w:r>
+        <w:t>dignissim</w:t>
+      </w:r>
+      <w:proofErr w:type="spellEnd"/>
+      <w:r>
+        <w:t xml:space="preserve"> lacinia </w:t>
+      </w:r>
+      <w:proofErr w:type="spellStart"/>
+      <w:r>
+        <w:t>nunc</w:t>
+      </w:r>
+      <w:proofErr w:type="spellEnd"/>
+      <w:r>
+        <w:t>.</w:t>
+      </w:r>
+      <w:r>
+        <w:t xml:space="preserve"> </w:t>
+      </w:r>
+      <w:r>
+        <w:t xml:space="preserve">Lorem ipsum dolor sit </w:t>
+      </w:r>
+      <w:proofErr w:type="spellStart"/>
+      <w:r>
+        <w:t>amet</w:t>
+      </w:r>
+      <w:proofErr w:type="spellEnd"/>
+      <w:r>
+        <w:t xml:space="preserve">, </w:t>
+      </w:r>
+      <w:proofErr w:type="spellStart"/>
+      <w:r>
+        <w:t>consectetur</w:t>
+      </w:r>
+      <w:proofErr w:type="spellEnd"/>
+      <w:r>
+        <w:t xml:space="preserve"> </w:t>
+      </w:r>
+      <w:proofErr w:type="spellStart"/>
+      <w:r>
+        <w:t>adipiscing</w:t>
+      </w:r>
+      <w:proofErr w:type="spellEnd"/>
+      <w:r>
+        <w:t xml:space="preserve"> </w:t>
+      </w:r>
+      <w:proofErr w:type="spellStart"/>
+      <w:r>
+        <w:t>elit</w:t>
+      </w:r>
+      <w:proofErr w:type="spellEnd"/>
+      <w:r>
+        <w:t xml:space="preserve">. Integer </w:t>
+      </w:r>
+      <w:proofErr w:type="spellStart"/>
+      <w:r>
+        <w:t>nec</w:t>
+      </w:r>
+      <w:proofErr w:type="spellEnd"/>
+      <w:r>
+        <w:t xml:space="preserve"> </w:t>
+      </w:r>
+      <w:proofErr w:type="spellStart"/>
+      <w:r>
+        <w:t>odio</w:t>
+      </w:r>
+      <w:proofErr w:type="spellEnd"/>
+      <w:r>
+        <w:t xml:space="preserve">. </w:t>
+      </w:r>
+      <w:proofErr w:type="spellStart"/>
+      <w:r>
+        <w:t>Praesent</w:t>
+      </w:r>
+      <w:proofErr w:type="spellEnd"/>
+      <w:r>
+        <w:t xml:space="preserve"> libero. Sed cursus ante </w:t>
+      </w:r>
+      <w:proofErr w:type="spellStart"/>
+      <w:r>
+        <w:t>dapibus</w:t>
+      </w:r>
+      <w:proofErr w:type="spellEnd"/>
+      <w:r>
+        <w:t xml:space="preserve"> diam. Sed nisi. </w:t>
+      </w:r>
+      <w:proofErr w:type="spellStart"/>
+      <w:r>
+        <w:t>Nulla</w:t>
+      </w:r>
+      <w:proofErr w:type="spellEnd"/>
+      <w:r>
+        <w:t xml:space="preserve"> </w:t>
+      </w:r>
+      <w:proofErr w:type="spellStart"/>
+      <w:r>
+        <w:t>quis</w:t>
+      </w:r>
+      <w:proofErr w:type="spellEnd"/>
+      <w:r>
+        <w:t xml:space="preserve"> </w:t>
+      </w:r>
+      <w:proofErr w:type="spellStart"/>
+      <w:r>
+        <w:t>sem</w:t>
+      </w:r>
+      <w:proofErr w:type="spellEnd"/>
+      <w:r>
+        <w:t xml:space="preserve"> at </w:t>
+      </w:r>
+      <w:proofErr w:type="spellStart"/>
+      <w:r>
+        <w:t>nibh</w:t>
+      </w:r>
+      <w:proofErr w:type="spellEnd"/>
+      <w:r>
+        <w:t xml:space="preserve"> </w:t>
+      </w:r>
+      <w:proofErr w:type="spellStart"/>
+      <w:r>
+        <w:t>elementum</w:t>
+      </w:r>
+      <w:proofErr w:type="spellEnd"/>
+      <w:r>
+        <w:t xml:space="preserve"> </w:t>
+      </w:r>
+      <w:proofErr w:type="spellStart"/>
+      <w:r>
+        <w:t>imperdiet</w:t>
+      </w:r>
+      <w:proofErr w:type="spellEnd"/>
+      <w:r>
+        <w:t xml:space="preserve">. Duis </w:t>
+      </w:r>
+      <w:proofErr w:type="spellStart"/>
+      <w:r>
+        <w:t>sagittis</w:t>
+      </w:r>
+      <w:proofErr w:type="spellEnd"/>
+      <w:r>
+        <w:t xml:space="preserve"> ipsum. </w:t>
+      </w:r>
+      <w:proofErr w:type="spellStart"/>
+      <w:r>
+        <w:t>Praesent</w:t>
+      </w:r>
+      <w:proofErr w:type="spellEnd"/>
+      <w:r>
+        <w:t xml:space="preserve"> </w:t>
+      </w:r>
+      <w:proofErr w:type="spellStart"/>
+      <w:r>
+        <w:t>mauris</w:t>
+      </w:r>
+      <w:proofErr w:type="spellEnd"/>
+      <w:r>
+        <w:t xml:space="preserve">. </w:t>
+      </w:r>
+      <w:proofErr w:type="spellStart"/>
+      <w:r>
+        <w:t>Fusce</w:t>
+      </w:r>
+      <w:proofErr w:type="spellEnd"/>
+      <w:r>
+        <w:t xml:space="preserve"> </w:t>
+      </w:r>
+      <w:proofErr w:type="spellStart"/>
+      <w:r>
+        <w:t>nec</w:t>
+      </w:r>
+      <w:proofErr w:type="spellEnd"/>
+      <w:r>
+        <w:t xml:space="preserve"> </w:t>
+      </w:r>
+      <w:proofErr w:type="spellStart"/>
+      <w:r>
+        <w:t>tellus</w:t>
+      </w:r>
+      <w:proofErr w:type="spellEnd"/>
+      <w:r>
+        <w:t xml:space="preserve"> sed </w:t>
+      </w:r>
+      <w:proofErr w:type="spellStart"/>
+      <w:r>
+        <w:t>augue</w:t>
+      </w:r>
+      <w:proofErr w:type="spellEnd"/>
+      <w:r>
+        <w:t xml:space="preserve"> semper porta. </w:t>
+      </w:r>
+      <w:proofErr w:type="spellStart"/>
+      <w:r>
+        <w:t>Mauris</w:t>
+      </w:r>
+      <w:proofErr w:type="spellEnd"/>
+      <w:r>
+        <w:t xml:space="preserve"> </w:t>
+      </w:r>
+      <w:proofErr w:type="spellStart"/>
+      <w:r>
+        <w:t>massa</w:t>
+      </w:r>
+      <w:proofErr w:type="spellEnd"/>
+      <w:r>
+        <w:t xml:space="preserve">. Vestibulum lacinia </w:t>
+      </w:r>
+      <w:proofErr w:type="spellStart"/>
+      <w:r>
+        <w:t>arcu</w:t>
+      </w:r>
+      <w:proofErr w:type="spellEnd"/>
+      <w:r>
+        <w:t xml:space="preserve"> </w:t>
+      </w:r>
+      <w:proofErr w:type="spellStart"/>
+      <w:r>
+        <w:t>eget</w:t>
+      </w:r>
+      <w:proofErr w:type="spellEnd"/>
+      <w:r>
+        <w:t xml:space="preserve"> </w:t>
+      </w:r>
+      <w:proofErr w:type="spellStart"/>
+      <w:r>
+        <w:t>nulla</w:t>
+      </w:r>
+      <w:proofErr w:type="spellEnd"/>
+      <w:r>
+        <w:t xml:space="preserve">. Class </w:t>
+      </w:r>
+      <w:proofErr w:type="spellStart"/>
+      <w:r>
+        <w:t>aptent</w:t>
+      </w:r>
+      <w:proofErr w:type="spellEnd"/>
+      <w:r>
+        <w:t xml:space="preserve"> </w:t>
+      </w:r>
+      <w:proofErr w:type="spellStart"/>
+      <w:r>
+        <w:t>taciti</w:t>
+      </w:r>
+      <w:proofErr w:type="spellEnd"/>
+      <w:r>
+        <w:t xml:space="preserve"> </w:t>
+      </w:r>
+      <w:proofErr w:type="spellStart"/>
+      <w:r>
+        <w:t>sociosqu</w:t>
+      </w:r>
+      <w:proofErr w:type="spellEnd"/>
+      <w:r>
+        <w:t xml:space="preserve"> </w:t>
+      </w:r>
+      <w:proofErr w:type="spellStart"/>
+      <w:r>
+        <w:t>ad</w:t>
+      </w:r>
+      <w:proofErr w:type="spellEnd"/>
+      <w:r>
+        <w:t xml:space="preserve"> </w:t>
+      </w:r>
+      <w:proofErr w:type="spellStart"/>
+      <w:r>
+        <w:t>litora</w:t>
+      </w:r>
+      <w:proofErr w:type="spellEnd"/>
+      <w:r>
+        <w:t xml:space="preserve"> </w:t>
+      </w:r>
+      <w:proofErr w:type="spellStart"/>
+      <w:r>
+        <w:t>torquent</w:t>
+      </w:r>
+      <w:proofErr w:type="spellEnd"/>
+      <w:r>
+        <w:t xml:space="preserve"> per </w:t>
+      </w:r>
+      <w:proofErr w:type="spellStart"/>
+      <w:r>
+        <w:t>conubia</w:t>
+      </w:r>
+      <w:proofErr w:type="spellEnd"/>
+      <w:r>
+        <w:t xml:space="preserve"> nostra, per </w:t>
+      </w:r>
+      <w:proofErr w:type="spellStart"/>
+      <w:r>
+        <w:t>inceptos</w:t>
+      </w:r>
+      <w:proofErr w:type="spellEnd"/>
+      <w:r>
+        <w:t xml:space="preserve"> </w:t>
+      </w:r>
+      <w:proofErr w:type="spellStart"/>
+      <w:r>
+        <w:t>himenaeos</w:t>
+      </w:r>
+      <w:proofErr w:type="spellEnd"/>
+      <w:r>
+        <w:t xml:space="preserve">. </w:t>
+      </w:r>
+      <w:proofErr w:type="spellStart"/>
+      <w:r>
+        <w:t>Curabitur</w:t>
+      </w:r>
+      <w:proofErr w:type="spellEnd"/>
+      <w:r>
+        <w:t xml:space="preserve"> </w:t>
+      </w:r>
+      <w:proofErr w:type="spellStart"/>
+      <w:r>
+        <w:t>sodales</w:t>
+      </w:r>
+      <w:proofErr w:type="spellEnd"/>
+      <w:r>
+        <w:t xml:space="preserve"> ligula in libero. Sed </w:t>
+      </w:r>
+      <w:proofErr w:type="spellStart"/>
+      <w:r>
+        <w:t>dignissim</w:t>
+      </w:r>
+      <w:proofErr w:type="spellEnd"/>
+      <w:r>
+        <w:t xml:space="preserve"> lacinia </w:t>
+      </w:r>
+      <w:proofErr w:type="spellStart"/>
+      <w:r>
+        <w:t>nunc</w:t>
+      </w:r>
+      <w:proofErr w:type="spellEnd"/>
+      <w:r>
+        <w:t>.</w:t>
+      </w:r>
+      <w:r>
+        <w:t xml:space="preserve"> </w:t>
+      </w:r>
+      <w:r>
+        <w:t xml:space="preserve">Lorem ipsum dolor sit </w:t>
+      </w:r>
+      <w:proofErr w:type="spellStart"/>
+      <w:r>
+        <w:t>amet</w:t>
+      </w:r>
+      <w:proofErr w:type="spellEnd"/>
+      <w:r>
+        <w:t xml:space="preserve">, </w:t>
+      </w:r>
+      <w:proofErr w:type="spellStart"/>
+      <w:r>
+        <w:t>consectetur</w:t>
+      </w:r>
+      <w:proofErr w:type="spellEnd"/>
+      <w:r>
+        <w:t xml:space="preserve"> </w:t>
+      </w:r>
+      <w:proofErr w:type="spellStart"/>
+      <w:r>
+        <w:t>adipiscing</w:t>
+      </w:r>
+      <w:proofErr w:type="spellEnd"/>
+      <w:r>
+        <w:t xml:space="preserve"> </w:t>
+      </w:r>
+      <w:proofErr w:type="spellStart"/>
+      <w:r>
+        <w:t>elit</w:t>
+      </w:r>
+      <w:proofErr w:type="spellEnd"/>
+      <w:r>
+        <w:t xml:space="preserve">. Integer </w:t>
+      </w:r>
+      <w:proofErr w:type="spellStart"/>
+      <w:r>
+        <w:t>nec</w:t>
+      </w:r>
+      <w:proofErr w:type="spellEnd"/>
+      <w:r>
+        <w:t xml:space="preserve"> </w:t>
+      </w:r>
+      <w:proofErr w:type="spellStart"/>
+      <w:r>
+        <w:t>odio</w:t>
+      </w:r>
+      <w:proofErr w:type="spellEnd"/>
+      <w:r>
+        <w:t xml:space="preserve">. </w:t>
+      </w:r>
+      <w:proofErr w:type="spellStart"/>
+      <w:r>
+        <w:t>Praesent</w:t>
+      </w:r>
+      <w:proofErr w:type="spellEnd"/>
+      <w:r>
+        <w:t xml:space="preserve"> libero. Sed cursus ante </w:t>
+      </w:r>
+      <w:proofErr w:type="spellStart"/>
+      <w:r>
+        <w:t>dapibus</w:t>
+      </w:r>
+      <w:proofErr w:type="spellEnd"/>
+      <w:r>
+        <w:t xml:space="preserve"> diam. Sed nisi. </w:t>
+      </w:r>
+      <w:proofErr w:type="spellStart"/>
+      <w:r>
+        <w:t>Nulla</w:t>
+      </w:r>
+      <w:proofErr w:type="spellEnd"/>
+      <w:r>
+        <w:t xml:space="preserve"> </w:t>
+      </w:r>
+      <w:proofErr w:type="spellStart"/>
+      <w:r>
+        <w:t>quis</w:t>
+      </w:r>
+      <w:proofErr w:type="spellEnd"/>
+      <w:r>
+        <w:t xml:space="preserve"> </w:t>
+      </w:r>
+      <w:proofErr w:type="spellStart"/>
+      <w:r>
+        <w:t>sem</w:t>
+      </w:r>
+      <w:proofErr w:type="spellEnd"/>
+      <w:r>
+        <w:t xml:space="preserve"> at </w:t>
+      </w:r>
+      <w:proofErr w:type="spellStart"/>
+      <w:r>
+        <w:t>nibh</w:t>
+      </w:r>
+      <w:proofErr w:type="spellEnd"/>
+      <w:r>
+        <w:t xml:space="preserve"> </w:t>
+      </w:r>
+      <w:proofErr w:type="spellStart"/>
+      <w:r>
+        <w:t>elementum</w:t>
+      </w:r>
+      <w:proofErr w:type="spellEnd"/>
+      <w:r>
+        <w:t xml:space="preserve"> </w:t>
+      </w:r>
+      <w:proofErr w:type="spellStart"/>
+      <w:r>
+        <w:t>imperdiet</w:t>
+      </w:r>
+      <w:proofErr w:type="spellEnd"/>
+      <w:r>
+        <w:t xml:space="preserve">. Duis </w:t>
+      </w:r>
+      <w:proofErr w:type="spellStart"/>
+      <w:r>
+        <w:t>sagittis</w:t>
+      </w:r>
+      <w:proofErr w:type="spellEnd"/>
+      <w:r>
+        <w:t xml:space="preserve"> ipsum. </w:t>
+      </w:r>
+      <w:proofErr w:type="spellStart"/>
+      <w:r>
+        <w:t>Praesent</w:t>
+      </w:r>
+      <w:proofErr w:type="spellEnd"/>
+      <w:r>
+        <w:t xml:space="preserve"> </w:t>
+      </w:r>
+      <w:proofErr w:type="spellStart"/>
+      <w:r>
+        <w:t>mauris</w:t>
+      </w:r>
+      <w:proofErr w:type="spellEnd"/>
+      <w:r>
+        <w:t xml:space="preserve">. </w:t>
+      </w:r>
+      <w:proofErr w:type="spellStart"/>
+      <w:r>
+        <w:t>Fusce</w:t>
+      </w:r>
+      <w:proofErr w:type="spellEnd"/>
+      <w:r>
+        <w:t xml:space="preserve"> </w:t>
+      </w:r>
+      <w:proofErr w:type="spellStart"/>
+      <w:r>
+        <w:t>nec</w:t>
+      </w:r>
+      <w:proofErr w:type="spellEnd"/>
+      <w:r>
+        <w:t xml:space="preserve"> </w:t>
+      </w:r>
+      <w:proofErr w:type="spellStart"/>
+      <w:r>
+        <w:t>tellus</w:t>
+      </w:r>
+      <w:proofErr w:type="spellEnd"/>
+      <w:r>
+        <w:t xml:space="preserve"> sed </w:t>
+      </w:r>
+      <w:proofErr w:type="spellStart"/>
+      <w:r>
+        <w:t>augue</w:t>
+      </w:r>
+      <w:proofErr w:type="spellEnd"/>
+      <w:r>
+        <w:t xml:space="preserve"> semper porta. </w:t>
+      </w:r>
+      <w:proofErr w:type="spellStart"/>
+      <w:r>
+        <w:t>Mauris</w:t>
+      </w:r>
+      <w:proofErr w:type="spellEnd"/>
+      <w:r>
+        <w:t xml:space="preserve"> </w:t>
+      </w:r>
+      <w:proofErr w:type="spellStart"/>
+      <w:r>
+        <w:t>massa</w:t>
+      </w:r>
+      <w:proofErr w:type="spellEnd"/>
+      <w:r>
+        <w:t xml:space="preserve">. Vestibulum lacinia </w:t>
+      </w:r>
+      <w:proofErr w:type="spellStart"/>
+      <w:r>
+        <w:t>arcu</w:t>
+      </w:r>
+      <w:proofErr w:type="spellEnd"/>
+      <w:r>
+        <w:t xml:space="preserve"> </w:t>
+      </w:r>
+      <w:proofErr w:type="spellStart"/>
+      <w:r>
+        <w:t>eget</w:t>
+      </w:r>
+      <w:proofErr w:type="spellEnd"/>
+      <w:r>
+        <w:t xml:space="preserve"> </w:t>
+      </w:r>
+      <w:proofErr w:type="spellStart"/>
+      <w:r>
+        <w:t>nulla</w:t>
+      </w:r>
+      <w:proofErr w:type="spellEnd"/>
+      <w:r>
+        <w:t xml:space="preserve">. Class </w:t>
+      </w:r>
+      <w:proofErr w:type="spellStart"/>
+      <w:r>
+        <w:t>aptent</w:t>
+      </w:r>
+      <w:proofErr w:type="spellEnd"/>
+      <w:r>
+        <w:t xml:space="preserve"> </w:t>
+      </w:r>
+      <w:proofErr w:type="spellStart"/>
+      <w:r>
+        <w:t>taciti</w:t>
+      </w:r>
+      <w:proofErr w:type="spellEnd"/>
+      <w:r>
+        <w:t xml:space="preserve"> </w:t>
+      </w:r>
+      <w:proofErr w:type="spellStart"/>
+      <w:r>
+        <w:t>sociosqu</w:t>
+      </w:r>
+      <w:proofErr w:type="spellEnd"/>
+      <w:r>
+        <w:t xml:space="preserve"> </w:t>
+      </w:r>
+      <w:proofErr w:type="spellStart"/>
+      <w:r>
+        <w:t>ad</w:t>
+      </w:r>
+      <w:proofErr w:type="spellEnd"/>
+      <w:r>
+        <w:t xml:space="preserve"> </w:t>
+      </w:r>
+      <w:proofErr w:type="spellStart"/>
+      <w:r>
+        <w:t>litora</w:t>
+      </w:r>
+      <w:proofErr w:type="spellEnd"/>
+      <w:r>
+        <w:t xml:space="preserve"> </w:t>
+      </w:r>
+      <w:proofErr w:type="spellStart"/>
+      <w:r>
+        <w:t>torquent</w:t>
+      </w:r>
+      <w:proofErr w:type="spellEnd"/>
+      <w:r>
+        <w:t xml:space="preserve"> per </w:t>
+      </w:r>
+      <w:proofErr w:type="spellStart"/>
+      <w:r>
+        <w:t>conubia</w:t>
+      </w:r>
+      <w:proofErr w:type="spellEnd"/>
+      <w:r>
+        <w:t xml:space="preserve"> nostra, per </w:t>
+      </w:r>
+      <w:proofErr w:type="spellStart"/>
+      <w:r>
+        <w:t>inceptos</w:t>
+      </w:r>
+      <w:proofErr w:type="spellEnd"/>
+      <w:r>
+        <w:t xml:space="preserve"> </w:t>
+      </w:r>
+      <w:proofErr w:type="spellStart"/>
+      <w:r>
+        <w:t>himenaeos</w:t>
+      </w:r>
+      <w:proofErr w:type="spellEnd"/>
+      <w:r>
+        <w:t xml:space="preserve">. </w:t>
+      </w:r>
+      <w:proofErr w:type="spellStart"/>
+      <w:r>
+        <w:t>Curabitur</w:t>
+      </w:r>
+      <w:proofErr w:type="spellEnd"/>
+      <w:r>
+        <w:t xml:space="preserve"> </w:t>
+      </w:r>
+      <w:proofErr w:type="spellStart"/>
+      <w:r>
+        <w:t>sodales</w:t>
+      </w:r>
+      <w:proofErr w:type="spellEnd"/>
+      <w:r>
+        <w:t xml:space="preserve"> ligula in libero. Sed </w:t>
+      </w:r>
+      <w:proofErr w:type="spellStart"/>
+      <w:r>
+        <w:t>dignissim</w:t>
+      </w:r>
+      <w:proofErr w:type="spellEnd"/>
+      <w:r>
+        <w:t xml:space="preserve"> lacinia </w:t>
+      </w:r>
+      <w:proofErr w:type="spellStart"/>
+      <w:r>
+        <w:t>nunc</w:t>
+      </w:r>
+      <w:proofErr w:type="spellEnd"/>
+      <w:r>
+        <w:t>.</w:t>
+      </w:r>
+      <w:r>
+        <w:t xml:space="preserve"> </w:t>
+      </w:r>
+      <w:r>
+        <w:t xml:space="preserve">Lorem ipsum dolor sit </w:t>
+      </w:r>
+      <w:proofErr w:type="spellStart"/>
+      <w:r>
+        <w:t>amet</w:t>
+      </w:r>
+      <w:proofErr w:type="spellEnd"/>
+      <w:r>
+        <w:t xml:space="preserve">, </w:t>
+      </w:r>
+      <w:proofErr w:type="spellStart"/>
+      <w:r>
+        <w:t>consectetur</w:t>
+      </w:r>
+      <w:proofErr w:type="spellEnd"/>
+      <w:r>
+        <w:t xml:space="preserve"> </w:t>
+      </w:r>
+      <w:proofErr w:type="spellStart"/>
+      <w:r>
+        <w:t>adipiscing</w:t>
+      </w:r>
+      <w:proofErr w:type="spellEnd"/>
+      <w:r>
+        <w:t xml:space="preserve"> </w:t>
+      </w:r>
+      <w:proofErr w:type="spellStart"/>
+      <w:r>
+        <w:t>elit</w:t>
+      </w:r>
+      <w:proofErr w:type="spellEnd"/>
+      <w:r>
+        <w:t xml:space="preserve">. Integer </w:t>
+      </w:r>
+      <w:proofErr w:type="spellStart"/>
+      <w:r>
+        <w:t>nec</w:t>
+      </w:r>
+      <w:proofErr w:type="spellEnd"/>
+      <w:r>
+        <w:t xml:space="preserve"> </w:t>
+      </w:r>
+      <w:proofErr w:type="spellStart"/>
+      <w:r>
+        <w:t>odio</w:t>
+      </w:r>
+      <w:proofErr w:type="spellEnd"/>
+      <w:r>
+        <w:t xml:space="preserve">. </w:t>
+      </w:r>
+      <w:proofErr w:type="spellStart"/>
+      <w:r>
+        <w:t>Praesent</w:t>
+      </w:r>
+      <w:proofErr w:type="spellEnd"/>
+      <w:r>
+        <w:t xml:space="preserve"> libero. Sed cursus ante </w:t>
+      </w:r>
+      <w:proofErr w:type="spellStart"/>
+      <w:r>
+        <w:t>dapibus</w:t>
+      </w:r>
+      <w:proofErr w:type="spellEnd"/>
+      <w:r>
+        <w:t xml:space="preserve"> diam. Sed nisi. </w:t>
+      </w:r>
+      <w:proofErr w:type="spellStart"/>
+      <w:r>
+        <w:t>Nulla</w:t>
+      </w:r>
+      <w:proofErr w:type="spellEnd"/>
+      <w:r>
+        <w:t xml:space="preserve"> </w:t>
+      </w:r>
+      <w:proofErr w:type="spellStart"/>
+      <w:r>
+        <w:t>quis</w:t>
+      </w:r>
+      <w:proofErr w:type="spellEnd"/>
+      <w:r>
+        <w:t xml:space="preserve"> </w:t>
+      </w:r>
+      <w:proofErr w:type="spellStart"/>
+      <w:r>
+        <w:t>sem</w:t>
+      </w:r>
+      <w:proofErr w:type="spellEnd"/>
+      <w:r>
+        <w:t xml:space="preserve"> at </w:t>
+      </w:r>
+      <w:proofErr w:type="spellStart"/>
+      <w:r>
+        <w:t>nibh</w:t>
+      </w:r>
+      <w:proofErr w:type="spellEnd"/>
+      <w:r>
+        <w:t xml:space="preserve"> </w:t>
+      </w:r>
+      <w:proofErr w:type="spellStart"/>
+      <w:r>
+        <w:t>elementum</w:t>
+      </w:r>
+      <w:proofErr w:type="spellEnd"/>
+      <w:r>
+        <w:t xml:space="preserve"> </w:t>
+      </w:r>
+      <w:proofErr w:type="spellStart"/>
+      <w:r>
+        <w:t>imperdiet</w:t>
+      </w:r>
+      <w:proofErr w:type="spellEnd"/>
+      <w:r>
+        <w:t xml:space="preserve">. Duis </w:t>
+      </w:r>
+      <w:proofErr w:type="spellStart"/>
+      <w:r>
+        <w:t>sagittis</w:t>
+      </w:r>
+      <w:proofErr w:type="spellEnd"/>
+      <w:r>
+        <w:t xml:space="preserve"> ipsum. </w:t>
+      </w:r>
+      <w:proofErr w:type="spellStart"/>
+      <w:r>
+        <w:t>Praesent</w:t>
+      </w:r>
+      <w:proofErr w:type="spellEnd"/>
+      <w:r>
+        <w:t xml:space="preserve"> </w:t>
+      </w:r>
+      <w:proofErr w:type="spellStart"/>
+      <w:r>
+        <w:t>mauris</w:t>
+      </w:r>
+      <w:proofErr w:type="spellEnd"/>
+      <w:r>
+        <w:t xml:space="preserve">. </w:t>
+      </w:r>
+      <w:proofErr w:type="spellStart"/>
+      <w:r>
+        <w:t>Fusce</w:t>
+      </w:r>
+      <w:proofErr w:type="spellEnd"/>
+      <w:r>
+        <w:t xml:space="preserve"> </w:t>
+      </w:r>
+      <w:proofErr w:type="spellStart"/>
+      <w:r>
+        <w:t>nec</w:t>
+      </w:r>
+      <w:proofErr w:type="spellEnd"/>
+      <w:r>
+        <w:t xml:space="preserve"> </w:t>
+      </w:r>
+      <w:proofErr w:type="spellStart"/>
+      <w:r>
+        <w:t>tellus</w:t>
+      </w:r>
+      <w:proofErr w:type="spellEnd"/>
+      <w:r>
+        <w:t xml:space="preserve"> sed </w:t>
+      </w:r>
+      <w:proofErr w:type="spellStart"/>
+      <w:r>
+        <w:t>augue</w:t>
+      </w:r>
+      <w:proofErr w:type="spellEnd"/>
+      <w:r>
+        <w:t xml:space="preserve"> semper porta. </w:t>
+      </w:r>
+      <w:proofErr w:type="spellStart"/>
+      <w:r>
+        <w:t>Mauris</w:t>
+      </w:r>
+      <w:proofErr w:type="spellEnd"/>
+      <w:r>
+        <w:t xml:space="preserve"> </w:t>
+      </w:r>
+      <w:proofErr w:type="spellStart"/>
+      <w:r>
+        <w:t>massa</w:t>
+      </w:r>
+      <w:proofErr w:type="spellEnd"/>
+      <w:r>
+        <w:t xml:space="preserve">. Vestibulum lacinia </w:t>
+      </w:r>
+      <w:proofErr w:type="spellStart"/>
+      <w:r>
+        <w:t>arcu</w:t>
+      </w:r>
+      <w:proofErr w:type="spellEnd"/>
+      <w:r>
+        <w:t xml:space="preserve"> </w:t>
+      </w:r>
+      <w:proofErr w:type="spellStart"/>
+      <w:r>
+        <w:t>eget</w:t>
+      </w:r>
+      <w:proofErr w:type="spellEnd"/>
+      <w:r>
+        <w:t xml:space="preserve"> </w:t>
+      </w:r>
+      <w:proofErr w:type="spellStart"/>
+      <w:r>
+        <w:t>nulla</w:t>
+      </w:r>
+      <w:proofErr w:type="spellEnd"/>
+      <w:r>
+        <w:t xml:space="preserve">. Class </w:t>
+      </w:r>
+      <w:proofErr w:type="spellStart"/>
+      <w:r>
+        <w:t>aptent</w:t>
+      </w:r>
+      <w:proofErr w:type="spellEnd"/>
+      <w:r>
+        <w:t xml:space="preserve"> </w:t>
+      </w:r>
+      <w:proofErr w:type="spellStart"/>
+      <w:r>
+        <w:t>taciti</w:t>
+      </w:r>
+      <w:proofErr w:type="spellEnd"/>
+      <w:r>
+        <w:t xml:space="preserve"> </w:t>
+      </w:r>
+      <w:proofErr w:type="spellStart"/>
+      <w:r>
+        <w:t>sociosqu</w:t>
+      </w:r>
+      <w:proofErr w:type="spellEnd"/>
+      <w:r>
+        <w:t xml:space="preserve"> </w:t>
+      </w:r>
+      <w:proofErr w:type="spellStart"/>
+      <w:r>
+        <w:t>ad</w:t>
+      </w:r>
+      <w:proofErr w:type="spellEnd"/>
+      <w:r>
+        <w:t xml:space="preserve"> </w:t>
+      </w:r>
+      <w:proofErr w:type="spellStart"/>
+      <w:r>
+        <w:t>litora</w:t>
+      </w:r>
+      <w:proofErr w:type="spellEnd"/>
+      <w:r>
+        <w:t xml:space="preserve"> </w:t>
+      </w:r>
+      <w:proofErr w:type="spellStart"/>
+      <w:r>
+        <w:t>torquent</w:t>
+      </w:r>
+      <w:proofErr w:type="spellEnd"/>
+      <w:r>
+        <w:t xml:space="preserve"> per </w:t>
+      </w:r>
+      <w:proofErr w:type="spellStart"/>
+      <w:r>
+        <w:t>conubia</w:t>
+      </w:r>
+      <w:proofErr w:type="spellEnd"/>
+      <w:r>
+        <w:t xml:space="preserve"> nostra, per </w:t>
+      </w:r>
+      <w:proofErr w:type="spellStart"/>
+      <w:r>
+        <w:t>inceptos</w:t>
+      </w:r>
+      <w:proofErr w:type="spellEnd"/>
+      <w:r>
+        <w:t xml:space="preserve"> </w:t>
+      </w:r>
+      <w:proofErr w:type="spellStart"/>
+      <w:r>
+        <w:t>himenaeos</w:t>
+      </w:r>
+      <w:proofErr w:type="spellEnd"/>
+      <w:r>
+        <w:t xml:space="preserve">. </w:t>
+      </w:r>
+      <w:proofErr w:type="spellStart"/>
+      <w:r>
+        <w:t>Curabitur</w:t>
+      </w:r>
+      <w:proofErr w:type="spellEnd"/>
+      <w:r>
+        <w:t xml:space="preserve"> </w:t>
+      </w:r>
+      <w:proofErr w:type="spellStart"/>
+      <w:r>
+        <w:t>sodales</w:t>
+      </w:r>
+      <w:proofErr w:type="spellEnd"/>
+      <w:r>
+        <w:t xml:space="preserve"> ligula in libero. Sed </w:t>
+      </w:r>
+      <w:proofErr w:type="spellStart"/>
+      <w:r>
+        <w:t>dignissim</w:t>
+      </w:r>
+      <w:proofErr w:type="spellEnd"/>
+      <w:r>
+        <w:t xml:space="preserve"> lacinia </w:t>
+      </w:r>
+      <w:proofErr w:type="spellStart"/>
+      <w:r>
+        <w:t>nunc</w:t>
+      </w:r>
+      <w:proofErr w:type="spellEnd"/>
+      <w:r>
+        <w:t>.</w:t>
+      </w:r>
+      <w:r>
+        <w:t xml:space="preserve"> </w:t>
+      </w:r>
+      <w:r>
+        <w:t xml:space="preserve">Lorem ipsum dolor sit </w:t>
+      </w:r>
+      <w:proofErr w:type="spellStart"/>
+      <w:r>
+        <w:t>amet</w:t>
+      </w:r>
+      <w:proofErr w:type="spellEnd"/>
+      <w:r>
+        <w:t xml:space="preserve">, </w:t>
+      </w:r>
+      <w:proofErr w:type="spellStart"/>
+      <w:r>
+        <w:t>consectetur</w:t>
+      </w:r>
+      <w:proofErr w:type="spellEnd"/>
+      <w:r>
+        <w:t xml:space="preserve"> </w:t>
+      </w:r>
+      <w:proofErr w:type="spellStart"/>
+      <w:r>
+        <w:t>adipiscing</w:t>
+      </w:r>
+      <w:proofErr w:type="spellEnd"/>
+      <w:r>
+        <w:t xml:space="preserve"> </w:t>
+      </w:r>
+      <w:proofErr w:type="spellStart"/>
+      <w:r>
+        <w:t>elit</w:t>
+      </w:r>
+      <w:proofErr w:type="spellEnd"/>
+      <w:r>
+        <w:t xml:space="preserve">. Integer </w:t>
+      </w:r>
+      <w:proofErr w:type="spellStart"/>
+      <w:r>
+        <w:t>nec</w:t>
+      </w:r>
+      <w:proofErr w:type="spellEnd"/>
+      <w:r>
+        <w:t xml:space="preserve"> </w:t>
+      </w:r>
+      <w:proofErr w:type="spellStart"/>
+      <w:r>
+        <w:t>odio</w:t>
+      </w:r>
+      <w:proofErr w:type="spellEnd"/>
+      <w:r>
+        <w:t xml:space="preserve">. </w:t>
+      </w:r>
+      <w:proofErr w:type="spellStart"/>
+      <w:r>
+        <w:t>Praesent</w:t>
+      </w:r>
+      <w:proofErr w:type="spellEnd"/>
+      <w:r>
+        <w:t xml:space="preserve"> libero. Sed cursus ante </w:t>
+      </w:r>
+      <w:proofErr w:type="spellStart"/>
+      <w:r>
+        <w:t>dapibus</w:t>
+      </w:r>
+      <w:proofErr w:type="spellEnd"/>
+      <w:r>
+        <w:t xml:space="preserve"> diam. Sed nisi. </w:t>
+      </w:r>
+      <w:proofErr w:type="spellStart"/>
+      <w:r>
+        <w:t>Nulla</w:t>
+      </w:r>
+      <w:proofErr w:type="spellEnd"/>
+      <w:r>
+        <w:t xml:space="preserve"> </w:t>
+      </w:r>
+      <w:proofErr w:type="spellStart"/>
+      <w:r>
+        <w:t>quis</w:t>
+      </w:r>
+      <w:proofErr w:type="spellEnd"/>
+      <w:r>
+        <w:t xml:space="preserve"> </w:t>
+      </w:r>
+      <w:proofErr w:type="spellStart"/>
+      <w:r>
+        <w:t>sem</w:t>
+      </w:r>
+      <w:proofErr w:type="spellEnd"/>
+      <w:r>
+        <w:t xml:space="preserve"> at </w:t>
+      </w:r>
+      <w:proofErr w:type="spellStart"/>
+      <w:r>
+        <w:t>nibh</w:t>
+      </w:r>
+      <w:proofErr w:type="spellEnd"/>
+      <w:r>
+        <w:t xml:space="preserve"> </w:t>
+      </w:r>
+      <w:proofErr w:type="spellStart"/>
+      <w:r>
+        <w:t>elementum</w:t>
+      </w:r>
+      <w:proofErr w:type="spellEnd"/>
+      <w:r>
+        <w:t xml:space="preserve"> </w:t>
+      </w:r>
+      <w:proofErr w:type="spellStart"/>
+      <w:r>
+        <w:t>imperdiet</w:t>
+      </w:r>
+      <w:proofErr w:type="spellEnd"/>
+      <w:r>
+        <w:t xml:space="preserve">. Duis </w:t>
+      </w:r>
+      <w:proofErr w:type="spellStart"/>
+      <w:r>
+        <w:t>sagittis</w:t>
+      </w:r>
+      <w:proofErr w:type="spellEnd"/>
+      <w:r>
+        <w:t xml:space="preserve"> ipsum. </w:t>
+      </w:r>
+      <w:proofErr w:type="spellStart"/>
+      <w:r>
+        <w:t>Praesent</w:t>
+      </w:r>
+      <w:proofErr w:type="spellEnd"/>
+      <w:r>
+        <w:t xml:space="preserve"> </w:t>
+      </w:r>
+      <w:proofErr w:type="spellStart"/>
+      <w:r>
+        <w:t>mauris</w:t>
+      </w:r>
+      <w:proofErr w:type="spellEnd"/>
+      <w:r>
+        <w:t xml:space="preserve">. </w:t>
+      </w:r>
+      <w:proofErr w:type="spellStart"/>
+      <w:r>
+        <w:t>Fusce</w:t>
+      </w:r>
+      <w:proofErr w:type="spellEnd"/>
+      <w:r>
+        <w:t xml:space="preserve"> </w:t>
+      </w:r>
+      <w:proofErr w:type="spellStart"/>
+      <w:r>
+        <w:t>nec</w:t>
+      </w:r>
+      <w:proofErr w:type="spellEnd"/>
+      <w:r>
+        <w:t xml:space="preserve"> </w:t>
+      </w:r>
+      <w:proofErr w:type="spellStart"/>
+      <w:r>
+        <w:t>tellus</w:t>
+      </w:r>
+      <w:proofErr w:type="spellEnd"/>
+      <w:r>
+        <w:t xml:space="preserve"> sed </w:t>
+      </w:r>
+      <w:proofErr w:type="spellStart"/>
+      <w:r>
+        <w:t>augue</w:t>
+      </w:r>
+      <w:proofErr w:type="spellEnd"/>
+      <w:r>
+        <w:t xml:space="preserve"> semper porta. </w:t>
+      </w:r>
+      <w:proofErr w:type="spellStart"/>
+      <w:r>
+        <w:t>Mauris</w:t>
+      </w:r>
+      <w:proofErr w:type="spellEnd"/>
+      <w:r>
+        <w:t xml:space="preserve"> </w:t>
+      </w:r>
+      <w:proofErr w:type="spellStart"/>
+      <w:r>
+        <w:t>massa</w:t>
+      </w:r>
+      <w:proofErr w:type="spellEnd"/>
+      <w:r>
+        <w:t xml:space="preserve">. Vestibulum lacinia </w:t>
+      </w:r>
+      <w:proofErr w:type="spellStart"/>
+      <w:r>
+        <w:t>arcu</w:t>
+      </w:r>
+      <w:proofErr w:type="spellEnd"/>
+      <w:r>
+        <w:t xml:space="preserve"> </w:t>
+      </w:r>
+      <w:proofErr w:type="spellStart"/>
+      <w:r>
+        <w:t>eget</w:t>
+      </w:r>
+      <w:proofErr w:type="spellEnd"/>
+      <w:r>
+        <w:t xml:space="preserve"> </w:t>
+      </w:r>
+      <w:proofErr w:type="spellStart"/>
+      <w:r>
+        <w:t>nulla</w:t>
+      </w:r>
+      <w:proofErr w:type="spellEnd"/>
+      <w:r>
+        <w:t xml:space="preserve">. Class </w:t>
+      </w:r>
+      <w:proofErr w:type="spellStart"/>
+      <w:r>
+        <w:t>aptent</w:t>
+      </w:r>
+      <w:proofErr w:type="spellEnd"/>
+      <w:r>
+        <w:t xml:space="preserve"> </w:t>
+      </w:r>
+      <w:proofErr w:type="spellStart"/>
+      <w:r>
+        <w:t>taciti</w:t>
+      </w:r>
+      <w:proofErr w:type="spellEnd"/>
+      <w:r>
+        <w:t xml:space="preserve"> </w:t>
+      </w:r>
+      <w:proofErr w:type="spellStart"/>
+      <w:r>
+        <w:t>sociosqu</w:t>
+      </w:r>
+      <w:proofErr w:type="spellEnd"/>
+      <w:r>
+        <w:t xml:space="preserve"> </w:t>
+      </w:r>
+      <w:proofErr w:type="spellStart"/>
+      <w:r>
+        <w:t>ad</w:t>
+      </w:r>
+      <w:proofErr w:type="spellEnd"/>
+      <w:r>
+        <w:t xml:space="preserve"> </w:t>
+      </w:r>
+      <w:proofErr w:type="spellStart"/>
+      <w:r>
+        <w:t>litora</w:t>
+      </w:r>
+      <w:proofErr w:type="spellEnd"/>
+      <w:r>
+        <w:t xml:space="preserve"> </w:t>
+      </w:r>
+      <w:proofErr w:type="spellStart"/>
+      <w:r>
+        <w:t>torquent</w:t>
+      </w:r>
+      <w:proofErr w:type="spellEnd"/>
+      <w:r>
+        <w:t xml:space="preserve"> per </w:t>
+      </w:r>
+      <w:proofErr w:type="spellStart"/>
+      <w:r>
+        <w:t>conubia</w:t>
+      </w:r>
+      <w:proofErr w:type="spellEnd"/>
+      <w:r>
+        <w:t xml:space="preserve"> nostra, per </w:t>
+      </w:r>
+      <w:proofErr w:type="spellStart"/>
+      <w:r>
+        <w:t>inceptos</w:t>
+      </w:r>
+      <w:proofErr w:type="spellEnd"/>
+      <w:r>
+        <w:t xml:space="preserve"> </w:t>
+      </w:r>
+      <w:proofErr w:type="spellStart"/>
+      <w:r>
+        <w:t>himenaeos</w:t>
+      </w:r>
+      <w:proofErr w:type="spellEnd"/>
+      <w:r>
+        <w:t xml:space="preserve">. </w:t>
+      </w:r>
+      <w:proofErr w:type="spellStart"/>
+      <w:r>
+        <w:t>Curabitur</w:t>
+      </w:r>
+      <w:proofErr w:type="spellEnd"/>
+      <w:r>
+        <w:t xml:space="preserve"> </w:t>
+      </w:r>
+      <w:proofErr w:type="spellStart"/>
+      <w:r>
+        <w:t>sodales</w:t>
+      </w:r>
+      <w:proofErr w:type="spellEnd"/>
+      <w:r>
+        <w:t xml:space="preserve"> ligula in libero. Sed </w:t>
+      </w:r>
+      <w:proofErr w:type="spellStart"/>
+      <w:r>
+        <w:t>dignissim</w:t>
+      </w:r>
+      <w:proofErr w:type="spellEnd"/>
+      <w:r>
+        <w:t xml:space="preserve"> lacinia </w:t>
+      </w:r>
+      <w:proofErr w:type="spellStart"/>
+      <w:r>
+        <w:t>nunc</w:t>
+      </w:r>
+      <w:proofErr w:type="spellEnd"/>
+      <w:r>
+        <w:t>.</w:t>
+      </w:r>
+      <w:r>
+        <w:t xml:space="preserve"> </w:t>
+      </w:r>
+      <w:r>
+        <w:t xml:space="preserve">Lorem ipsum dolor sit </w:t>
+      </w:r>
+      <w:proofErr w:type="spellStart"/>
+      <w:r>
+        <w:t>amet</w:t>
+      </w:r>
+      <w:proofErr w:type="spellEnd"/>
+      <w:r>
+        <w:t xml:space="preserve">, </w:t>
+      </w:r>
+      <w:proofErr w:type="spellStart"/>
+      <w:r>
+        <w:t>consectetur</w:t>
+      </w:r>
+      <w:proofErr w:type="spellEnd"/>
+      <w:r>
+        <w:t xml:space="preserve"> </w:t>
+      </w:r>
+      <w:proofErr w:type="spellStart"/>
+      <w:r>
+        <w:t>adipiscing</w:t>
+      </w:r>
+      <w:proofErr w:type="spellEnd"/>
+      <w:r>
+        <w:t xml:space="preserve"> </w:t>
+      </w:r>
+      <w:proofErr w:type="spellStart"/>
+      <w:r>
+        <w:t>elit</w:t>
+      </w:r>
+      <w:proofErr w:type="spellEnd"/>
+      <w:r>
+        <w:t xml:space="preserve">. Integer </w:t>
+      </w:r>
+      <w:proofErr w:type="spellStart"/>
+      <w:r>
+        <w:t>nec</w:t>
+      </w:r>
+      <w:proofErr w:type="spellEnd"/>
+      <w:r>
+        <w:t xml:space="preserve"> </w:t>
+      </w:r>
+      <w:proofErr w:type="spellStart"/>
+      <w:r>
+        <w:t>odio</w:t>
+      </w:r>
+      <w:proofErr w:type="spellEnd"/>
+      <w:r>
+        <w:t xml:space="preserve">. </w:t>
+      </w:r>
+      <w:proofErr w:type="spellStart"/>
+      <w:r>
+        <w:t>Praesent</w:t>
+      </w:r>
+      <w:proofErr w:type="spellEnd"/>
+      <w:r>
+        <w:t xml:space="preserve"> libero. Sed cursus ante </w:t>
+      </w:r>
+      <w:proofErr w:type="spellStart"/>
+      <w:r>
+        <w:t>dapibus</w:t>
+      </w:r>
+      <w:proofErr w:type="spellEnd"/>
+      <w:r>
+        <w:t xml:space="preserve"> diam. Sed nisi. </w:t>
+      </w:r>
+      <w:proofErr w:type="spellStart"/>
+      <w:r>
+        <w:t>Nulla</w:t>
+      </w:r>
+      <w:proofErr w:type="spellEnd"/>
+      <w:r>
+        <w:t xml:space="preserve"> </w:t>
+      </w:r>
+      <w:proofErr w:type="spellStart"/>
+      <w:r>
+        <w:t>quis</w:t>
+      </w:r>
+      <w:proofErr w:type="spellEnd"/>
+      <w:r>
+        <w:t xml:space="preserve"> </w:t>
+      </w:r>
+      <w:proofErr w:type="spellStart"/>
+      <w:r>
+        <w:t>sem</w:t>
+      </w:r>
+      <w:proofErr w:type="spellEnd"/>
+      <w:r>
+        <w:t xml:space="preserve"> at </w:t>
+      </w:r>
+      <w:proofErr w:type="spellStart"/>
+      <w:r>
+        <w:t>nibh</w:t>
+      </w:r>
+      <w:proofErr w:type="spellEnd"/>
+      <w:r>
+        <w:t xml:space="preserve"> </w:t>
+      </w:r>
+      <w:proofErr w:type="spellStart"/>
+      <w:r>
+        <w:t>elementum</w:t>
+      </w:r>
+      <w:proofErr w:type="spellEnd"/>
+      <w:r>
+        <w:t xml:space="preserve"> </w:t>
+      </w:r>
+      <w:proofErr w:type="spellStart"/>
+      <w:r>
+        <w:t>imperdiet</w:t>
+      </w:r>
+      <w:proofErr w:type="spellEnd"/>
+      <w:r>
+        <w:t xml:space="preserve">. Duis </w:t>
+      </w:r>
+      <w:proofErr w:type="spellStart"/>
+      <w:r>
+        <w:t>sagittis</w:t>
+      </w:r>
+      <w:proofErr w:type="spellEnd"/>
+      <w:r>
+        <w:t xml:space="preserve"> ipsum. </w:t>
+      </w:r>
+      <w:proofErr w:type="spellStart"/>
+      <w:r>
+        <w:t>Praesent</w:t>
+      </w:r>
+      <w:proofErr w:type="spellEnd"/>
+      <w:r>
+        <w:t xml:space="preserve"> </w:t>
+      </w:r>
+      <w:proofErr w:type="spellStart"/>
+      <w:r>
+        <w:t>mauris</w:t>
+      </w:r>
+      <w:proofErr w:type="spellEnd"/>
+      <w:r>
+        <w:t xml:space="preserve">. </w:t>
+      </w:r>
+      <w:proofErr w:type="spellStart"/>
+      <w:r>
+        <w:t>Fusce</w:t>
+      </w:r>
+      <w:proofErr w:type="spellEnd"/>
+      <w:r>
+        <w:t xml:space="preserve"> </w:t>
+      </w:r>
+      <w:proofErr w:type="spellStart"/>
+      <w:r>
+        <w:t>nec</w:t>
+      </w:r>
+      <w:proofErr w:type="spellEnd"/>
+      <w:r>
+        <w:t xml:space="preserve"> </w:t>
+      </w:r>
+      <w:proofErr w:type="spellStart"/>
+      <w:r>
+        <w:t>tellus</w:t>
+      </w:r>
+      <w:proofErr w:type="spellEnd"/>
+      <w:r>
+        <w:t xml:space="preserve"> sed </w:t>
+      </w:r>
+      <w:proofErr w:type="spellStart"/>
+      <w:r>
+        <w:t>augue</w:t>
+      </w:r>
+      <w:proofErr w:type="spellEnd"/>
+      <w:r>
+        <w:t xml:space="preserve"> semper porta. </w:t>
+      </w:r>
+      <w:proofErr w:type="spellStart"/>
+      <w:r>
+        <w:t>Mauris</w:t>
+      </w:r>
+      <w:proofErr w:type="spellEnd"/>
+      <w:r>
+        <w:t xml:space="preserve"> </w:t>
+      </w:r>
+      <w:proofErr w:type="spellStart"/>
+      <w:r>
+        <w:t>massa</w:t>
+      </w:r>
+      <w:proofErr w:type="spellEnd"/>
+      <w:r>
+        <w:t xml:space="preserve">. Vestibulum lacinia </w:t>
+      </w:r>
+      <w:proofErr w:type="spellStart"/>
+      <w:r>
+        <w:t>arcu</w:t>
+      </w:r>
+      <w:proofErr w:type="spellEnd"/>
+      <w:r>
+        <w:t xml:space="preserve"> </w:t>
+      </w:r>
+      <w:proofErr w:type="spellStart"/>
+      <w:r>
+        <w:t>eget</w:t>
+      </w:r>
+      <w:proofErr w:type="spellEnd"/>
+      <w:r>
+        <w:t xml:space="preserve"> </w:t>
+      </w:r>
+      <w:proofErr w:type="spellStart"/>
+      <w:r>
+        <w:t>nulla</w:t>
+      </w:r>
+      <w:proofErr w:type="spellEnd"/>
+      <w:r>
+        <w:t xml:space="preserve">. Class </w:t>
+      </w:r>
+      <w:proofErr w:type="spellStart"/>
+      <w:r>
+        <w:t>aptent</w:t>
+      </w:r>
+      <w:proofErr w:type="spellEnd"/>
+      <w:r>
+        <w:t xml:space="preserve"> </w:t>
+      </w:r>
+      <w:proofErr w:type="spellStart"/>
+      <w:r>
+        <w:t>taciti</w:t>
+      </w:r>
+      <w:proofErr w:type="spellEnd"/>
+      <w:r>
+        <w:t xml:space="preserve"> </w:t>
+      </w:r>
+      <w:proofErr w:type="spellStart"/>
+      <w:r>
+        <w:t>sociosqu</w:t>
+      </w:r>
+      <w:proofErr w:type="spellEnd"/>
+      <w:r>
+        <w:t xml:space="preserve"> </w:t>
+      </w:r>
+      <w:proofErr w:type="spellStart"/>
+      <w:r>
+        <w:t>ad</w:t>
+      </w:r>
+      <w:proofErr w:type="spellEnd"/>
+      <w:r>
+        <w:t xml:space="preserve"> </w:t>
+      </w:r>
+      <w:proofErr w:type="spellStart"/>
+      <w:r>
+        <w:t>litora</w:t>
+      </w:r>
+      <w:proofErr w:type="spellEnd"/>
+      <w:r>
+        <w:t xml:space="preserve"> </w:t>
+      </w:r>
+      <w:proofErr w:type="spellStart"/>
+      <w:r>
+        <w:t>torquent</w:t>
+      </w:r>
+      <w:proofErr w:type="spellEnd"/>
+      <w:r>
+        <w:t xml:space="preserve"> per </w:t>
+      </w:r>
+      <w:proofErr w:type="spellStart"/>
+      <w:r>
+        <w:t>conubia</w:t>
+      </w:r>
+      <w:proofErr w:type="spellEnd"/>
+      <w:r>
+        <w:t xml:space="preserve"> nostra, per </w:t>
+      </w:r>
+      <w:proofErr w:type="spellStart"/>
+      <w:r>
+        <w:t>inceptos</w:t>
+      </w:r>
+      <w:proofErr w:type="spellEnd"/>
+      <w:r>
+        <w:t xml:space="preserve"> </w:t>
+      </w:r>
+      <w:proofErr w:type="spellStart"/>
+      <w:r>
+        <w:t>himenaeos</w:t>
+      </w:r>
+      <w:proofErr w:type="spellEnd"/>
+      <w:r>
+        <w:t xml:space="preserve">. </w:t>
+      </w:r>
+      <w:proofErr w:type="spellStart"/>
+      <w:r>
+        <w:t>Curabitur</w:t>
+      </w:r>
+      <w:proofErr w:type="spellEnd"/>
+      <w:r>
+        <w:t xml:space="preserve"> </w:t>
+      </w:r>
+      <w:proofErr w:type="spellStart"/>
+      <w:r>
+        <w:t>sodales</w:t>
+      </w:r>
+      <w:proofErr w:type="spellEnd"/>
+      <w:r>
+        <w:t xml:space="preserve"> ligula in libero. Sed </w:t>
+      </w:r>
+      <w:proofErr w:type="spellStart"/>
+      <w:r>
+        <w:t>dignissim</w:t>
+      </w:r>
+      <w:proofErr w:type="spellEnd"/>
+      <w:r>
+        <w:t xml:space="preserve"> lacinia </w:t>
+      </w:r>
+      <w:proofErr w:type="spellStart"/>
+      <w:r>
+        <w:t>nunc</w:t>
+      </w:r>
+      <w:proofErr w:type="spellEnd"/>
+      <w:r>
+        <w:t>.</w:t>
+      </w:r>
+      <w:r>
+        <w:t xml:space="preserve"> </w:t>
+      </w:r>
+      <w:r>
+        <w:t xml:space="preserve">Lorem ipsum dolor sit </w:t>
+      </w:r>
+      <w:proofErr w:type="spellStart"/>
+      <w:r>
+        <w:t>amet</w:t>
+      </w:r>
+      <w:proofErr w:type="spellEnd"/>
+      <w:r>
+        <w:t xml:space="preserve">, </w:t>
+      </w:r>
+      <w:proofErr w:type="spellStart"/>
+      <w:r>
+        <w:t>consectetur</w:t>
+      </w:r>
+      <w:proofErr w:type="spellEnd"/>
+      <w:r>
+        <w:t xml:space="preserve"> </w:t>
+      </w:r>
+      <w:proofErr w:type="spellStart"/>
+      <w:r>
+        <w:t>adipiscing</w:t>
+      </w:r>
+      <w:proofErr w:type="spellEnd"/>
+      <w:r>
+        <w:t xml:space="preserve"> </w:t>
+      </w:r>
+      <w:proofErr w:type="spellStart"/>
+      <w:r>
+        <w:t>elit</w:t>
+      </w:r>
+      <w:proofErr w:type="spellEnd"/>
+      <w:r>
+        <w:t xml:space="preserve">. Integer </w:t>
+      </w:r>
+      <w:proofErr w:type="spellStart"/>
+      <w:r>
+        <w:t>nec</w:t>
+      </w:r>
+      <w:proofErr w:type="spellEnd"/>
+      <w:r>
+        <w:t xml:space="preserve"> </w:t>
+      </w:r>
+      <w:proofErr w:type="spellStart"/>
+      <w:r>
+        <w:t>odio</w:t>
+      </w:r>
+      <w:proofErr w:type="spellEnd"/>
+      <w:r>
+        <w:t xml:space="preserve">. </w:t>
+      </w:r>
+      <w:proofErr w:type="spellStart"/>
+      <w:r>
+        <w:t>Praesent</w:t>
+      </w:r>
+      <w:proofErr w:type="spellEnd"/>
+      <w:r>
+        <w:t xml:space="preserve"> libero. Sed cursus ante </w:t>
+      </w:r>
+      <w:proofErr w:type="spellStart"/>
+      <w:r>
+        <w:t>dapibus</w:t>
+      </w:r>
+      <w:proofErr w:type="spellEnd"/>
+      <w:r>
+        <w:t xml:space="preserve"> diam. Sed nisi. </w:t>
+      </w:r>
+      <w:proofErr w:type="spellStart"/>
+      <w:r>
+        <w:t>Nulla</w:t>
+      </w:r>
+      <w:proofErr w:type="spellEnd"/>
+      <w:r>
+        <w:t xml:space="preserve"> </w:t>
+      </w:r>
+      <w:proofErr w:type="spellStart"/>
+      <w:r>
+        <w:t>quis</w:t>
+      </w:r>
+      <w:proofErr w:type="spellEnd"/>
+      <w:r>
+        <w:t xml:space="preserve"> </w:t>
+      </w:r>
+      <w:proofErr w:type="spellStart"/>
+      <w:r>
+        <w:t>sem</w:t>
+      </w:r>
+      <w:proofErr w:type="spellEnd"/>
+      <w:r>
+        <w:t xml:space="preserve"> at </w:t>
+      </w:r>
+      <w:proofErr w:type="spellStart"/>
+      <w:r>
+        <w:t>nibh</w:t>
+      </w:r>
+      <w:proofErr w:type="spellEnd"/>
+      <w:r>
+        <w:t xml:space="preserve"> </w:t>
+      </w:r>
+      <w:proofErr w:type="spellStart"/>
+      <w:r>
+        <w:t>elementum</w:t>
+      </w:r>
+      <w:proofErr w:type="spellEnd"/>
+      <w:r>
+        <w:t xml:space="preserve"> </w:t>
+      </w:r>
+      <w:proofErr w:type="spellStart"/>
+      <w:r>
+        <w:t>imperdiet</w:t>
+      </w:r>
+      <w:proofErr w:type="spellEnd"/>
+      <w:r>
+        <w:t xml:space="preserve">. Duis </w:t>
+      </w:r>
+      <w:proofErr w:type="spellStart"/>
+      <w:r>
+        <w:t>sagittis</w:t>
+      </w:r>
+      <w:proofErr w:type="spellEnd"/>
+      <w:r>
+        <w:t xml:space="preserve"> ipsum. </w:t>
+      </w:r>
+      <w:proofErr w:type="spellStart"/>
+      <w:r>
+        <w:t>Praesent</w:t>
+      </w:r>
+      <w:proofErr w:type="spellEnd"/>
+      <w:r>
+        <w:t xml:space="preserve"> </w:t>
+      </w:r>
+      <w:proofErr w:type="spellStart"/>
+      <w:r>
+        <w:t>mauris</w:t>
+      </w:r>
+      <w:proofErr w:type="spellEnd"/>
+      <w:r>
+        <w:t xml:space="preserve">. </w:t>
+      </w:r>
+      <w:proofErr w:type="spellStart"/>
+      <w:r>
+        <w:t>Fusce</w:t>
+      </w:r>
+      <w:proofErr w:type="spellEnd"/>
+      <w:r>
+        <w:t xml:space="preserve"> </w:t>
+      </w:r>
+      <w:proofErr w:type="spellStart"/>
+      <w:r>
+        <w:t>nec</w:t>
+      </w:r>
+      <w:proofErr w:type="spellEnd"/>
+      <w:r>
+        <w:t xml:space="preserve"> </w:t>
+      </w:r>
+      <w:proofErr w:type="spellStart"/>
+      <w:r>
+        <w:t>tellus</w:t>
+      </w:r>
+      <w:proofErr w:type="spellEnd"/>
+      <w:r>
+        <w:t xml:space="preserve"> sed </w:t>
+      </w:r>
+      <w:proofErr w:type="spellStart"/>
+      <w:r>
+        <w:t>augue</w:t>
+      </w:r>
+      <w:proofErr w:type="spellEnd"/>
+      <w:r>
+        <w:t xml:space="preserve"> semper porta. </w:t>
+      </w:r>
+      <w:proofErr w:type="spellStart"/>
+      <w:r>
+        <w:t>Mauris</w:t>
+      </w:r>
+      <w:proofErr w:type="spellEnd"/>
+      <w:r>
+        <w:t xml:space="preserve"> </w:t>
+      </w:r>
+      <w:proofErr w:type="spellStart"/>
+      <w:r>
+        <w:t>massa</w:t>
+      </w:r>
+      <w:proofErr w:type="spellEnd"/>
+      <w:r>
+        <w:t xml:space="preserve">. Vestibulum lacinia </w:t>
+      </w:r>
+      <w:proofErr w:type="spellStart"/>
+      <w:r>
+        <w:t>arcu</w:t>
+      </w:r>
+      <w:proofErr w:type="spellEnd"/>
+      <w:r>
+        <w:t xml:space="preserve"> </w:t>
+      </w:r>
+      <w:proofErr w:type="spellStart"/>
+      <w:r>
+        <w:t>eget</w:t>
+      </w:r>
+      <w:proofErr w:type="spellEnd"/>
+      <w:r>
+        <w:t xml:space="preserve"> </w:t>
+      </w:r>
+      <w:proofErr w:type="spellStart"/>
+      <w:r>
+        <w:t>nulla</w:t>
+      </w:r>
+      <w:proofErr w:type="spellEnd"/>
+      <w:r>
+        <w:t xml:space="preserve">. Class </w:t>
+      </w:r>
+      <w:proofErr w:type="spellStart"/>
+      <w:r>
+        <w:t>aptent</w:t>
+      </w:r>
+      <w:proofErr w:type="spellEnd"/>
+      <w:r>
+        <w:t xml:space="preserve"> </w:t>
+      </w:r>
+      <w:proofErr w:type="spellStart"/>
+      <w:r>
+        <w:t>taciti</w:t>
+      </w:r>
+      <w:proofErr w:type="spellEnd"/>
+      <w:r>
+        <w:t xml:space="preserve"> </w:t>
+      </w:r>
+      <w:proofErr w:type="spellStart"/>
+      <w:r>
+        <w:t>sociosqu</w:t>
+      </w:r>
+      <w:proofErr w:type="spellEnd"/>
+      <w:r>
+        <w:t xml:space="preserve"> </w:t>
+      </w:r>
+      <w:proofErr w:type="spellStart"/>
+      <w:r>
+        <w:t>ad</w:t>
+      </w:r>
+      <w:proofErr w:type="spellEnd"/>
+      <w:r>
+        <w:t xml:space="preserve"> </w:t>
+      </w:r>
+      <w:proofErr w:type="spellStart"/>
+      <w:r>
+        <w:t>litora</w:t>
+      </w:r>
+      <w:proofErr w:type="spellEnd"/>
+      <w:r>
+        <w:t xml:space="preserve"> </w:t>
+      </w:r>
+      <w:proofErr w:type="spellStart"/>
+      <w:r>
+        <w:t>torquent</w:t>
+      </w:r>
+      <w:proofErr w:type="spellEnd"/>
+      <w:r>
+        <w:t xml:space="preserve"> per </w:t>
+      </w:r>
+      <w:proofErr w:type="spellStart"/>
+      <w:r>
+        <w:t>conubia</w:t>
+      </w:r>
+      <w:proofErr w:type="spellEnd"/>
+      <w:r>
+        <w:t xml:space="preserve"> nostra, per </w:t>
+      </w:r>
+      <w:proofErr w:type="spellStart"/>
+      <w:r>
+        <w:t>inceptos</w:t>
+      </w:r>
+      <w:proofErr w:type="spellEnd"/>
+      <w:r>
+        <w:t xml:space="preserve"> </w:t>
+      </w:r>
+      <w:proofErr w:type="spellStart"/>
+      <w:r>
+        <w:t>himenaeos</w:t>
+      </w:r>
+      <w:proofErr w:type="spellEnd"/>
+      <w:r>
+        <w:t xml:space="preserve">. </w:t>
+      </w:r>
+      <w:proofErr w:type="spellStart"/>
+      <w:r>
+        <w:t>Curabitur</w:t>
+      </w:r>
+      <w:proofErr w:type="spellEnd"/>
+      <w:r>
+        <w:t xml:space="preserve"> </w:t>
+      </w:r>
+      <w:proofErr w:type="spellStart"/>
+      <w:r>
+        <w:t>sodales</w:t>
+      </w:r>
+      <w:proofErr w:type="spellEnd"/>
+      <w:r>
+        <w:t xml:space="preserve"> ligula in libero. Sed </w:t>
+      </w:r>
+      <w:proofErr w:type="spellStart"/>
+      <w:r>
+        <w:t>dignissim</w:t>
+      </w:r>
+      <w:proofErr w:type="spellEnd"/>
+      <w:r>
+        <w:t xml:space="preserve"> lacinia </w:t>
+      </w:r>
+      <w:proofErr w:type="spellStart"/>
+      <w:r>
+        <w:t>nunc</w:t>
+      </w:r>
+      <w:proofErr w:type="spellEnd"/>
+      <w:r>
+        <w:t>.</w:t>
+      </w:r>
+      <w:r>
+        <w:rPr>
+          <w:noProof/>
+          <w:sz w:val="24"/>
+          <w:szCs w:val="24"/>
+        </w:rPr>
+        <w:t xml:space="preserve"> </w:t>
+      </w:r>
     </w:p>
     <w:sectPr>
       <w:pgSz w:w="11906" w:h="16838"/>
@@ -798,7 +4459,7 @@
 </file>
 
 <file path=word/numbering.xml><?xml version="1.0" encoding="utf-8"?>
-<w:numbering xmlns:wpc="http://schemas.microsoft.com/office/word/2010/wordprocessingCanvas" xmlns:cx="http://schemas.microsoft.com/office/drawing/2014/chartex" xmlns:cx1="http://schemas.microsoft.com/office/drawing/2015/9/8/chartex" xmlns:cx2="http://schemas.microsoft.com/office/drawing/2015/10/21/chartex" xmlns:cx3="http://schemas.microsoft.com/office/drawing/2016/5/9/chartex" xmlns:cx4="http://schemas.microsoft.com/office/drawing/2016/5/10/chartex" xmlns:cx5="http://schemas.microsoft.com/office/drawing/2016/5/11/chartex" xmlns:cx6="http://schemas.microsoft.com/office/drawing/2016/5/12/chartex" xmlns:cx7="http://schemas.microsoft.com/office/drawing/2016/5/13/chartex" xmlns:cx8="http://schemas.microsoft.com/office/drawing/2016/5/14/chartex" xmlns:mc="http://schemas.openxmlformats.org/markup-compatibility/2006" xmlns:aink="http://schemas.microsoft.com/office/drawing/2016/ink" xmlns:am3d="http://schemas.microsoft.com/office/drawing/2017/model3d" xmlns:o="urn:schemas-microsoft-com:office:office" xmlns:r="http://schemas.openxmlformats.org/officeDocument/2006/relationships" xmlns:m="http://schemas.openxmlformats.org/officeDocument/2006/math" xmlns:v="urn:schemas-microsoft-com:vml" xmlns:wp14="http://schemas.microsoft.com/office/word/2010/wordprocessingDrawing" xmlns:wp="http://schemas.openxmlformats.org/drawingml/2006/wordprocessingDrawing" xmlns:w10="urn:schemas-microsoft-com:office:word" xmlns:w="http://schemas.openxmlformats.org/wordprocessingml/2006/main" xmlns:w14="http://schemas.microsoft.com/office/word/2010/wordml" xmlns:w15="http://schemas.microsoft.com/office/word/2012/wordml" xmlns:w16cex="http://schemas.microsoft.com/office/word/2018/wordml/cex" xmlns:w16cid="http://schemas.microsoft.com/office/word/2016/wordml/cid" xmlns:w16="http://schemas.microsoft.com/office/word/2018/wordml" xmlns:w16se="http://schemas.microsoft.com/office/word/2015/wordml/symex" xmlns:wpg="http://schemas.microsoft.com/office/word/2010/wordprocessingGroup" xmlns:wpi="http://schemas.microsoft.com/office/word/2010/wordprocessingInk" xmlns:wne="http://schemas.microsoft.com/office/word/2006/wordml" xmlns:wps="http://schemas.microsoft.com/office/word/2010/wordprocessingShape" mc:Ignorable="w14 w15 w16se w16cid w16 w16cex wp14">
+<w:numbering xmlns:wpc="http://schemas.microsoft.com/office/word/2010/wordprocessingCanvas" xmlns:cx="http://schemas.microsoft.com/office/drawing/2014/chartex" xmlns:cx1="http://schemas.microsoft.com/office/drawing/2015/9/8/chartex" xmlns:cx2="http://schemas.microsoft.com/office/drawing/2015/10/21/chartex" xmlns:cx3="http://schemas.microsoft.com/office/drawing/2016/5/9/chartex" xmlns:cx4="http://schemas.microsoft.com/office/drawing/2016/5/10/chartex" xmlns:cx5="http://schemas.microsoft.com/office/drawing/2016/5/11/chartex" xmlns:cx6="http://schemas.microsoft.com/office/drawing/2016/5/12/chartex" xmlns:cx7="http://schemas.microsoft.com/office/drawing/2016/5/13/chartex" xmlns:cx8="http://schemas.microsoft.com/office/drawing/2016/5/14/chartex" xmlns:mc="http://schemas.openxmlformats.org/markup-compatibility/2006" xmlns:aink="http://schemas.microsoft.com/office/drawing/2016/ink" xmlns:am3d="http://schemas.microsoft.com/office/drawing/2017/model3d" xmlns:o="urn:schemas-microsoft-com:office:office" xmlns:r="http://schemas.openxmlformats.org/officeDocument/2006/relationships" xmlns:m="http://schemas.openxmlformats.org/officeDocument/2006/math" xmlns:v="urn:schemas-microsoft-com:vml" xmlns:wp14="http://schemas.microsoft.com/office/word/2010/wordprocessingDrawing" xmlns:wp="http://schemas.openxmlformats.org/drawingml/2006/wordprocessingDrawing" xmlns:w10="urn:schemas-microsoft-com:office:word" xmlns:w="http://schemas.openxmlformats.org/wordprocessingml/2006/main" xmlns:w14="http://schemas.microsoft.com/office/word/2010/wordml" xmlns:w15="http://schemas.microsoft.com/office/word/2012/wordml" xmlns:w16cex="http://schemas.microsoft.com/office/word/2018/wordml/cex" xmlns:w16cid="http://schemas.microsoft.com/office/word/2016/wordml/cid" xmlns:w16="http://schemas.microsoft.com/office/word/2018/wordml" xmlns:w16sdtdh="http://schemas.microsoft.com/office/word/2020/wordml/sdtdatahash" xmlns:w16se="http://schemas.microsoft.com/office/word/2015/wordml/symex" xmlns:wpg="http://schemas.microsoft.com/office/word/2010/wordprocessingGroup" xmlns:wpi="http://schemas.microsoft.com/office/word/2010/wordprocessingInk" xmlns:wne="http://schemas.microsoft.com/office/word/2006/wordml" xmlns:wps="http://schemas.microsoft.com/office/word/2010/wordprocessingShape" mc:Ignorable="w14 w15 w16se w16cid w16 w16cex w16sdtdh wp14">
   <w:abstractNum w:abstractNumId="0" w15:restartNumberingAfterBreak="0">
     <w:nsid w:val="23C56FEE"/>
     <w:multiLevelType w:val="hybridMultilevel"/>
@@ -898,7 +4559,7 @@
 </file>
 
 <file path=word/styles.xml><?xml version="1.0" encoding="utf-8"?>
-<w:styles xmlns:mc="http://schemas.openxmlformats.org/markup-compatibility/2006" xmlns:r="http://schemas.openxmlformats.org/officeDocument/2006/relationships" xmlns:w="http://schemas.openxmlformats.org/wordprocessingml/2006/main" xmlns:w14="http://schemas.microsoft.com/office/word/2010/wordml" xmlns:w15="http://schemas.microsoft.com/office/word/2012/wordml" xmlns:w16cex="http://schemas.microsoft.com/office/word/2018/wordml/cex" xmlns:w16cid="http://schemas.microsoft.com/office/word/2016/wordml/cid" xmlns:w16="http://schemas.microsoft.com/office/word/2018/wordml" xmlns:w16se="http://schemas.microsoft.com/office/word/2015/wordml/symex" mc:Ignorable="w14 w15 w16se w16cid w16 w16cex">
+<w:styles xmlns:mc="http://schemas.openxmlformats.org/markup-compatibility/2006" xmlns:r="http://schemas.openxmlformats.org/officeDocument/2006/relationships" xmlns:w="http://schemas.openxmlformats.org/wordprocessingml/2006/main" xmlns:w14="http://schemas.microsoft.com/office/word/2010/wordml" xmlns:w15="http://schemas.microsoft.com/office/word/2012/wordml" xmlns:w16cex="http://schemas.microsoft.com/office/word/2018/wordml/cex" xmlns:w16cid="http://schemas.microsoft.com/office/word/2016/wordml/cid" xmlns:w16="http://schemas.microsoft.com/office/word/2018/wordml" xmlns:w16sdtdh="http://schemas.microsoft.com/office/word/2020/wordml/sdtdatahash" xmlns:w16se="http://schemas.microsoft.com/office/word/2015/wordml/symex" mc:Ignorable="w14 w15 w16se w16cid w16 w16cex w16sdtdh">
   <w:docDefaults>
     <w:rPrDefault>
       <w:rPr>
@@ -1304,6 +4965,7 @@
   <w:style w:type="character" w:default="1" w:styleId="DefaultParagraphFont">
     <w:name w:val="Default Paragraph Font"/>
     <w:uiPriority w:val="1"/>
+    <w:semiHidden/>
     <w:unhideWhenUsed/>
   </w:style>
   <w:style w:type="table" w:default="1" w:styleId="TableNormal">
@@ -1480,7 +5142,685 @@
       <w:lang w:val="en-GB" w:eastAsia="en-GB"/>
     </w:rPr>
   </w:style>
+  <w:style w:type="table" w:styleId="TableGrid">
+    <w:name w:val="Table Grid"/>
+    <w:basedOn w:val="TableNormal"/>
+    <w:uiPriority w:val="39"/>
+    <w:rsid w:val="003B0AF4"/>
+    <w:tblPr>
+      <w:tblBorders>
+        <w:top w:val="single" w:sz="4" w:space="0" w:color="auto"/>
+        <w:left w:val="single" w:sz="4" w:space="0" w:color="auto"/>
+        <w:bottom w:val="single" w:sz="4" w:space="0" w:color="auto"/>
+        <w:right w:val="single" w:sz="4" w:space="0" w:color="auto"/>
+        <w:insideH w:val="single" w:sz="4" w:space="0" w:color="auto"/>
+        <w:insideV w:val="single" w:sz="4" w:space="0" w:color="auto"/>
+      </w:tblBorders>
+    </w:tblPr>
+  </w:style>
 </w:styles>
+</file>
+
+<file path=word/glossary/document.xml><?xml version="1.0" encoding="utf-8"?>
+<w:glossaryDocument xmlns:wpc="http://schemas.microsoft.com/office/word/2010/wordprocessingCanvas" xmlns:cx="http://schemas.microsoft.com/office/drawing/2014/chartex" xmlns:cx1="http://schemas.microsoft.com/office/drawing/2015/9/8/chartex" xmlns:cx2="http://schemas.microsoft.com/office/drawing/2015/10/21/chartex" xmlns:cx3="http://schemas.microsoft.com/office/drawing/2016/5/9/chartex" xmlns:cx4="http://schemas.microsoft.com/office/drawing/2016/5/10/chartex" xmlns:cx5="http://schemas.microsoft.com/office/drawing/2016/5/11/chartex" xmlns:cx6="http://schemas.microsoft.com/office/drawing/2016/5/12/chartex" xmlns:cx7="http://schemas.microsoft.com/office/drawing/2016/5/13/chartex" xmlns:cx8="http://schemas.microsoft.com/office/drawing/2016/5/14/chartex" xmlns:mc="http://schemas.openxmlformats.org/markup-compatibility/2006" xmlns:aink="http://schemas.microsoft.com/office/drawing/2016/ink" xmlns:am3d="http://schemas.microsoft.com/office/drawing/2017/model3d" xmlns:o="urn:schemas-microsoft-com:office:office" xmlns:r="http://schemas.openxmlformats.org/officeDocument/2006/relationships" xmlns:m="http://schemas.openxmlformats.org/officeDocument/2006/math" xmlns:v="urn:schemas-microsoft-com:vml" xmlns:wp14="http://schemas.microsoft.com/office/word/2010/wordprocessingDrawing" xmlns:wp="http://schemas.openxmlformats.org/drawingml/2006/wordprocessingDrawing" xmlns:w10="urn:schemas-microsoft-com:office:word" xmlns:w="http://schemas.openxmlformats.org/wordprocessingml/2006/main" xmlns:w14="http://schemas.microsoft.com/office/word/2010/wordml" xmlns:w15="http://schemas.microsoft.com/office/word/2012/wordml" xmlns:w16cex="http://schemas.microsoft.com/office/word/2018/wordml/cex" xmlns:w16cid="http://schemas.microsoft.com/office/word/2016/wordml/cid" xmlns:w16="http://schemas.microsoft.com/office/word/2018/wordml" xmlns:w16sdtdh="http://schemas.microsoft.com/office/word/2020/wordml/sdtdatahash" xmlns:w16se="http://schemas.microsoft.com/office/word/2015/wordml/symex" xmlns:wpg="http://schemas.microsoft.com/office/word/2010/wordprocessingGroup" xmlns:wpi="http://schemas.microsoft.com/office/word/2010/wordprocessingInk" xmlns:wne="http://schemas.microsoft.com/office/word/2006/wordml" xmlns:wps="http://schemas.microsoft.com/office/word/2010/wordprocessingShape" mc:Ignorable="w14 w15 w16se w16cid w16 w16cex w16sdtdh wp14">
+  <w:docParts>
+    <w:docPart>
+      <w:docPartPr>
+        <w:name w:val="950C767DBAE9AB47A8F8831808E13C74"/>
+        <w:category>
+          <w:name w:val="General"/>
+          <w:gallery w:val="placeholder"/>
+        </w:category>
+        <w:types>
+          <w:type w:val="bbPlcHdr"/>
+        </w:types>
+        <w:behaviors>
+          <w:behavior w:val="content"/>
+        </w:behaviors>
+        <w:guid w:val="{9DC28ED9-939B-FC4E-B91B-8E4F67EB99C9}"/>
+      </w:docPartPr>
+      <w:docPartBody>
+        <w:p>
+          <w:pPr>
+            <w:pStyle w:val="950C767DBAE9AB47A8F8831808E13C74"/>
+          </w:pPr>
+          <w:r>
+            <w:t>[Click here, and</w:t>
+          </w:r>
+          <w:r>
+            <w:br/>
+            <w:t>use Pictures on the Insert Tab</w:t>
+          </w:r>
+          <w:r>
+            <w:br/>
+            <w:t>to add your image]</w:t>
+          </w:r>
+        </w:p>
+      </w:docPartBody>
+    </w:docPart>
+    <w:docPart>
+      <w:docPartPr>
+        <w:name w:val="17FABCB85EB1A64D966A56DB2FBE2FC9"/>
+        <w:category>
+          <w:name w:val="General"/>
+          <w:gallery w:val="placeholder"/>
+        </w:category>
+        <w:types>
+          <w:type w:val="bbPlcHdr"/>
+        </w:types>
+        <w:behaviors>
+          <w:behavior w:val="content"/>
+        </w:behaviors>
+        <w:guid w:val="{47B5F509-464E-A344-B0DF-1D59E8D85CF9}"/>
+      </w:docPartPr>
+      <w:docPartBody>
+        <w:p>
+          <w:pPr>
+            <w:pStyle w:val="17FABCB85EB1A64D966A56DB2FBE2FC9"/>
+          </w:pPr>
+          <w:r>
+            <w:t>[Click here to add caption]</w:t>
+          </w:r>
+        </w:p>
+      </w:docPartBody>
+    </w:docPart>
+  </w:docParts>
+</w:glossaryDocument>
+</file>
+
+<file path=word/glossary/fontTable.xml><?xml version="1.0" encoding="utf-8"?>
+<w:fonts xmlns:mc="http://schemas.openxmlformats.org/markup-compatibility/2006" xmlns:r="http://schemas.openxmlformats.org/officeDocument/2006/relationships" xmlns:w="http://schemas.openxmlformats.org/wordprocessingml/2006/main" xmlns:w14="http://schemas.microsoft.com/office/word/2010/wordml" xmlns:w15="http://schemas.microsoft.com/office/word/2012/wordml" xmlns:w16cex="http://schemas.microsoft.com/office/word/2018/wordml/cex" xmlns:w16cid="http://schemas.microsoft.com/office/word/2016/wordml/cid" xmlns:w16="http://schemas.microsoft.com/office/word/2018/wordml" xmlns:w16sdtdh="http://schemas.microsoft.com/office/word/2020/wordml/sdtdatahash" xmlns:w16se="http://schemas.microsoft.com/office/word/2015/wordml/symex" mc:Ignorable="w14 w15 w16se w16cid w16 w16cex w16sdtdh">
+  <w:font w:name="Times New Roman">
+    <w:panose1 w:val="02020603050405020304"/>
+    <w:charset w:val="00"/>
+    <w:family w:val="roman"/>
+    <w:pitch w:val="variable"/>
+    <w:sig w:usb0="E0002EFF" w:usb1="C000785B" w:usb2="00000009" w:usb3="00000000" w:csb0="000001FF" w:csb1="00000000"/>
+  </w:font>
+  <w:font w:name="Calibri">
+    <w:panose1 w:val="020F0502020204030204"/>
+    <w:charset w:val="00"/>
+    <w:family w:val="swiss"/>
+    <w:pitch w:val="variable"/>
+    <w:sig w:usb0="E0002AFF" w:usb1="C000ACFF" w:usb2="00000009" w:usb3="00000000" w:csb0="000001FF" w:csb1="00000000"/>
+  </w:font>
+  <w:font w:name="MS Mincho">
+    <w:altName w:val="ＭＳ 明朝"/>
+    <w:panose1 w:val="02020609040205080304"/>
+    <w:charset w:val="80"/>
+    <w:family w:val="modern"/>
+    <w:pitch w:val="fixed"/>
+    <w:sig w:usb0="E00002FF" w:usb1="6AC7FDFB" w:usb2="08000012" w:usb3="00000000" w:csb0="0002009F" w:csb1="00000000"/>
+  </w:font>
+  <w:font w:name="Calibri Light">
+    <w:panose1 w:val="020F0302020204030204"/>
+    <w:charset w:val="00"/>
+    <w:family w:val="swiss"/>
+    <w:pitch w:val="variable"/>
+    <w:sig w:usb0="E0002AFF" w:usb1="C000247B" w:usb2="00000009" w:usb3="00000000" w:csb0="000001FF" w:csb1="00000000"/>
+  </w:font>
+</w:fonts>
+</file>
+
+<file path=word/glossary/settings.xml><?xml version="1.0" encoding="utf-8"?>
+<w:settings xmlns:mc="http://schemas.openxmlformats.org/markup-compatibility/2006" xmlns:o="urn:schemas-microsoft-com:office:office" xmlns:r="http://schemas.openxmlformats.org/officeDocument/2006/relationships" xmlns:m="http://schemas.openxmlformats.org/officeDocument/2006/math" xmlns:v="urn:schemas-microsoft-com:vml" xmlns:w10="urn:schemas-microsoft-com:office:word" xmlns:w="http://schemas.openxmlformats.org/wordprocessingml/2006/main" xmlns:w14="http://schemas.microsoft.com/office/word/2010/wordml" xmlns:w15="http://schemas.microsoft.com/office/word/2012/wordml" xmlns:w16cex="http://schemas.microsoft.com/office/word/2018/wordml/cex" xmlns:w16cid="http://schemas.microsoft.com/office/word/2016/wordml/cid" xmlns:w16="http://schemas.microsoft.com/office/word/2018/wordml" xmlns:w16sdtdh="http://schemas.microsoft.com/office/word/2020/wordml/sdtdatahash" xmlns:w16se="http://schemas.microsoft.com/office/word/2015/wordml/symex" xmlns:sl="http://schemas.openxmlformats.org/schemaLibrary/2006/main" mc:Ignorable="w14 w15 w16se w16cid w16 w16cex w16sdtdh">
+  <w:view w:val="normal"/>
+  <w:revisionView w:markup="0" w:formatting="0" w:inkAnnotations="0"/>
+  <w:defaultTabStop w:val="720"/>
+  <w:characterSpacingControl w:val="doNotCompress"/>
+  <w:compat>
+    <w:useFELayout/>
+    <w:compatSetting w:name="compatibilityMode" w:uri="http://schemas.microsoft.com/office/word" w:val="15"/>
+    <w:compatSetting w:name="overrideTableStyleFontSizeAndJustification" w:uri="http://schemas.microsoft.com/office/word" w:val="1"/>
+    <w:compatSetting w:name="enableOpenTypeFeatures" w:uri="http://schemas.microsoft.com/office/word" w:val="1"/>
+    <w:compatSetting w:name="doNotFlipMirrorIndents" w:uri="http://schemas.microsoft.com/office/word" w:val="1"/>
+    <w:compatSetting w:name="differentiateMultirowTableHeaders" w:uri="http://schemas.microsoft.com/office/word" w:val="1"/>
+    <w:compatSetting w:name="useWord2013TrackBottomHyphenation" w:uri="http://schemas.microsoft.com/office/word" w:val="0"/>
+  </w:compat>
+  <w:rsids>
+    <w:rsidRoot w:val="00475B73"/>
+    <w:rsid w:val="00475B73"/>
+    <w:rsid w:val="004E5341"/>
+  </w:rsids>
+  <m:mathPr>
+    <m:mathFont m:val="Cambria Math"/>
+    <m:brkBin m:val="before"/>
+    <m:brkBinSub m:val="--"/>
+    <m:smallFrac m:val="0"/>
+    <m:dispDef/>
+    <m:lMargin m:val="0"/>
+    <m:rMargin m:val="0"/>
+    <m:defJc m:val="centerGroup"/>
+    <m:wrapIndent m:val="1440"/>
+    <m:intLim m:val="subSup"/>
+    <m:naryLim m:val="undOvr"/>
+  </m:mathPr>
+  <w:themeFontLang w:val="en-GB"/>
+  <w:clrSchemeMapping w:bg1="light1" w:t1="dark1" w:bg2="light2" w:t2="dark2" w:accent1="accent1" w:accent2="accent2" w:accent3="accent3" w:accent4="accent4" w:accent5="accent5" w:accent6="accent6" w:hyperlink="hyperlink" w:followedHyperlink="followedHyperlink"/>
+  <w:decimalSymbol w:val="."/>
+  <w:listSeparator w:val=","/>
+  <w15:chartTrackingRefBased/>
+</w:settings>
+</file>
+
+<file path=word/glossary/styles.xml><?xml version="1.0" encoding="utf-8"?>
+<w:styles xmlns:mc="http://schemas.openxmlformats.org/markup-compatibility/2006" xmlns:r="http://schemas.openxmlformats.org/officeDocument/2006/relationships" xmlns:w="http://schemas.openxmlformats.org/wordprocessingml/2006/main" xmlns:w14="http://schemas.microsoft.com/office/word/2010/wordml" xmlns:w15="http://schemas.microsoft.com/office/word/2012/wordml" xmlns:w16cex="http://schemas.microsoft.com/office/word/2018/wordml/cex" xmlns:w16cid="http://schemas.microsoft.com/office/word/2016/wordml/cid" xmlns:w16="http://schemas.microsoft.com/office/word/2018/wordml" xmlns:w16sdtdh="http://schemas.microsoft.com/office/word/2020/wordml/sdtdatahash" xmlns:w16se="http://schemas.microsoft.com/office/word/2015/wordml/symex" mc:Ignorable="w14 w15 w16se w16cid w16 w16cex w16sdtdh">
+  <w:docDefaults>
+    <w:rPrDefault>
+      <w:rPr>
+        <w:rFonts w:asciiTheme="minorHAnsi" w:eastAsiaTheme="minorEastAsia" w:hAnsiTheme="minorHAnsi" w:cstheme="minorBidi"/>
+        <w:sz w:val="24"/>
+        <w:szCs w:val="24"/>
+        <w:lang w:val="en-GB" w:eastAsia="en-GB" w:bidi="ar-SA"/>
+      </w:rPr>
+    </w:rPrDefault>
+    <w:pPrDefault/>
+  </w:docDefaults>
+  <w:latentStyles w:defLockedState="0" w:defUIPriority="99" w:defSemiHidden="0" w:defUnhideWhenUsed="0" w:defQFormat="0" w:count="376">
+    <w:lsdException w:name="Normal" w:uiPriority="0" w:qFormat="1"/>
+    <w:lsdException w:name="heading 1" w:uiPriority="9" w:qFormat="1"/>
+    <w:lsdException w:name="heading 2" w:semiHidden="1" w:uiPriority="9" w:unhideWhenUsed="1" w:qFormat="1"/>
+    <w:lsdException w:name="heading 3" w:semiHidden="1" w:uiPriority="9" w:unhideWhenUsed="1" w:qFormat="1"/>
+    <w:lsdException w:name="heading 4" w:semiHidden="1" w:uiPriority="9" w:unhideWhenUsed="1" w:qFormat="1"/>
+    <w:lsdException w:name="heading 5" w:semiHidden="1" w:uiPriority="9" w:unhideWhenUsed="1" w:qFormat="1"/>
+    <w:lsdException w:name="heading 6" w:semiHidden="1" w:uiPriority="9" w:unhideWhenUsed="1" w:qFormat="1"/>
+    <w:lsdException w:name="heading 7" w:semiHidden="1" w:uiPriority="9" w:unhideWhenUsed="1" w:qFormat="1"/>
+    <w:lsdException w:name="heading 8" w:semiHidden="1" w:uiPriority="9" w:unhideWhenUsed="1" w:qFormat="1"/>
+    <w:lsdException w:name="heading 9" w:semiHidden="1" w:uiPriority="9" w:unhideWhenUsed="1" w:qFormat="1"/>
+    <w:lsdException w:name="index 1" w:semiHidden="1" w:unhideWhenUsed="1"/>
+    <w:lsdException w:name="index 2" w:semiHidden="1" w:unhideWhenUsed="1"/>
+    <w:lsdException w:name="index 3" w:semiHidden="1" w:unhideWhenUsed="1"/>
+    <w:lsdException w:name="index 4" w:semiHidden="1" w:unhideWhenUsed="1"/>
+    <w:lsdException w:name="index 5" w:semiHidden="1" w:unhideWhenUsed="1"/>
+    <w:lsdException w:name="index 6" w:semiHidden="1" w:unhideWhenUsed="1"/>
+    <w:lsdException w:name="index 7" w:semiHidden="1" w:unhideWhenUsed="1"/>
+    <w:lsdException w:name="index 8" w:semiHidden="1" w:unhideWhenUsed="1"/>
+    <w:lsdException w:name="index 9" w:semiHidden="1" w:unhideWhenUsed="1"/>
+    <w:lsdException w:name="toc 1" w:semiHidden="1" w:uiPriority="39" w:unhideWhenUsed="1"/>
+    <w:lsdException w:name="toc 2" w:semiHidden="1" w:uiPriority="39" w:unhideWhenUsed="1"/>
+    <w:lsdException w:name="toc 3" w:semiHidden="1" w:uiPriority="39" w:unhideWhenUsed="1"/>
+    <w:lsdException w:name="toc 4" w:semiHidden="1" w:uiPriority="39" w:unhideWhenUsed="1"/>
+    <w:lsdException w:name="toc 5" w:semiHidden="1" w:uiPriority="39" w:unhideWhenUsed="1"/>
+    <w:lsdException w:name="toc 6" w:semiHidden="1" w:uiPriority="39" w:unhideWhenUsed="1"/>
+    <w:lsdException w:name="toc 7" w:semiHidden="1" w:uiPriority="39" w:unhideWhenUsed="1"/>
+    <w:lsdException w:name="toc 8" w:semiHidden="1" w:uiPriority="39" w:unhideWhenUsed="1"/>
+    <w:lsdException w:name="toc 9" w:semiHidden="1" w:uiPriority="39" w:unhideWhenUsed="1"/>
+    <w:lsdException w:name="Normal Indent" w:semiHidden="1" w:unhideWhenUsed="1"/>
+    <w:lsdException w:name="footnote text" w:semiHidden="1" w:unhideWhenUsed="1"/>
+    <w:lsdException w:name="annotation text" w:semiHidden="1" w:unhideWhenUsed="1"/>
+    <w:lsdException w:name="header" w:semiHidden="1" w:unhideWhenUsed="1"/>
+    <w:lsdException w:name="footer" w:semiHidden="1" w:unhideWhenUsed="1"/>
+    <w:lsdException w:name="index heading" w:semiHidden="1" w:unhideWhenUsed="1"/>
+    <w:lsdException w:name="caption" w:semiHidden="1" w:uiPriority="35" w:unhideWhenUsed="1" w:qFormat="1"/>
+    <w:lsdException w:name="table of figures" w:semiHidden="1" w:unhideWhenUsed="1"/>
+    <w:lsdException w:name="envelope address" w:semiHidden="1" w:unhideWhenUsed="1"/>
+    <w:lsdException w:name="envelope return" w:semiHidden="1" w:unhideWhenUsed="1"/>
+    <w:lsdException w:name="footnote reference" w:semiHidden="1" w:unhideWhenUsed="1"/>
+    <w:lsdException w:name="annotation reference" w:semiHidden="1" w:unhideWhenUsed="1"/>
+    <w:lsdException w:name="line number" w:semiHidden="1" w:unhideWhenUsed="1"/>
+    <w:lsdException w:name="page number" w:semiHidden="1" w:unhideWhenUsed="1"/>
+    <w:lsdException w:name="endnote reference" w:semiHidden="1" w:unhideWhenUsed="1"/>
+    <w:lsdException w:name="endnote text" w:semiHidden="1" w:unhideWhenUsed="1"/>
+    <w:lsdException w:name="table of authorities" w:semiHidden="1" w:unhideWhenUsed="1"/>
+    <w:lsdException w:name="macro" w:semiHidden="1" w:unhideWhenUsed="1"/>
+    <w:lsdException w:name="toa heading" w:semiHidden="1" w:unhideWhenUsed="1"/>
+    <w:lsdException w:name="List" w:semiHidden="1" w:unhideWhenUsed="1"/>
+    <w:lsdException w:name="List Bullet" w:semiHidden="1" w:unhideWhenUsed="1"/>
+    <w:lsdException w:name="List Number" w:semiHidden="1" w:unhideWhenUsed="1"/>
+    <w:lsdException w:name="List 2" w:semiHidden="1" w:unhideWhenUsed="1"/>
+    <w:lsdException w:name="List 3" w:semiHidden="1" w:unhideWhenUsed="1"/>
+    <w:lsdException w:name="List 4" w:semiHidden="1" w:unhideWhenUsed="1"/>
+    <w:lsdException w:name="List 5" w:semiHidden="1" w:unhideWhenUsed="1"/>
+    <w:lsdException w:name="List Bullet 2" w:semiHidden="1" w:unhideWhenUsed="1"/>
+    <w:lsdException w:name="List Bullet 3" w:semiHidden="1" w:unhideWhenUsed="1"/>
+    <w:lsdException w:name="List Bullet 4" w:semiHidden="1" w:unhideWhenUsed="1"/>
+    <w:lsdException w:name="List Bullet 5" w:semiHidden="1" w:unhideWhenUsed="1"/>
+    <w:lsdException w:name="List Number 2" w:semiHidden="1" w:unhideWhenUsed="1"/>
+    <w:lsdException w:name="List Number 3" w:semiHidden="1" w:unhideWhenUsed="1"/>
+    <w:lsdException w:name="List Number 4" w:semiHidden="1" w:unhideWhenUsed="1"/>
+    <w:lsdException w:name="List Number 5" w:semiHidden="1" w:unhideWhenUsed="1"/>
+    <w:lsdException w:name="Title" w:uiPriority="10" w:qFormat="1"/>
+    <w:lsdException w:name="Closing" w:semiHidden="1" w:unhideWhenUsed="1"/>
+    <w:lsdException w:name="Signature" w:semiHidden="1" w:unhideWhenUsed="1"/>
+    <w:lsdException w:name="Default Paragraph Font" w:semiHidden="1" w:uiPriority="1" w:unhideWhenUsed="1"/>
+    <w:lsdException w:name="Body Text" w:semiHidden="1" w:unhideWhenUsed="1"/>
+    <w:lsdException w:name="Body Text Indent" w:semiHidden="1" w:unhideWhenUsed="1"/>
+    <w:lsdException w:name="List Continue" w:semiHidden="1" w:unhideWhenUsed="1"/>
+    <w:lsdException w:name="List Continue 2" w:semiHidden="1" w:unhideWhenUsed="1"/>
+    <w:lsdException w:name="List Continue 3" w:semiHidden="1" w:unhideWhenUsed="1"/>
+    <w:lsdException w:name="List Continue 4" w:semiHidden="1" w:unhideWhenUsed="1"/>
+    <w:lsdException w:name="List Continue 5" w:semiHidden="1" w:unhideWhenUsed="1"/>
+    <w:lsdException w:name="Message Header" w:semiHidden="1" w:unhideWhenUsed="1"/>
+    <w:lsdException w:name="Subtitle" w:uiPriority="11" w:qFormat="1"/>
+    <w:lsdException w:name="Salutation" w:semiHidden="1" w:unhideWhenUsed="1"/>
+    <w:lsdException w:name="Date" w:semiHidden="1" w:unhideWhenUsed="1"/>
+    <w:lsdException w:name="Body Text First Indent" w:semiHidden="1" w:unhideWhenUsed="1"/>
+    <w:lsdException w:name="Body Text First Indent 2" w:semiHidden="1" w:unhideWhenUsed="1"/>
+    <w:lsdException w:name="Note Heading" w:semiHidden="1" w:unhideWhenUsed="1"/>
+    <w:lsdException w:name="Body Text 2" w:semiHidden="1" w:unhideWhenUsed="1"/>
+    <w:lsdException w:name="Body Text 3" w:semiHidden="1" w:unhideWhenUsed="1"/>
+    <w:lsdException w:name="Body Text Indent 2" w:semiHidden="1" w:unhideWhenUsed="1"/>
+    <w:lsdException w:name="Body Text Indent 3" w:semiHidden="1" w:unhideWhenUsed="1"/>
+    <w:lsdException w:name="Block Text" w:semiHidden="1" w:unhideWhenUsed="1"/>
+    <w:lsdException w:name="Hyperlink" w:semiHidden="1" w:unhideWhenUsed="1"/>
+    <w:lsdException w:name="FollowedHyperlink" w:semiHidden="1" w:unhideWhenUsed="1"/>
+    <w:lsdException w:name="Strong" w:uiPriority="22" w:qFormat="1"/>
+    <w:lsdException w:name="Emphasis" w:uiPriority="20" w:qFormat="1"/>
+    <w:lsdException w:name="Document Map" w:semiHidden="1" w:unhideWhenUsed="1"/>
+    <w:lsdException w:name="Plain Text" w:semiHidden="1" w:unhideWhenUsed="1"/>
+    <w:lsdException w:name="E-mail Signature" w:semiHidden="1" w:unhideWhenUsed="1"/>
+    <w:lsdException w:name="HTML Top of Form" w:semiHidden="1" w:unhideWhenUsed="1"/>
+    <w:lsdException w:name="HTML Bottom of Form" w:semiHidden="1" w:unhideWhenUsed="1"/>
+    <w:lsdException w:name="Normal (Web)" w:semiHidden="1" w:unhideWhenUsed="1"/>
+    <w:lsdException w:name="HTML Acronym" w:semiHidden="1" w:unhideWhenUsed="1"/>
+    <w:lsdException w:name="HTML Address" w:semiHidden="1" w:unhideWhenUsed="1"/>
+    <w:lsdException w:name="HTML Cite" w:semiHidden="1" w:unhideWhenUsed="1"/>
+    <w:lsdException w:name="HTML Code" w:semiHidden="1" w:unhideWhenUsed="1"/>
+    <w:lsdException w:name="HTML Definition" w:semiHidden="1" w:unhideWhenUsed="1"/>
+    <w:lsdException w:name="HTML Keyboard" w:semiHidden="1" w:unhideWhenUsed="1"/>
+    <w:lsdException w:name="HTML Preformatted" w:semiHidden="1" w:unhideWhenUsed="1"/>
+    <w:lsdException w:name="HTML Sample" w:semiHidden="1" w:unhideWhenUsed="1"/>
+    <w:lsdException w:name="HTML Typewriter" w:semiHidden="1" w:unhideWhenUsed="1"/>
+    <w:lsdException w:name="HTML Variable" w:semiHidden="1" w:unhideWhenUsed="1"/>
+    <w:lsdException w:name="Normal Table" w:semiHidden="1" w:unhideWhenUsed="1"/>
+    <w:lsdException w:name="annotation subject" w:semiHidden="1" w:unhideWhenUsed="1"/>
+    <w:lsdException w:name="No List" w:semiHidden="1" w:unhideWhenUsed="1"/>
+    <w:lsdException w:name="Outline List 1" w:semiHidden="1" w:unhideWhenUsed="1"/>
+    <w:lsdException w:name="Outline List 2" w:semiHidden="1" w:unhideWhenUsed="1"/>
+    <w:lsdException w:name="Outline List 3" w:semiHidden="1" w:unhideWhenUsed="1"/>
+    <w:lsdException w:name="Table Simple 1" w:semiHidden="1" w:unhideWhenUsed="1"/>
+    <w:lsdException w:name="Table Simple 2" w:semiHidden="1" w:unhideWhenUsed="1"/>
+    <w:lsdException w:name="Table Simple 3" w:semiHidden="1" w:unhideWhenUsed="1"/>
+    <w:lsdException w:name="Table Classic 1" w:semiHidden="1" w:unhideWhenUsed="1"/>
+    <w:lsdException w:name="Table Classic 2" w:semiHidden="1" w:unhideWhenUsed="1"/>
+    <w:lsdException w:name="Table Classic 3" w:semiHidden="1" w:unhideWhenUsed="1"/>
+    <w:lsdException w:name="Table Classic 4" w:semiHidden="1" w:unhideWhenUsed="1"/>
+    <w:lsdException w:name="Table Colorful 1" w:semiHidden="1" w:unhideWhenUsed="1"/>
+    <w:lsdException w:name="Table Colorful 2" w:semiHidden="1" w:unhideWhenUsed="1"/>
+    <w:lsdException w:name="Table Colorful 3" w:semiHidden="1" w:unhideWhenUsed="1"/>
+    <w:lsdException w:name="Table Columns 1" w:semiHidden="1" w:unhideWhenUsed="1"/>
+    <w:lsdException w:name="Table Columns 2" w:semiHidden="1" w:unhideWhenUsed="1"/>
+    <w:lsdException w:name="Table Columns 3" w:semiHidden="1" w:unhideWhenUsed="1"/>
+    <w:lsdException w:name="Table Columns 4" w:semiHidden="1" w:unhideWhenUsed="1"/>
+    <w:lsdException w:name="Table Columns 5" w:semiHidden="1" w:unhideWhenUsed="1"/>
+    <w:lsdException w:name="Table Grid 1" w:semiHidden="1" w:unhideWhenUsed="1"/>
+    <w:lsdException w:name="Table Grid 2" w:semiHidden="1" w:unhideWhenUsed="1"/>
+    <w:lsdException w:name="Table Grid 3" w:semiHidden="1" w:unhideWhenUsed="1"/>
+    <w:lsdException w:name="Table Grid 4" w:semiHidden="1" w:unhideWhenUsed="1"/>
+    <w:lsdException w:name="Table Grid 5" w:semiHidden="1" w:unhideWhenUsed="1"/>
+    <w:lsdException w:name="Table Grid 6" w:semiHidden="1" w:unhideWhenUsed="1"/>
+    <w:lsdException w:name="Table Grid 7" w:semiHidden="1" w:unhideWhenUsed="1"/>
+    <w:lsdException w:name="Table Grid 8" w:semiHidden="1" w:unhideWhenUsed="1"/>
+    <w:lsdException w:name="Table List 1" w:semiHidden="1" w:unhideWhenUsed="1"/>
+    <w:lsdException w:name="Table List 2" w:semiHidden="1" w:unhideWhenUsed="1"/>
+    <w:lsdException w:name="Table List 3" w:semiHidden="1" w:unhideWhenUsed="1"/>
+    <w:lsdException w:name="Table List 4" w:semiHidden="1" w:unhideWhenUsed="1"/>
+    <w:lsdException w:name="Table List 5" w:semiHidden="1" w:unhideWhenUsed="1"/>
+    <w:lsdException w:name="Table List 6" w:semiHidden="1" w:unhideWhenUsed="1"/>
+    <w:lsdException w:name="Table List 7" w:semiHidden="1" w:unhideWhenUsed="1"/>
+    <w:lsdException w:name="Table List 8" w:semiHidden="1" w:unhideWhenUsed="1"/>
+    <w:lsdException w:name="Table 3D effects 1" w:semiHidden="1" w:unhideWhenUsed="1"/>
+    <w:lsdException w:name="Table 3D effects 2" w:semiHidden="1" w:unhideWhenUsed="1"/>
+    <w:lsdException w:name="Table 3D effects 3" w:semiHidden="1" w:unhideWhenUsed="1"/>
+    <w:lsdException w:name="Table Contemporary" w:semiHidden="1" w:unhideWhenUsed="1"/>
+    <w:lsdException w:name="Table Elegant" w:semiHidden="1" w:unhideWhenUsed="1"/>
+    <w:lsdException w:name="Table Professional" w:semiHidden="1" w:unhideWhenUsed="1"/>
+    <w:lsdException w:name="Table Subtle 1" w:semiHidden="1" w:unhideWhenUsed="1"/>
+    <w:lsdException w:name="Table Subtle 2" w:semiHidden="1" w:unhideWhenUsed="1"/>
+    <w:lsdException w:name="Table Web 1" w:semiHidden="1" w:unhideWhenUsed="1"/>
+    <w:lsdException w:name="Table Web 2" w:semiHidden="1" w:unhideWhenUsed="1"/>
+    <w:lsdException w:name="Table Web 3" w:semiHidden="1" w:unhideWhenUsed="1"/>
+    <w:lsdException w:name="Balloon Text" w:semiHidden="1" w:unhideWhenUsed="1"/>
+    <w:lsdException w:name="Table Grid" w:uiPriority="39"/>
+    <w:lsdException w:name="Table Theme" w:semiHidden="1" w:unhideWhenUsed="1"/>
+    <w:lsdException w:name="Placeholder Text" w:semiHidden="1"/>
+    <w:lsdException w:name="No Spacing" w:uiPriority="1" w:qFormat="1"/>
+    <w:lsdException w:name="Light Shading" w:uiPriority="60"/>
+    <w:lsdException w:name="Light List" w:uiPriority="61"/>
+    <w:lsdException w:name="Light Grid" w:uiPriority="62"/>
+    <w:lsdException w:name="Medium Shading 1" w:uiPriority="63"/>
+    <w:lsdException w:name="Medium Shading 2" w:uiPriority="64"/>
+    <w:lsdException w:name="Medium List 1" w:uiPriority="65"/>
+    <w:lsdException w:name="Medium List 2" w:uiPriority="66"/>
+    <w:lsdException w:name="Medium Grid 1" w:uiPriority="67"/>
+    <w:lsdException w:name="Medium Grid 2" w:uiPriority="68"/>
+    <w:lsdException w:name="Medium Grid 3" w:uiPriority="69"/>
+    <w:lsdException w:name="Dark List" w:uiPriority="70"/>
+    <w:lsdException w:name="Colorful Shading" w:uiPriority="71"/>
+    <w:lsdException w:name="Colorful List" w:uiPriority="72"/>
+    <w:lsdException w:name="Colorful Grid" w:uiPriority="73"/>
+    <w:lsdException w:name="Light Shading Accent 1" w:uiPriority="60"/>
+    <w:lsdException w:name="Light List Accent 1" w:uiPriority="61"/>
+    <w:lsdException w:name="Light Grid Accent 1" w:uiPriority="62"/>
+    <w:lsdException w:name="Medium Shading 1 Accent 1" w:uiPriority="63"/>
+    <w:lsdException w:name="Medium Shading 2 Accent 1" w:uiPriority="64"/>
+    <w:lsdException w:name="Medium List 1 Accent 1" w:uiPriority="65"/>
+    <w:lsdException w:name="Revision" w:semiHidden="1"/>
+    <w:lsdException w:name="List Paragraph" w:uiPriority="34" w:qFormat="1"/>
+    <w:lsdException w:name="Quote" w:uiPriority="29" w:qFormat="1"/>
+    <w:lsdException w:name="Intense Quote" w:uiPriority="30" w:qFormat="1"/>
+    <w:lsdException w:name="Medium List 2 Accent 1" w:uiPriority="66"/>
+    <w:lsdException w:name="Medium Grid 1 Accent 1" w:uiPriority="67"/>
+    <w:lsdException w:name="Medium Grid 2 Accent 1" w:uiPriority="68"/>
+    <w:lsdException w:name="Medium Grid 3 Accent 1" w:uiPriority="69"/>
+    <w:lsdException w:name="Dark List Accent 1" w:uiPriority="70"/>
+    <w:lsdException w:name="Colorful Shading Accent 1" w:uiPriority="71"/>
+    <w:lsdException w:name="Colorful List Accent 1" w:uiPriority="72"/>
+    <w:lsdException w:name="Colorful Grid Accent 1" w:uiPriority="73"/>
+    <w:lsdException w:name="Light Shading Accent 2" w:uiPriority="60"/>
+    <w:lsdException w:name="Light List Accent 2" w:uiPriority="61"/>
+    <w:lsdException w:name="Light Grid Accent 2" w:uiPriority="62"/>
+    <w:lsdException w:name="Medium Shading 1 Accent 2" w:uiPriority="63"/>
+    <w:lsdException w:name="Medium Shading 2 Accent 2" w:uiPriority="64"/>
+    <w:lsdException w:name="Medium List 1 Accent 2" w:uiPriority="65"/>
+    <w:lsdException w:name="Medium List 2 Accent 2" w:uiPriority="66"/>
+    <w:lsdException w:name="Medium Grid 1 Accent 2" w:uiPriority="67"/>
+    <w:lsdException w:name="Medium Grid 2 Accent 2" w:uiPriority="68"/>
+    <w:lsdException w:name="Medium Grid 3 Accent 2" w:uiPriority="69"/>
+    <w:lsdException w:name="Dark List Accent 2" w:uiPriority="70"/>
+    <w:lsdException w:name="Colorful Shading Accent 2" w:uiPriority="71"/>
+    <w:lsdException w:name="Colorful List Accent 2" w:uiPriority="72"/>
+    <w:lsdException w:name="Colorful Grid Accent 2" w:uiPriority="73"/>
+    <w:lsdException w:name="Light Shading Accent 3" w:uiPriority="60"/>
+    <w:lsdException w:name="Light List Accent 3" w:uiPriority="61"/>
+    <w:lsdException w:name="Light Grid Accent 3" w:uiPriority="62"/>
+    <w:lsdException w:name="Medium Shading 1 Accent 3" w:uiPriority="63"/>
+    <w:lsdException w:name="Medium Shading 2 Accent 3" w:uiPriority="64"/>
+    <w:lsdException w:name="Medium List 1 Accent 3" w:uiPriority="65"/>
+    <w:lsdException w:name="Medium List 2 Accent 3" w:uiPriority="66"/>
+    <w:lsdException w:name="Medium Grid 1 Accent 3" w:uiPriority="67"/>
+    <w:lsdException w:name="Medium Grid 2 Accent 3" w:uiPriority="68"/>
+    <w:lsdException w:name="Medium Grid 3 Accent 3" w:uiPriority="69"/>
+    <w:lsdException w:name="Dark List Accent 3" w:uiPriority="70"/>
+    <w:lsdException w:name="Colorful Shading Accent 3" w:uiPriority="71"/>
+    <w:lsdException w:name="Colorful List Accent 3" w:uiPriority="72"/>
+    <w:lsdException w:name="Colorful Grid Accent 3" w:uiPriority="73"/>
+    <w:lsdException w:name="Light Shading Accent 4" w:uiPriority="60"/>
+    <w:lsdException w:name="Light List Accent 4" w:uiPriority="61"/>
+    <w:lsdException w:name="Light Grid Accent 4" w:uiPriority="62"/>
+    <w:lsdException w:name="Medium Shading 1 Accent 4" w:uiPriority="63"/>
+    <w:lsdException w:name="Medium Shading 2 Accent 4" w:uiPriority="64"/>
+    <w:lsdException w:name="Medium List 1 Accent 4" w:uiPriority="65"/>
+    <w:lsdException w:name="Medium List 2 Accent 4" w:uiPriority="66"/>
+    <w:lsdException w:name="Medium Grid 1 Accent 4" w:uiPriority="67"/>
+    <w:lsdException w:name="Medium Grid 2 Accent 4" w:uiPriority="68"/>
+    <w:lsdException w:name="Medium Grid 3 Accent 4" w:uiPriority="69"/>
+    <w:lsdException w:name="Dark List Accent 4" w:uiPriority="70"/>
+    <w:lsdException w:name="Colorful Shading Accent 4" w:uiPriority="71"/>
+    <w:lsdException w:name="Colorful List Accent 4" w:uiPriority="72"/>
+    <w:lsdException w:name="Colorful Grid Accent 4" w:uiPriority="73"/>
+    <w:lsdException w:name="Light Shading Accent 5" w:uiPriority="60"/>
+    <w:lsdException w:name="Light List Accent 5" w:uiPriority="61"/>
+    <w:lsdException w:name="Light Grid Accent 5" w:uiPriority="62"/>
+    <w:lsdException w:name="Medium Shading 1 Accent 5" w:uiPriority="63"/>
+    <w:lsdException w:name="Medium Shading 2 Accent 5" w:uiPriority="64"/>
+    <w:lsdException w:name="Medium List 1 Accent 5" w:uiPriority="65"/>
+    <w:lsdException w:name="Medium List 2 Accent 5" w:uiPriority="66"/>
+    <w:lsdException w:name="Medium Grid 1 Accent 5" w:uiPriority="67"/>
+    <w:lsdException w:name="Medium Grid 2 Accent 5" w:uiPriority="68"/>
+    <w:lsdException w:name="Medium Grid 3 Accent 5" w:uiPriority="69"/>
+    <w:lsdException w:name="Dark List Accent 5" w:uiPriority="70"/>
+    <w:lsdException w:name="Colorful Shading Accent 5" w:uiPriority="71"/>
+    <w:lsdException w:name="Colorful List Accent 5" w:uiPriority="72"/>
+    <w:lsdException w:name="Colorful Grid Accent 5" w:uiPriority="73"/>
+    <w:lsdException w:name="Light Shading Accent 6" w:uiPriority="60"/>
+    <w:lsdException w:name="Light List Accent 6" w:uiPriority="61"/>
+    <w:lsdException w:name="Light Grid Accent 6" w:uiPriority="62"/>
+    <w:lsdException w:name="Medium Shading 1 Accent 6" w:uiPriority="63"/>
+    <w:lsdException w:name="Medium Shading 2 Accent 6" w:uiPriority="64"/>
+    <w:lsdException w:name="Medium List 1 Accent 6" w:uiPriority="65"/>
+    <w:lsdException w:name="Medium List 2 Accent 6" w:uiPriority="66"/>
+    <w:lsdException w:name="Medium Grid 1 Accent 6" w:uiPriority="67"/>
+    <w:lsdException w:name="Medium Grid 2 Accent 6" w:uiPriority="68"/>
+    <w:lsdException w:name="Medium Grid 3 Accent 6" w:uiPriority="69"/>
+    <w:lsdException w:name="Dark List Accent 6" w:uiPriority="70"/>
+    <w:lsdException w:name="Colorful Shading Accent 6" w:uiPriority="71"/>
+    <w:lsdException w:name="Colorful List Accent 6" w:uiPriority="72"/>
+    <w:lsdException w:name="Colorful Grid Accent 6" w:uiPriority="73"/>
+    <w:lsdException w:name="Subtle Emphasis" w:uiPriority="19" w:qFormat="1"/>
+    <w:lsdException w:name="Intense Emphasis" w:uiPriority="21" w:qFormat="1"/>
+    <w:lsdException w:name="Subtle Reference" w:uiPriority="31" w:qFormat="1"/>
+    <w:lsdException w:name="Intense Reference" w:uiPriority="32" w:qFormat="1"/>
+    <w:lsdException w:name="Book Title" w:uiPriority="33" w:qFormat="1"/>
+    <w:lsdException w:name="Bibliography" w:semiHidden="1" w:uiPriority="37" w:unhideWhenUsed="1"/>
+    <w:lsdException w:name="TOC Heading" w:semiHidden="1" w:uiPriority="39" w:unhideWhenUsed="1" w:qFormat="1"/>
+    <w:lsdException w:name="Plain Table 1" w:uiPriority="41"/>
+    <w:lsdException w:name="Plain Table 2" w:uiPriority="42"/>
+    <w:lsdException w:name="Plain Table 3" w:uiPriority="43"/>
+    <w:lsdException w:name="Plain Table 4" w:uiPriority="44"/>
+    <w:lsdException w:name="Plain Table 5" w:uiPriority="45"/>
+    <w:lsdException w:name="Grid Table Light" w:uiPriority="40"/>
+    <w:lsdException w:name="Grid Table 1 Light" w:uiPriority="46"/>
+    <w:lsdException w:name="Grid Table 2" w:uiPriority="47"/>
+    <w:lsdException w:name="Grid Table 3" w:uiPriority="48"/>
+    <w:lsdException w:name="Grid Table 4" w:uiPriority="49"/>
+    <w:lsdException w:name="Grid Table 5 Dark" w:uiPriority="50"/>
+    <w:lsdException w:name="Grid Table 6 Colorful" w:uiPriority="51"/>
+    <w:lsdException w:name="Grid Table 7 Colorful" w:uiPriority="52"/>
+    <w:lsdException w:name="Grid Table 1 Light Accent 1" w:uiPriority="46"/>
+    <w:lsdException w:name="Grid Table 2 Accent 1" w:uiPriority="47"/>
+    <w:lsdException w:name="Grid Table 3 Accent 1" w:uiPriority="48"/>
+    <w:lsdException w:name="Grid Table 4 Accent 1" w:uiPriority="49"/>
+    <w:lsdException w:name="Grid Table 5 Dark Accent 1" w:uiPriority="50"/>
+    <w:lsdException w:name="Grid Table 6 Colorful Accent 1" w:uiPriority="51"/>
+    <w:lsdException w:name="Grid Table 7 Colorful Accent 1" w:uiPriority="52"/>
+    <w:lsdException w:name="Grid Table 1 Light Accent 2" w:uiPriority="46"/>
+    <w:lsdException w:name="Grid Table 2 Accent 2" w:uiPriority="47"/>
+    <w:lsdException w:name="Grid Table 3 Accent 2" w:uiPriority="48"/>
+    <w:lsdException w:name="Grid Table 4 Accent 2" w:uiPriority="49"/>
+    <w:lsdException w:name="Grid Table 5 Dark Accent 2" w:uiPriority="50"/>
+    <w:lsdException w:name="Grid Table 6 Colorful Accent 2" w:uiPriority="51"/>
+    <w:lsdException w:name="Grid Table 7 Colorful Accent 2" w:uiPriority="52"/>
+    <w:lsdException w:name="Grid Table 1 Light Accent 3" w:uiPriority="46"/>
+    <w:lsdException w:name="Grid Table 2 Accent 3" w:uiPriority="47"/>
+    <w:lsdException w:name="Grid Table 3 Accent 3" w:uiPriority="48"/>
+    <w:lsdException w:name="Grid Table 4 Accent 3" w:uiPriority="49"/>
+    <w:lsdException w:name="Grid Table 5 Dark Accent 3" w:uiPriority="50"/>
+    <w:lsdException w:name="Grid Table 6 Colorful Accent 3" w:uiPriority="51"/>
+    <w:lsdException w:name="Grid Table 7 Colorful Accent 3" w:uiPriority="52"/>
+    <w:lsdException w:name="Grid Table 1 Light Accent 4" w:uiPriority="46"/>
+    <w:lsdException w:name="Grid Table 2 Accent 4" w:uiPriority="47"/>
+    <w:lsdException w:name="Grid Table 3 Accent 4" w:uiPriority="48"/>
+    <w:lsdException w:name="Grid Table 4 Accent 4" w:uiPriority="49"/>
+    <w:lsdException w:name="Grid Table 5 Dark Accent 4" w:uiPriority="50"/>
+    <w:lsdException w:name="Grid Table 6 Colorful Accent 4" w:uiPriority="51"/>
+    <w:lsdException w:name="Grid Table 7 Colorful Accent 4" w:uiPriority="52"/>
+    <w:lsdException w:name="Grid Table 1 Light Accent 5" w:uiPriority="46"/>
+    <w:lsdException w:name="Grid Table 2 Accent 5" w:uiPriority="47"/>
+    <w:lsdException w:name="Grid Table 3 Accent 5" w:uiPriority="48"/>
+    <w:lsdException w:name="Grid Table 4 Accent 5" w:uiPriority="49"/>
+    <w:lsdException w:name="Grid Table 5 Dark Accent 5" w:uiPriority="50"/>
+    <w:lsdException w:name="Grid Table 6 Colorful Accent 5" w:uiPriority="51"/>
+    <w:lsdException w:name="Grid Table 7 Colorful Accent 5" w:uiPriority="52"/>
+    <w:lsdException w:name="Grid Table 1 Light Accent 6" w:uiPriority="46"/>
+    <w:lsdException w:name="Grid Table 2 Accent 6" w:uiPriority="47"/>
+    <w:lsdException w:name="Grid Table 3 Accent 6" w:uiPriority="48"/>
+    <w:lsdException w:name="Grid Table 4 Accent 6" w:uiPriority="49"/>
+    <w:lsdException w:name="Grid Table 5 Dark Accent 6" w:uiPriority="50"/>
+    <w:lsdException w:name="Grid Table 6 Colorful Accent 6" w:uiPriority="51"/>
+    <w:lsdException w:name="Grid Table 7 Colorful Accent 6" w:uiPriority="52"/>
+    <w:lsdException w:name="List Table 1 Light" w:uiPriority="46"/>
+    <w:lsdException w:name="List Table 2" w:uiPriority="47"/>
+    <w:lsdException w:name="List Table 3" w:uiPriority="48"/>
+    <w:lsdException w:name="List Table 4" w:uiPriority="49"/>
+    <w:lsdException w:name="List Table 5 Dark" w:uiPriority="50"/>
+    <w:lsdException w:name="List Table 6 Colorful" w:uiPriority="51"/>
+    <w:lsdException w:name="List Table 7 Colorful" w:uiPriority="52"/>
+    <w:lsdException w:name="List Table 1 Light Accent 1" w:uiPriority="46"/>
+    <w:lsdException w:name="List Table 2 Accent 1" w:uiPriority="47"/>
+    <w:lsdException w:name="List Table 3 Accent 1" w:uiPriority="48"/>
+    <w:lsdException w:name="List Table 4 Accent 1" w:uiPriority="49"/>
+    <w:lsdException w:name="List Table 5 Dark Accent 1" w:uiPriority="50"/>
+    <w:lsdException w:name="List Table 6 Colorful Accent 1" w:uiPriority="51"/>
+    <w:lsdException w:name="List Table 7 Colorful Accent 1" w:uiPriority="52"/>
+    <w:lsdException w:name="List Table 1 Light Accent 2" w:uiPriority="46"/>
+    <w:lsdException w:name="List Table 2 Accent 2" w:uiPriority="47"/>
+    <w:lsdException w:name="List Table 3 Accent 2" w:uiPriority="48"/>
+    <w:lsdException w:name="List Table 4 Accent 2" w:uiPriority="49"/>
+    <w:lsdException w:name="List Table 5 Dark Accent 2" w:uiPriority="50"/>
+    <w:lsdException w:name="List Table 6 Colorful Accent 2" w:uiPriority="51"/>
+    <w:lsdException w:name="List Table 7 Colorful Accent 2" w:uiPriority="52"/>
+    <w:lsdException w:name="List Table 1 Light Accent 3" w:uiPriority="46"/>
+    <w:lsdException w:name="List Table 2 Accent 3" w:uiPriority="47"/>
+    <w:lsdException w:name="List Table 3 Accent 3" w:uiPriority="48"/>
+    <w:lsdException w:name="List Table 4 Accent 3" w:uiPriority="49"/>
+    <w:lsdException w:name="List Table 5 Dark Accent 3" w:uiPriority="50"/>
+    <w:lsdException w:name="List Table 6 Colorful Accent 3" w:uiPriority="51"/>
+    <w:lsdException w:name="List Table 7 Colorful Accent 3" w:uiPriority="52"/>
+    <w:lsdException w:name="List Table 1 Light Accent 4" w:uiPriority="46"/>
+    <w:lsdException w:name="List Table 2 Accent 4" w:uiPriority="47"/>
+    <w:lsdException w:name="List Table 3 Accent 4" w:uiPriority="48"/>
+    <w:lsdException w:name="List Table 4 Accent 4" w:uiPriority="49"/>
+    <w:lsdException w:name="List Table 5 Dark Accent 4" w:uiPriority="50"/>
+    <w:lsdException w:name="List Table 6 Colorful Accent 4" w:uiPriority="51"/>
+    <w:lsdException w:name="List Table 7 Colorful Accent 4" w:uiPriority="52"/>
+    <w:lsdException w:name="List Table 1 Light Accent 5" w:uiPriority="46"/>
+    <w:lsdException w:name="List Table 2 Accent 5" w:uiPriority="47"/>
+    <w:lsdException w:name="List Table 3 Accent 5" w:uiPriority="48"/>
+    <w:lsdException w:name="List Table 4 Accent 5" w:uiPriority="49"/>
+    <w:lsdException w:name="List Table 5 Dark Accent 5" w:uiPriority="50"/>
+    <w:lsdException w:name="List Table 6 Colorful Accent 5" w:uiPriority="51"/>
+    <w:lsdException w:name="List Table 7 Colorful Accent 5" w:uiPriority="52"/>
+    <w:lsdException w:name="List Table 1 Light Accent 6" w:uiPriority="46"/>
+    <w:lsdException w:name="List Table 2 Accent 6" w:uiPriority="47"/>
+    <w:lsdException w:name="List Table 3 Accent 6" w:uiPriority="48"/>
+    <w:lsdException w:name="List Table 4 Accent 6" w:uiPriority="49"/>
+    <w:lsdException w:name="List Table 5 Dark Accent 6" w:uiPriority="50"/>
+    <w:lsdException w:name="List Table 6 Colorful Accent 6" w:uiPriority="51"/>
+    <w:lsdException w:name="List Table 7 Colorful Accent 6" w:uiPriority="52"/>
+    <w:lsdException w:name="Mention" w:semiHidden="1" w:unhideWhenUsed="1"/>
+    <w:lsdException w:name="Smart Hyperlink" w:semiHidden="1" w:unhideWhenUsed="1"/>
+    <w:lsdException w:name="Hashtag" w:semiHidden="1" w:unhideWhenUsed="1"/>
+    <w:lsdException w:name="Unresolved Mention" w:semiHidden="1" w:unhideWhenUsed="1"/>
+    <w:lsdException w:name="Smart Link" w:semiHidden="1" w:unhideWhenUsed="1"/>
+  </w:latentStyles>
+  <w:style w:type="paragraph" w:default="1" w:styleId="Normal">
+    <w:name w:val="Normal"/>
+    <w:qFormat/>
+  </w:style>
+  <w:style w:type="character" w:default="1" w:styleId="DefaultParagraphFont">
+    <w:name w:val="Default Paragraph Font"/>
+    <w:uiPriority w:val="1"/>
+    <w:semiHidden/>
+    <w:unhideWhenUsed/>
+  </w:style>
+  <w:style w:type="table" w:default="1" w:styleId="TableNormal">
+    <w:name w:val="Normal Table"/>
+    <w:uiPriority w:val="99"/>
+    <w:semiHidden/>
+    <w:unhideWhenUsed/>
+    <w:tblPr>
+      <w:tblInd w:w="0" w:type="dxa"/>
+      <w:tblCellMar>
+        <w:top w:w="0" w:type="dxa"/>
+        <w:left w:w="108" w:type="dxa"/>
+        <w:bottom w:w="0" w:type="dxa"/>
+        <w:right w:w="108" w:type="dxa"/>
+      </w:tblCellMar>
+    </w:tblPr>
+  </w:style>
+  <w:style w:type="numbering" w:default="1" w:styleId="NoList">
+    <w:name w:val="No List"/>
+    <w:uiPriority w:val="99"/>
+    <w:semiHidden/>
+    <w:unhideWhenUsed/>
+  </w:style>
+  <w:style w:type="paragraph" w:customStyle="1" w:styleId="18881794F38BE8409FA293AFFFC01932">
+    <w:name w:val="18881794F38BE8409FA293AFFFC01932"/>
+    <w:rsid w:val="00475B73"/>
+  </w:style>
+  <w:style w:type="paragraph" w:customStyle="1" w:styleId="56551DAC58EAFC4EB8D893E0AB28C490">
+    <w:name w:val="56551DAC58EAFC4EB8D893E0AB28C490"/>
+    <w:rsid w:val="00475B73"/>
+  </w:style>
+  <w:style w:type="paragraph" w:customStyle="1" w:styleId="E50DCA41A5ACA247B8F4DE0DFEBE805D">
+    <w:name w:val="E50DCA41A5ACA247B8F4DE0DFEBE805D"/>
+    <w:rsid w:val="00475B73"/>
+  </w:style>
+  <w:style w:type="paragraph" w:customStyle="1" w:styleId="9715918640EB5548AD57113F107FB74D">
+    <w:name w:val="9715918640EB5548AD57113F107FB74D"/>
+    <w:rsid w:val="00475B73"/>
+  </w:style>
+  <w:style w:type="paragraph" w:customStyle="1" w:styleId="13E7ADB08003AE4F8B10C53D0A3156A7">
+    <w:name w:val="13E7ADB08003AE4F8B10C53D0A3156A7"/>
+    <w:rsid w:val="00475B73"/>
+  </w:style>
+  <w:style w:type="paragraph" w:customStyle="1" w:styleId="B1712DC40AA34642A3F65DF87C79AFF8">
+    <w:name w:val="B1712DC40AA34642A3F65DF87C79AFF8"/>
+    <w:rsid w:val="00475B73"/>
+  </w:style>
+  <w:style w:type="paragraph" w:customStyle="1" w:styleId="0120AEFF6DF33949BCA7C15B005212DA">
+    <w:name w:val="0120AEFF6DF33949BCA7C15B005212DA"/>
+    <w:rsid w:val="00475B73"/>
+  </w:style>
+  <w:style w:type="paragraph" w:customStyle="1" w:styleId="33DD861B73868A428AB4BB6C59E90EBF">
+    <w:name w:val="33DD861B73868A428AB4BB6C59E90EBF"/>
+    <w:rsid w:val="00475B73"/>
+  </w:style>
+  <w:style w:type="paragraph" w:customStyle="1" w:styleId="F5D79CB2A82E6845B775DB85F31622CE">
+    <w:name w:val="F5D79CB2A82E6845B775DB85F31622CE"/>
+    <w:rsid w:val="00475B73"/>
+  </w:style>
+  <w:style w:type="paragraph" w:customStyle="1" w:styleId="F82C5980C8347A48B01365E68D33488F">
+    <w:name w:val="F82C5980C8347A48B01365E68D33488F"/>
+    <w:rsid w:val="00475B73"/>
+  </w:style>
+  <w:style w:type="paragraph" w:customStyle="1" w:styleId="CF5C98A6635BF54AA07C66565BE6DFD1">
+    <w:name w:val="CF5C98A6635BF54AA07C66565BE6DFD1"/>
+    <w:rsid w:val="00475B73"/>
+  </w:style>
+  <w:style w:type="paragraph" w:customStyle="1" w:styleId="6A6AD15344CE8845B05095705D9DDE7B">
+    <w:name w:val="6A6AD15344CE8845B05095705D9DDE7B"/>
+    <w:rsid w:val="00475B73"/>
+  </w:style>
+  <w:style w:type="paragraph" w:customStyle="1" w:styleId="7B22EA2A3F643C44A46088E0B5FF501A">
+    <w:name w:val="7B22EA2A3F643C44A46088E0B5FF501A"/>
+    <w:rsid w:val="00475B73"/>
+  </w:style>
+  <w:style w:type="paragraph" w:customStyle="1" w:styleId="EBD2468E0ABC0648AF8D9A00092BACAD">
+    <w:name w:val="EBD2468E0ABC0648AF8D9A00092BACAD"/>
+    <w:rsid w:val="00475B73"/>
+  </w:style>
+  <w:style w:type="paragraph" w:customStyle="1" w:styleId="EC1D2B84F4A8A143983D4F42A5D49087">
+    <w:name w:val="EC1D2B84F4A8A143983D4F42A5D49087"/>
+    <w:rsid w:val="00475B73"/>
+  </w:style>
+  <w:style w:type="paragraph" w:customStyle="1" w:styleId="DACC7A45D705C94A82860F63FB19216D">
+    <w:name w:val="DACC7A45D705C94A82860F63FB19216D"/>
+    <w:rsid w:val="00475B73"/>
+  </w:style>
+  <w:style w:type="paragraph" w:customStyle="1" w:styleId="411F2750300CC644AA584AD49003EACA">
+    <w:name w:val="411F2750300CC644AA584AD49003EACA"/>
+    <w:rsid w:val="00475B73"/>
+  </w:style>
+  <w:style w:type="paragraph" w:customStyle="1" w:styleId="DD142E14D2AAC34A9FD09DE7B2591CB7">
+    <w:name w:val="DD142E14D2AAC34A9FD09DE7B2591CB7"/>
+    <w:rsid w:val="00475B73"/>
+  </w:style>
+  <w:style w:type="paragraph" w:customStyle="1" w:styleId="AC82154B12F8CC4889F857DF896FA1B4">
+    <w:name w:val="AC82154B12F8CC4889F857DF896FA1B4"/>
+    <w:rsid w:val="00475B73"/>
+  </w:style>
+  <w:style w:type="paragraph" w:customStyle="1" w:styleId="F2FE61CCFC4D914B90B55EF8B062F1FB">
+    <w:name w:val="F2FE61CCFC4D914B90B55EF8B062F1FB"/>
+    <w:rsid w:val="00475B73"/>
+  </w:style>
+  <w:style w:type="paragraph" w:customStyle="1" w:styleId="950C767DBAE9AB47A8F8831808E13C74">
+    <w:name w:val="950C767DBAE9AB47A8F8831808E13C74"/>
+    <w:rsid w:val="00475B73"/>
+  </w:style>
+  <w:style w:type="paragraph" w:customStyle="1" w:styleId="17FABCB85EB1A64D966A56DB2FBE2FC9">
+    <w:name w:val="17FABCB85EB1A64D966A56DB2FBE2FC9"/>
+    <w:rsid w:val="00475B73"/>
+  </w:style>
+</w:styles>
+</file>
+
+<file path=word/glossary/webSettings.xml><?xml version="1.0" encoding="utf-8"?>
+<w:webSettings xmlns:mc="http://schemas.openxmlformats.org/markup-compatibility/2006" xmlns:r="http://schemas.openxmlformats.org/officeDocument/2006/relationships" xmlns:w="http://schemas.openxmlformats.org/wordprocessingml/2006/main" xmlns:w14="http://schemas.microsoft.com/office/word/2010/wordml" xmlns:w15="http://schemas.microsoft.com/office/word/2012/wordml" xmlns:w16cex="http://schemas.microsoft.com/office/word/2018/wordml/cex" xmlns:w16cid="http://schemas.microsoft.com/office/word/2016/wordml/cid" xmlns:w16="http://schemas.microsoft.com/office/word/2018/wordml" xmlns:w16sdtdh="http://schemas.microsoft.com/office/word/2020/wordml/sdtdatahash" xmlns:w16se="http://schemas.microsoft.com/office/word/2015/wordml/symex" mc:Ignorable="w14 w15 w16se w16cid w16 w16cex w16sdtdh">
+  <w:optimizeForBrowser/>
+  <w:allowPNG/>
+</w:webSettings>
 </file>
 
 <file path=word/theme/theme1.xml><?xml version="1.0" encoding="utf-8"?>

</xml_diff>